<commit_message>
Created 2018 tables that list the site codes instead of the full names. Also finally figured out how to extended the graph lines...still need to apply to the real graphs though
</commit_message>
<xml_diff>
--- a/graphs/graphsandtables2018.docx
+++ b/graphs/graphsandtables2018.docx
@@ -114,6 +114,7 @@
             <w:r xmlns:w="http://schemas.openxmlformats.org/wordprocessingml/2006/main" xmlns:wp="http://schemas.openxmlformats.org/drawingml/2006/wordprocessingDrawing" xmlns:r="http://schemas.openxmlformats.org/officeDocument/2006/relationships" xmlns:w14="http://schemas.microsoft.com/office/word/2010/wordml">
               <w:rPr>
                 <w:rFonts w:ascii="Arial" w:hAnsi="Arial" w:eastAsia="Arial" w:cs="Arial"/>
+                <w:b/>
                 <w:sz w:val="20"/>
                 <w:szCs w:val="20"/>
                 <w:color w:val="000000"/>
@@ -143,6 +144,7 @@
             <w:r xmlns:w="http://schemas.openxmlformats.org/wordprocessingml/2006/main" xmlns:wp="http://schemas.openxmlformats.org/drawingml/2006/wordprocessingDrawing" xmlns:r="http://schemas.openxmlformats.org/officeDocument/2006/relationships" xmlns:w14="http://schemas.microsoft.com/office/word/2010/wordml">
               <w:rPr>
                 <w:rFonts w:ascii="Arial" w:hAnsi="Arial" w:eastAsia="Arial" w:cs="Arial"/>
+                <w:b/>
                 <w:sz w:val="20"/>
                 <w:szCs w:val="20"/>
                 <w:color w:val="000000"/>
@@ -173,6 +175,7 @@
             <w:r xmlns:w="http://schemas.openxmlformats.org/wordprocessingml/2006/main" xmlns:wp="http://schemas.openxmlformats.org/drawingml/2006/wordprocessingDrawing" xmlns:r="http://schemas.openxmlformats.org/officeDocument/2006/relationships" xmlns:w14="http://schemas.microsoft.com/office/word/2010/wordml">
               <w:rPr>
                 <w:rFonts w:ascii="Arial" w:hAnsi="Arial" w:eastAsia="Arial" w:cs="Arial"/>
+                <w:b/>
                 <w:sz w:val="20"/>
                 <w:szCs w:val="20"/>
                 <w:color w:val="000000"/>
@@ -1184,6 +1187,7 @@
             <w:r xmlns:w="http://schemas.openxmlformats.org/wordprocessingml/2006/main" xmlns:wp="http://schemas.openxmlformats.org/drawingml/2006/wordprocessingDrawing" xmlns:r="http://schemas.openxmlformats.org/officeDocument/2006/relationships" xmlns:w14="http://schemas.microsoft.com/office/word/2010/wordml">
               <w:rPr>
                 <w:rFonts w:ascii="Arial" w:hAnsi="Arial" w:eastAsia="Arial" w:cs="Arial"/>
+                <w:b/>
                 <w:sz w:val="20"/>
                 <w:szCs w:val="20"/>
                 <w:color w:val="000000"/>
@@ -1213,6 +1217,7 @@
             <w:r xmlns:w="http://schemas.openxmlformats.org/wordprocessingml/2006/main" xmlns:wp="http://schemas.openxmlformats.org/drawingml/2006/wordprocessingDrawing" xmlns:r="http://schemas.openxmlformats.org/officeDocument/2006/relationships" xmlns:w14="http://schemas.microsoft.com/office/word/2010/wordml">
               <w:rPr>
                 <w:rFonts w:ascii="Arial" w:hAnsi="Arial" w:eastAsia="Arial" w:cs="Arial"/>
+                <w:b/>
                 <w:sz w:val="20"/>
                 <w:szCs w:val="20"/>
                 <w:color w:val="000000"/>
@@ -1243,6 +1248,7 @@
             <w:r xmlns:w="http://schemas.openxmlformats.org/wordprocessingml/2006/main" xmlns:wp="http://schemas.openxmlformats.org/drawingml/2006/wordprocessingDrawing" xmlns:r="http://schemas.openxmlformats.org/officeDocument/2006/relationships" xmlns:w14="http://schemas.microsoft.com/office/word/2010/wordml">
               <w:rPr>
                 <w:rFonts w:ascii="Arial" w:hAnsi="Arial" w:eastAsia="Arial" w:cs="Arial"/>
+                <w:b/>
                 <w:sz w:val="20"/>
                 <w:szCs w:val="20"/>
                 <w:color w:val="000000"/>
@@ -2530,6 +2536,7 @@
             <w:r xmlns:w="http://schemas.openxmlformats.org/wordprocessingml/2006/main" xmlns:wp="http://schemas.openxmlformats.org/drawingml/2006/wordprocessingDrawing" xmlns:r="http://schemas.openxmlformats.org/officeDocument/2006/relationships" xmlns:w14="http://schemas.microsoft.com/office/word/2010/wordml">
               <w:rPr>
                 <w:rFonts w:ascii="Arial" w:hAnsi="Arial" w:eastAsia="Arial" w:cs="Arial"/>
+                <w:b/>
                 <w:sz w:val="20"/>
                 <w:szCs w:val="20"/>
                 <w:color w:val="000000"/>
@@ -2559,6 +2566,7 @@
             <w:r xmlns:w="http://schemas.openxmlformats.org/wordprocessingml/2006/main" xmlns:wp="http://schemas.openxmlformats.org/drawingml/2006/wordprocessingDrawing" xmlns:r="http://schemas.openxmlformats.org/officeDocument/2006/relationships" xmlns:w14="http://schemas.microsoft.com/office/word/2010/wordml">
               <w:rPr>
                 <w:rFonts w:ascii="Arial" w:hAnsi="Arial" w:eastAsia="Arial" w:cs="Arial"/>
+                <w:b/>
                 <w:sz w:val="20"/>
                 <w:szCs w:val="20"/>
                 <w:color w:val="000000"/>
@@ -2589,6 +2597,7 @@
             <w:r xmlns:w="http://schemas.openxmlformats.org/wordprocessingml/2006/main" xmlns:wp="http://schemas.openxmlformats.org/drawingml/2006/wordprocessingDrawing" xmlns:r="http://schemas.openxmlformats.org/officeDocument/2006/relationships" xmlns:w14="http://schemas.microsoft.com/office/word/2010/wordml">
               <w:rPr>
                 <w:rFonts w:ascii="Arial" w:hAnsi="Arial" w:eastAsia="Arial" w:cs="Arial"/>
+                <w:b/>
                 <w:sz w:val="20"/>
                 <w:szCs w:val="20"/>
                 <w:color w:val="000000"/>
@@ -3729,6 +3738,1355 @@
                 <w:color w:val="000000"/>
               </w:rPr>
               <w:t xml:space="preserve">Worle</w:t>
+            </w:r>
+          </w:p>
+        </w:tc>
+        <w:tc>
+          <w:tcPr>
+            <w:tcBorders>
+              <w:bottom w:val="single" w:sz="16" w:space="0" w:color="000000"/>
+              <w:left w:val="single" w:sz="8" w:space="0" w:color="000000"/>
+              <w:right w:val="single" w:sz="8" w:space="0" w:color="000000"/>
+            </w:tcBorders>
+            <w:shd w:val="clear" w:color="auto" w:fill="FFFFFF"/>
+            <w:tcMar>
+              <w:top w:w="0" w:type="dxa"/>
+              <w:bottom w:w="0" w:type="dxa"/>
+              <w:left w:w="0" w:type="dxa"/>
+              <w:right w:w="0" w:type="dxa"/>
+            </w:tcMar>
+            <w:vAlign w:val="center"/>
+          </w:tcPr>
+          <w:p>
+            <w:pPr>
+              <w:jc w:val="center"/>
+              <w:spacing w:after="40" w:before="40"/>
+              <w:ind w:firstLine="0" w:left="40" w:right="40"/>
+            </w:pPr>
+            <w:r xmlns:w="http://schemas.openxmlformats.org/wordprocessingml/2006/main" xmlns:wp="http://schemas.openxmlformats.org/drawingml/2006/wordprocessingDrawing" xmlns:r="http://schemas.openxmlformats.org/officeDocument/2006/relationships" xmlns:w14="http://schemas.microsoft.com/office/word/2010/wordml">
+              <w:rPr>
+                <w:rFonts w:ascii="Arial" w:hAnsi="Arial" w:eastAsia="Arial" w:cs="Arial"/>
+                <w:sz w:val="20"/>
+                <w:szCs w:val="20"/>
+                <w:color w:val="000000"/>
+              </w:rPr>
+              <w:t xml:space="preserve">28.58</w:t>
+            </w:r>
+          </w:p>
+        </w:tc>
+        <w:tc>
+          <w:tcPr>
+            <w:tcBorders>
+              <w:bottom w:val="single" w:sz="16" w:space="0" w:color="000000"/>
+              <w:left w:val="single" w:sz="8" w:space="0" w:color="000000"/>
+            </w:tcBorders>
+            <w:shd w:val="clear" w:color="auto" w:fill="FFFFFF"/>
+            <w:tcMar>
+              <w:top w:w="0" w:type="dxa"/>
+              <w:bottom w:w="0" w:type="dxa"/>
+              <w:left w:w="0" w:type="dxa"/>
+              <w:right w:w="0" w:type="dxa"/>
+            </w:tcMar>
+            <w:vAlign w:val="center"/>
+          </w:tcPr>
+          <w:p>
+            <w:pPr>
+              <w:jc w:val="center"/>
+              <w:spacing w:after="40" w:before="40"/>
+              <w:ind w:firstLine="0" w:left="40" w:right="40"/>
+            </w:pPr>
+            <w:r xmlns:w="http://schemas.openxmlformats.org/wordprocessingml/2006/main" xmlns:wp="http://schemas.openxmlformats.org/drawingml/2006/wordprocessingDrawing" xmlns:r="http://schemas.openxmlformats.org/officeDocument/2006/relationships" xmlns:w14="http://schemas.microsoft.com/office/word/2010/wordml">
+              <w:rPr>
+                <w:rFonts w:ascii="Arial" w:hAnsi="Arial" w:eastAsia="Arial" w:cs="Arial"/>
+                <w:sz w:val="20"/>
+                <w:szCs w:val="20"/>
+                <w:color w:val="000000"/>
+              </w:rPr>
+              <w:t xml:space="preserve">3.41</w:t>
+            </w:r>
+          </w:p>
+        </w:tc>
+        <w:tc>
+          <w:tcPr>
+            <w:tcBorders>
+              <w:bottom w:val="single" w:sz="16" w:space="0" w:color="000000"/>
+            </w:tcBorders>
+            <w:shd w:val="clear" w:color="auto" w:fill="FFFFFF"/>
+            <w:tcMar>
+              <w:top w:w="0" w:type="dxa"/>
+              <w:bottom w:w="0" w:type="dxa"/>
+              <w:left w:w="0" w:type="dxa"/>
+              <w:right w:w="0" w:type="dxa"/>
+            </w:tcMar>
+            <w:vAlign w:val="center"/>
+          </w:tcPr>
+          <w:p>
+            <w:pPr>
+              <w:jc w:val="center"/>
+              <w:spacing w:after="40" w:before="40"/>
+              <w:ind w:firstLine="0" w:left="40" w:right="40"/>
+            </w:pPr>
+            <w:r xmlns:w="http://schemas.openxmlformats.org/wordprocessingml/2006/main" xmlns:wp="http://schemas.openxmlformats.org/drawingml/2006/wordprocessingDrawing" xmlns:r="http://schemas.openxmlformats.org/officeDocument/2006/relationships" xmlns:w14="http://schemas.microsoft.com/office/word/2010/wordml">
+              <w:rPr>
+                <w:rFonts w:ascii="Arial" w:hAnsi="Arial" w:eastAsia="Arial" w:cs="Arial"/>
+                <w:sz w:val="20"/>
+                <w:szCs w:val="20"/>
+                <w:color w:val="000000"/>
+              </w:rPr>
+              <w:t xml:space="preserve">2.49</w:t>
+            </w:r>
+          </w:p>
+        </w:tc>
+      </w:tr>
+    </w:tbl>
+    <w:p>
+      <w:pPr>
+        <w:pStyle w:val="BodyText"/>
+      </w:pPr>
+      <w:r>
+        <w:t xml:space="preserve">This is the rain and runoff table for 2018 with site codes:</w:t>
+      </w:r>
+    </w:p>
+    <w:tbl xmlns:w="http://schemas.openxmlformats.org/wordprocessingml/2006/main" xmlns:r="http://schemas.openxmlformats.org/officeDocument/2006/relationships" xmlns:w14="http://schemas.microsoft.com/office/word/2010/wordml" xmlns:wp="http://schemas.openxmlformats.org/drawingml/2006/wordprocessingDrawing" xmlns:a="http://schemas.openxmlformats.org/drawingml/2006/main" xmlns:pic="http://schemas.openxmlformats.org/drawingml/2006/picture">
+      <w:tblPr>
+        <w:tblLayout w:type="fixed"/>
+        <w:jc w:val="center"/>
+      </w:tblPr>
+      <w:tblGrid>
+        <w:gridCol w:w="1080"/>
+        <w:gridCol w:w="1080"/>
+        <w:gridCol w:w="1080"/>
+        <w:gridCol w:w="1080"/>
+      </w:tblGrid>
+      <w:tr>
+        <w:trPr>
+          <w:cantSplit/>
+          <w:trHeight w:val="360"/>
+          <w:tblHeader/>
+        </w:trPr>
+        <w:tc>
+          <w:tcPr>
+            <w:tcBorders/>
+            <w:shd w:val="clear" w:color="auto" w:fill="FFFFFF"/>
+            <w:tcMar>
+              <w:top w:w="0" w:type="dxa"/>
+              <w:bottom w:w="0" w:type="dxa"/>
+              <w:left w:w="0" w:type="dxa"/>
+              <w:right w:w="0" w:type="dxa"/>
+            </w:tcMar>
+            <w:vAlign w:val="center"/>
+          </w:tcPr>
+          <w:p>
+            <w:pPr>
+              <w:jc w:val="center"/>
+              <w:spacing w:after="0" w:before="0"/>
+              <w:ind w:firstLine="0" w:left="0" w:right="0"/>
+            </w:pPr>
+            <w:r xmlns:w="http://schemas.openxmlformats.org/wordprocessingml/2006/main" xmlns:wp="http://schemas.openxmlformats.org/drawingml/2006/wordprocessingDrawing" xmlns:r="http://schemas.openxmlformats.org/officeDocument/2006/relationships" xmlns:w14="http://schemas.microsoft.com/office/word/2010/wordml">
+              <w:rPr>
+                <w:rFonts w:ascii="Arial" w:hAnsi="Arial" w:eastAsia="Arial" w:cs="Arial"/>
+                <w:b/>
+                <w:sz w:val="20"/>
+                <w:szCs w:val="20"/>
+                <w:color w:val="000000"/>
+              </w:rPr>
+              <w:t xml:space="preserve"/>
+            </w:r>
+          </w:p>
+        </w:tc>
+        <w:tc>
+          <w:tcPr>
+            <w:tcBorders/>
+            <w:shd w:val="clear" w:color="auto" w:fill="FFFFFF"/>
+            <w:tcMar>
+              <w:top w:w="0" w:type="dxa"/>
+              <w:bottom w:w="0" w:type="dxa"/>
+              <w:left w:w="0" w:type="dxa"/>
+              <w:right w:w="0" w:type="dxa"/>
+            </w:tcMar>
+            <w:vAlign w:val="center"/>
+          </w:tcPr>
+          <w:p>
+            <w:pPr>
+              <w:jc w:val="center"/>
+              <w:spacing w:after="0" w:before="0"/>
+              <w:ind w:firstLine="0" w:left="0" w:right="0"/>
+            </w:pPr>
+            <w:r xmlns:w="http://schemas.openxmlformats.org/wordprocessingml/2006/main" xmlns:wp="http://schemas.openxmlformats.org/drawingml/2006/wordprocessingDrawing" xmlns:r="http://schemas.openxmlformats.org/officeDocument/2006/relationships" xmlns:w14="http://schemas.microsoft.com/office/word/2010/wordml">
+              <w:rPr>
+                <w:rFonts w:ascii="Arial" w:hAnsi="Arial" w:eastAsia="Arial" w:cs="Arial"/>
+                <w:b/>
+                <w:sz w:val="20"/>
+                <w:szCs w:val="20"/>
+                <w:color w:val="000000"/>
+              </w:rPr>
+              <w:t xml:space="preserve"/>
+            </w:r>
+          </w:p>
+        </w:tc>
+        <w:tc>
+          <w:tcPr>
+            <w:gridSpan w:val="2"/>
+            <w:tcBorders/>
+            <w:shd w:val="clear" w:color="auto" w:fill="FFFFFF"/>
+            <w:tcMar>
+              <w:top w:w="0" w:type="dxa"/>
+              <w:bottom w:w="0" w:type="dxa"/>
+              <w:left w:w="0" w:type="dxa"/>
+              <w:right w:w="0" w:type="dxa"/>
+            </w:tcMar>
+            <w:vAlign w:val="center"/>
+          </w:tcPr>
+          <w:p>
+            <w:pPr>
+              <w:jc w:val="center"/>
+              <w:spacing w:after="0" w:before="0"/>
+              <w:ind w:firstLine="0" w:left="0" w:right="0"/>
+            </w:pPr>
+            <w:r xmlns:w="http://schemas.openxmlformats.org/wordprocessingml/2006/main" xmlns:wp="http://schemas.openxmlformats.org/drawingml/2006/wordprocessingDrawing" xmlns:r="http://schemas.openxmlformats.org/officeDocument/2006/relationships" xmlns:w14="http://schemas.microsoft.com/office/word/2010/wordml">
+              <w:rPr>
+                <w:rFonts w:ascii="Arial" w:hAnsi="Arial" w:eastAsia="Arial" w:cs="Arial"/>
+                <w:b/>
+                <w:sz w:val="20"/>
+                <w:szCs w:val="20"/>
+                <w:color w:val="000000"/>
+              </w:rPr>
+              <w:t xml:space="preserve">Runoff (in.)</w:t>
+            </w:r>
+          </w:p>
+        </w:tc>
+      </w:tr>
+      <w:tr>
+        <w:trPr>
+          <w:cantSplit/>
+          <w:trHeight w:val="360"/>
+          <w:tblHeader/>
+        </w:trPr>
+        <w:tc>
+          <w:tcPr>
+            <w:tcBorders>
+              <w:bottom w:val="single" w:sz="16" w:space="0" w:color="000000"/>
+            </w:tcBorders>
+            <w:shd w:val="clear" w:color="auto" w:fill="FFFFFF"/>
+            <w:tcMar>
+              <w:top w:w="0" w:type="dxa"/>
+              <w:bottom w:w="0" w:type="dxa"/>
+              <w:left w:w="0" w:type="dxa"/>
+              <w:right w:w="0" w:type="dxa"/>
+            </w:tcMar>
+            <w:vAlign w:val="center"/>
+          </w:tcPr>
+          <w:p>
+            <w:pPr>
+              <w:jc w:val="center"/>
+              <w:spacing w:after="40" w:before="40"/>
+              <w:ind w:firstLine="0" w:left="40" w:right="40"/>
+            </w:pPr>
+            <w:r xmlns:w="http://schemas.openxmlformats.org/wordprocessingml/2006/main" xmlns:wp="http://schemas.openxmlformats.org/drawingml/2006/wordprocessingDrawing" xmlns:r="http://schemas.openxmlformats.org/officeDocument/2006/relationships" xmlns:w14="http://schemas.microsoft.com/office/word/2010/wordml">
+              <w:rPr>
+                <w:rFonts w:ascii="Arial" w:hAnsi="Arial" w:eastAsia="Arial" w:cs="Arial"/>
+                <w:b/>
+                <w:sz w:val="20"/>
+                <w:szCs w:val="20"/>
+                <w:color w:val="000000"/>
+              </w:rPr>
+              <w:t xml:space="preserve">Site</w:t>
+            </w:r>
+          </w:p>
+        </w:tc>
+        <w:tc>
+          <w:tcPr>
+            <w:tcBorders>
+              <w:bottom w:val="single" w:sz="16" w:space="0" w:color="000000"/>
+            </w:tcBorders>
+            <w:shd w:val="clear" w:color="auto" w:fill="FFFFFF"/>
+            <w:tcMar>
+              <w:top w:w="0" w:type="dxa"/>
+              <w:bottom w:w="0" w:type="dxa"/>
+              <w:left w:w="0" w:type="dxa"/>
+              <w:right w:w="0" w:type="dxa"/>
+            </w:tcMar>
+            <w:vAlign w:val="center"/>
+          </w:tcPr>
+          <w:p>
+            <w:pPr>
+              <w:jc w:val="center"/>
+              <w:spacing w:after="40" w:before="40"/>
+              <w:ind w:firstLine="0" w:left="40" w:right="40"/>
+            </w:pPr>
+            <w:r xmlns:w="http://schemas.openxmlformats.org/wordprocessingml/2006/main" xmlns:wp="http://schemas.openxmlformats.org/drawingml/2006/wordprocessingDrawing" xmlns:r="http://schemas.openxmlformats.org/officeDocument/2006/relationships" xmlns:w14="http://schemas.microsoft.com/office/word/2010/wordml">
+              <w:rPr>
+                <w:rFonts w:ascii="Arial" w:hAnsi="Arial" w:eastAsia="Arial" w:cs="Arial"/>
+                <w:b/>
+                <w:sz w:val="20"/>
+                <w:szCs w:val="20"/>
+                <w:color w:val="000000"/>
+              </w:rPr>
+              <w:t xml:space="preserve">Rain (in.)</w:t>
+            </w:r>
+          </w:p>
+        </w:tc>
+        <w:tc>
+          <w:tcPr>
+            <w:tcBorders>
+              <w:bottom w:val="single" w:sz="16" w:space="0" w:color="000000"/>
+            </w:tcBorders>
+            <w:shd w:val="clear" w:color="auto" w:fill="FFFFFF"/>
+            <w:tcMar>
+              <w:top w:w="0" w:type="dxa"/>
+              <w:bottom w:w="0" w:type="dxa"/>
+              <w:left w:w="0" w:type="dxa"/>
+              <w:right w:w="0" w:type="dxa"/>
+            </w:tcMar>
+            <w:vAlign w:val="center"/>
+          </w:tcPr>
+          <w:p>
+            <w:pPr>
+              <w:jc w:val="center"/>
+              <w:spacing w:after="40" w:before="40"/>
+              <w:ind w:firstLine="0" w:left="40" w:right="40"/>
+            </w:pPr>
+            <w:r xmlns:w="http://schemas.openxmlformats.org/wordprocessingml/2006/main" xmlns:wp="http://schemas.openxmlformats.org/drawingml/2006/wordprocessingDrawing" xmlns:r="http://schemas.openxmlformats.org/officeDocument/2006/relationships" xmlns:w14="http://schemas.microsoft.com/office/word/2010/wordml">
+              <w:rPr>
+                <w:rFonts w:ascii="Arial" w:hAnsi="Arial" w:eastAsia="Arial" w:cs="Arial"/>
+                <w:b/>
+                <w:sz w:val="20"/>
+                <w:szCs w:val="20"/>
+                <w:color w:val="000000"/>
+              </w:rPr>
+              <w:t xml:space="preserve">Control</w:t>
+            </w:r>
+          </w:p>
+        </w:tc>
+        <w:tc>
+          <w:tcPr>
+            <w:tcBorders>
+              <w:bottom w:val="single" w:sz="16" w:space="0" w:color="000000"/>
+            </w:tcBorders>
+            <w:shd w:val="clear" w:color="auto" w:fill="FFFFFF"/>
+            <w:tcMar>
+              <w:top w:w="0" w:type="dxa"/>
+              <w:bottom w:w="0" w:type="dxa"/>
+              <w:left w:w="0" w:type="dxa"/>
+              <w:right w:w="0" w:type="dxa"/>
+            </w:tcMar>
+            <w:vAlign w:val="center"/>
+          </w:tcPr>
+          <w:p>
+            <w:pPr>
+              <w:jc w:val="center"/>
+              <w:spacing w:after="40" w:before="40"/>
+              <w:ind w:firstLine="0" w:left="40" w:right="40"/>
+            </w:pPr>
+            <w:r xmlns:w="http://schemas.openxmlformats.org/wordprocessingml/2006/main" xmlns:wp="http://schemas.openxmlformats.org/drawingml/2006/wordprocessingDrawing" xmlns:r="http://schemas.openxmlformats.org/officeDocument/2006/relationships" xmlns:w14="http://schemas.microsoft.com/office/word/2010/wordml">
+              <w:rPr>
+                <w:rFonts w:ascii="Arial" w:hAnsi="Arial" w:eastAsia="Arial" w:cs="Arial"/>
+                <w:b/>
+                <w:sz w:val="20"/>
+                <w:szCs w:val="20"/>
+                <w:color w:val="000000"/>
+              </w:rPr>
+              <w:t xml:space="preserve">Treatment</w:t>
+            </w:r>
+          </w:p>
+        </w:tc>
+      </w:tr>
+      <w:tr>
+        <w:trPr>
+          <w:cantSplit/>
+          <w:trHeight w:val="360"/>
+        </w:trPr>
+        <w:tc>
+          <w:tcPr>
+            <w:tcBorders>
+              <w:bottom w:val="single" w:sz="8" w:space="0" w:color="000000"/>
+              <w:right w:val="single" w:sz="8" w:space="0" w:color="000000"/>
+            </w:tcBorders>
+            <w:shd w:val="clear" w:color="auto" w:fill="FFFFFF"/>
+            <w:tcMar>
+              <w:top w:w="0" w:type="dxa"/>
+              <w:bottom w:w="0" w:type="dxa"/>
+              <w:left w:w="0" w:type="dxa"/>
+              <w:right w:w="0" w:type="dxa"/>
+            </w:tcMar>
+            <w:vAlign w:val="center"/>
+          </w:tcPr>
+          <w:p>
+            <w:pPr>
+              <w:jc w:val="center"/>
+              <w:spacing w:after="40" w:before="40"/>
+              <w:ind w:firstLine="0" w:left="40" w:right="40"/>
+            </w:pPr>
+            <w:r xmlns:w="http://schemas.openxmlformats.org/wordprocessingml/2006/main" xmlns:wp="http://schemas.openxmlformats.org/drawingml/2006/wordprocessingDrawing" xmlns:r="http://schemas.openxmlformats.org/officeDocument/2006/relationships" xmlns:w14="http://schemas.microsoft.com/office/word/2010/wordml">
+              <w:rPr>
+                <w:rFonts w:ascii="Arial" w:hAnsi="Arial" w:eastAsia="Arial" w:cs="Arial"/>
+                <w:sz w:val="20"/>
+                <w:szCs w:val="20"/>
+                <w:color w:val="000000"/>
+              </w:rPr>
+              <w:t xml:space="preserve">ARM</w:t>
+            </w:r>
+          </w:p>
+        </w:tc>
+        <w:tc>
+          <w:tcPr>
+            <w:tcBorders>
+              <w:bottom w:val="single" w:sz="8" w:space="0" w:color="000000"/>
+              <w:left w:val="single" w:sz="8" w:space="0" w:color="000000"/>
+              <w:right w:val="single" w:sz="8" w:space="0" w:color="000000"/>
+            </w:tcBorders>
+            <w:shd w:val="clear" w:color="auto" w:fill="FFFFFF"/>
+            <w:tcMar>
+              <w:top w:w="0" w:type="dxa"/>
+              <w:bottom w:w="0" w:type="dxa"/>
+              <w:left w:w="0" w:type="dxa"/>
+              <w:right w:w="0" w:type="dxa"/>
+            </w:tcMar>
+            <w:vAlign w:val="center"/>
+          </w:tcPr>
+          <w:p>
+            <w:pPr>
+              <w:jc w:val="center"/>
+              <w:spacing w:after="40" w:before="40"/>
+              <w:ind w:firstLine="0" w:left="40" w:right="40"/>
+            </w:pPr>
+            <w:r xmlns:w="http://schemas.openxmlformats.org/wordprocessingml/2006/main" xmlns:wp="http://schemas.openxmlformats.org/drawingml/2006/wordprocessingDrawing" xmlns:r="http://schemas.openxmlformats.org/officeDocument/2006/relationships" xmlns:w14="http://schemas.microsoft.com/office/word/2010/wordml">
+              <w:rPr>
+                <w:rFonts w:ascii="Arial" w:hAnsi="Arial" w:eastAsia="Arial" w:cs="Arial"/>
+                <w:sz w:val="20"/>
+                <w:szCs w:val="20"/>
+                <w:color w:val="000000"/>
+              </w:rPr>
+              <w:t xml:space="preserve">26.50</w:t>
+            </w:r>
+          </w:p>
+        </w:tc>
+        <w:tc>
+          <w:tcPr>
+            <w:tcBorders>
+              <w:bottom w:val="single" w:sz="8" w:space="0" w:color="000000"/>
+              <w:left w:val="single" w:sz="8" w:space="0" w:color="000000"/>
+            </w:tcBorders>
+            <w:shd w:val="clear" w:color="auto" w:fill="FFFFFF"/>
+            <w:tcMar>
+              <w:top w:w="0" w:type="dxa"/>
+              <w:bottom w:w="0" w:type="dxa"/>
+              <w:left w:w="0" w:type="dxa"/>
+              <w:right w:w="0" w:type="dxa"/>
+            </w:tcMar>
+            <w:vAlign w:val="center"/>
+          </w:tcPr>
+          <w:p>
+            <w:pPr>
+              <w:jc w:val="center"/>
+              <w:spacing w:after="40" w:before="40"/>
+              <w:ind w:firstLine="0" w:left="40" w:right="40"/>
+            </w:pPr>
+            <w:r xmlns:w="http://schemas.openxmlformats.org/wordprocessingml/2006/main" xmlns:wp="http://schemas.openxmlformats.org/drawingml/2006/wordprocessingDrawing" xmlns:r="http://schemas.openxmlformats.org/officeDocument/2006/relationships" xmlns:w14="http://schemas.microsoft.com/office/word/2010/wordml">
+              <w:rPr>
+                <w:rFonts w:ascii="Arial" w:hAnsi="Arial" w:eastAsia="Arial" w:cs="Arial"/>
+                <w:sz w:val="20"/>
+                <w:szCs w:val="20"/>
+                <w:color w:val="000000"/>
+              </w:rPr>
+              <w:t xml:space="preserve">0.14</w:t>
+            </w:r>
+          </w:p>
+        </w:tc>
+        <w:tc>
+          <w:tcPr>
+            <w:tcBorders>
+              <w:bottom w:val="single" w:sz="8" w:space="0" w:color="000000"/>
+            </w:tcBorders>
+            <w:shd w:val="clear" w:color="auto" w:fill="FFFFFF"/>
+            <w:tcMar>
+              <w:top w:w="0" w:type="dxa"/>
+              <w:bottom w:w="0" w:type="dxa"/>
+              <w:left w:w="0" w:type="dxa"/>
+              <w:right w:w="0" w:type="dxa"/>
+            </w:tcMar>
+            <w:vAlign w:val="center"/>
+          </w:tcPr>
+          <w:p>
+            <w:pPr>
+              <w:jc w:val="center"/>
+              <w:spacing w:after="40" w:before="40"/>
+              <w:ind w:firstLine="0" w:left="40" w:right="40"/>
+            </w:pPr>
+            <w:r xmlns:w="http://schemas.openxmlformats.org/wordprocessingml/2006/main" xmlns:wp="http://schemas.openxmlformats.org/drawingml/2006/wordprocessingDrawing" xmlns:r="http://schemas.openxmlformats.org/officeDocument/2006/relationships" xmlns:w14="http://schemas.microsoft.com/office/word/2010/wordml">
+              <w:rPr>
+                <w:rFonts w:ascii="Arial" w:hAnsi="Arial" w:eastAsia="Arial" w:cs="Arial"/>
+                <w:sz w:val="20"/>
+                <w:szCs w:val="20"/>
+                <w:color w:val="000000"/>
+              </w:rPr>
+              <w:t xml:space="preserve">0.05</w:t>
+            </w:r>
+          </w:p>
+        </w:tc>
+      </w:tr>
+      <w:tr>
+        <w:trPr>
+          <w:cantSplit/>
+          <w:trHeight w:val="360"/>
+        </w:trPr>
+        <w:tc>
+          <w:tcPr>
+            <w:tcBorders>
+              <w:bottom w:val="single" w:sz="8" w:space="0" w:color="000000"/>
+              <w:top w:val="single" w:sz="8" w:space="0" w:color="000000"/>
+              <w:right w:val="single" w:sz="8" w:space="0" w:color="000000"/>
+            </w:tcBorders>
+            <w:shd w:val="clear" w:color="auto" w:fill="FFFFFF"/>
+            <w:tcMar>
+              <w:top w:w="0" w:type="dxa"/>
+              <w:bottom w:w="0" w:type="dxa"/>
+              <w:left w:w="0" w:type="dxa"/>
+              <w:right w:w="0" w:type="dxa"/>
+            </w:tcMar>
+            <w:vAlign w:val="center"/>
+          </w:tcPr>
+          <w:p>
+            <w:pPr>
+              <w:jc w:val="center"/>
+              <w:spacing w:after="40" w:before="40"/>
+              <w:ind w:firstLine="0" w:left="40" w:right="40"/>
+            </w:pPr>
+            <w:r xmlns:w="http://schemas.openxmlformats.org/wordprocessingml/2006/main" xmlns:wp="http://schemas.openxmlformats.org/drawingml/2006/wordprocessingDrawing" xmlns:r="http://schemas.openxmlformats.org/officeDocument/2006/relationships" xmlns:w14="http://schemas.microsoft.com/office/word/2010/wordml">
+              <w:rPr>
+                <w:rFonts w:ascii="Arial" w:hAnsi="Arial" w:eastAsia="Arial" w:cs="Arial"/>
+                <w:sz w:val="20"/>
+                <w:szCs w:val="20"/>
+                <w:color w:val="000000"/>
+              </w:rPr>
+              <w:t xml:space="preserve">EIA</w:t>
+            </w:r>
+          </w:p>
+        </w:tc>
+        <w:tc>
+          <w:tcPr>
+            <w:tcBorders>
+              <w:bottom w:val="single" w:sz="8" w:space="0" w:color="000000"/>
+              <w:top w:val="single" w:sz="8" w:space="0" w:color="000000"/>
+              <w:left w:val="single" w:sz="8" w:space="0" w:color="000000"/>
+              <w:right w:val="single" w:sz="8" w:space="0" w:color="000000"/>
+            </w:tcBorders>
+            <w:shd w:val="clear" w:color="auto" w:fill="FFFFFF"/>
+            <w:tcMar>
+              <w:top w:w="0" w:type="dxa"/>
+              <w:bottom w:w="0" w:type="dxa"/>
+              <w:left w:w="0" w:type="dxa"/>
+              <w:right w:w="0" w:type="dxa"/>
+            </w:tcMar>
+            <w:vAlign w:val="center"/>
+          </w:tcPr>
+          <w:p>
+            <w:pPr>
+              <w:jc w:val="center"/>
+              <w:spacing w:after="40" w:before="40"/>
+              <w:ind w:firstLine="0" w:left="40" w:right="40"/>
+            </w:pPr>
+            <w:r xmlns:w="http://schemas.openxmlformats.org/wordprocessingml/2006/main" xmlns:wp="http://schemas.openxmlformats.org/drawingml/2006/wordprocessingDrawing" xmlns:r="http://schemas.openxmlformats.org/officeDocument/2006/relationships" xmlns:w14="http://schemas.microsoft.com/office/word/2010/wordml">
+              <w:rPr>
+                <w:rFonts w:ascii="Arial" w:hAnsi="Arial" w:eastAsia="Arial" w:cs="Arial"/>
+                <w:sz w:val="20"/>
+                <w:szCs w:val="20"/>
+                <w:color w:val="000000"/>
+              </w:rPr>
+              <w:t xml:space="preserve">31.26</w:t>
+            </w:r>
+          </w:p>
+        </w:tc>
+        <w:tc>
+          <w:tcPr>
+            <w:tcBorders>
+              <w:bottom w:val="single" w:sz="8" w:space="0" w:color="000000"/>
+              <w:top w:val="single" w:sz="8" w:space="0" w:color="000000"/>
+              <w:left w:val="single" w:sz="8" w:space="0" w:color="000000"/>
+            </w:tcBorders>
+            <w:shd w:val="clear" w:color="auto" w:fill="FFFFFF"/>
+            <w:tcMar>
+              <w:top w:w="0" w:type="dxa"/>
+              <w:bottom w:w="0" w:type="dxa"/>
+              <w:left w:w="0" w:type="dxa"/>
+              <w:right w:w="0" w:type="dxa"/>
+            </w:tcMar>
+            <w:vAlign w:val="center"/>
+          </w:tcPr>
+          <w:p>
+            <w:pPr>
+              <w:jc w:val="center"/>
+              <w:spacing w:after="40" w:before="40"/>
+              <w:ind w:firstLine="0" w:left="40" w:right="40"/>
+            </w:pPr>
+            <w:r xmlns:w="http://schemas.openxmlformats.org/wordprocessingml/2006/main" xmlns:wp="http://schemas.openxmlformats.org/drawingml/2006/wordprocessingDrawing" xmlns:r="http://schemas.openxmlformats.org/officeDocument/2006/relationships" xmlns:w14="http://schemas.microsoft.com/office/word/2010/wordml">
+              <w:rPr>
+                <w:rFonts w:ascii="Arial" w:hAnsi="Arial" w:eastAsia="Arial" w:cs="Arial"/>
+                <w:sz w:val="20"/>
+                <w:szCs w:val="20"/>
+                <w:color w:val="000000"/>
+              </w:rPr>
+              <w:t xml:space="preserve">3.10</w:t>
+            </w:r>
+          </w:p>
+        </w:tc>
+        <w:tc>
+          <w:tcPr>
+            <w:tcBorders>
+              <w:bottom w:val="single" w:sz="8" w:space="0" w:color="000000"/>
+              <w:top w:val="single" w:sz="8" w:space="0" w:color="000000"/>
+            </w:tcBorders>
+            <w:shd w:val="clear" w:color="auto" w:fill="FFFFFF"/>
+            <w:tcMar>
+              <w:top w:w="0" w:type="dxa"/>
+              <w:bottom w:w="0" w:type="dxa"/>
+              <w:left w:w="0" w:type="dxa"/>
+              <w:right w:w="0" w:type="dxa"/>
+            </w:tcMar>
+            <w:vAlign w:val="center"/>
+          </w:tcPr>
+          <w:p>
+            <w:pPr>
+              <w:jc w:val="center"/>
+              <w:spacing w:after="40" w:before="40"/>
+              <w:ind w:firstLine="0" w:left="40" w:right="40"/>
+            </w:pPr>
+            <w:r xmlns:w="http://schemas.openxmlformats.org/wordprocessingml/2006/main" xmlns:wp="http://schemas.openxmlformats.org/drawingml/2006/wordprocessingDrawing" xmlns:r="http://schemas.openxmlformats.org/officeDocument/2006/relationships" xmlns:w14="http://schemas.microsoft.com/office/word/2010/wordml">
+              <w:rPr>
+                <w:rFonts w:ascii="Arial" w:hAnsi="Arial" w:eastAsia="Arial" w:cs="Arial"/>
+                <w:sz w:val="20"/>
+                <w:szCs w:val="20"/>
+                <w:color w:val="000000"/>
+              </w:rPr>
+              <w:t xml:space="preserve">1.79</w:t>
+            </w:r>
+          </w:p>
+        </w:tc>
+      </w:tr>
+      <w:tr>
+        <w:trPr>
+          <w:cantSplit/>
+          <w:trHeight w:val="360"/>
+        </w:trPr>
+        <w:tc>
+          <w:tcPr>
+            <w:tcBorders>
+              <w:bottom w:val="single" w:sz="8" w:space="0" w:color="000000"/>
+              <w:top w:val="single" w:sz="8" w:space="0" w:color="000000"/>
+              <w:right w:val="single" w:sz="8" w:space="0" w:color="000000"/>
+            </w:tcBorders>
+            <w:shd w:val="clear" w:color="auto" w:fill="FFFFFF"/>
+            <w:tcMar>
+              <w:top w:w="0" w:type="dxa"/>
+              <w:bottom w:w="0" w:type="dxa"/>
+              <w:left w:w="0" w:type="dxa"/>
+              <w:right w:w="0" w:type="dxa"/>
+            </w:tcMar>
+            <w:vAlign w:val="center"/>
+          </w:tcPr>
+          <w:p>
+            <w:pPr>
+              <w:jc w:val="center"/>
+              <w:spacing w:after="40" w:before="40"/>
+              <w:ind w:firstLine="0" w:left="40" w:right="40"/>
+            </w:pPr>
+            <w:r xmlns:w="http://schemas.openxmlformats.org/wordprocessingml/2006/main" xmlns:wp="http://schemas.openxmlformats.org/drawingml/2006/wordprocessingDrawing" xmlns:r="http://schemas.openxmlformats.org/officeDocument/2006/relationships" xmlns:w14="http://schemas.microsoft.com/office/word/2010/wordml">
+              <w:rPr>
+                <w:rFonts w:ascii="Arial" w:hAnsi="Arial" w:eastAsia="Arial" w:cs="Arial"/>
+                <w:sz w:val="20"/>
+                <w:szCs w:val="20"/>
+                <w:color w:val="000000"/>
+              </w:rPr>
+              <w:t xml:space="preserve">MAR</w:t>
+            </w:r>
+          </w:p>
+        </w:tc>
+        <w:tc>
+          <w:tcPr>
+            <w:tcBorders>
+              <w:bottom w:val="single" w:sz="8" w:space="0" w:color="000000"/>
+              <w:top w:val="single" w:sz="8" w:space="0" w:color="000000"/>
+              <w:left w:val="single" w:sz="8" w:space="0" w:color="000000"/>
+              <w:right w:val="single" w:sz="8" w:space="0" w:color="000000"/>
+            </w:tcBorders>
+            <w:shd w:val="clear" w:color="auto" w:fill="FFFFFF"/>
+            <w:tcMar>
+              <w:top w:w="0" w:type="dxa"/>
+              <w:bottom w:w="0" w:type="dxa"/>
+              <w:left w:w="0" w:type="dxa"/>
+              <w:right w:w="0" w:type="dxa"/>
+            </w:tcMar>
+            <w:vAlign w:val="center"/>
+          </w:tcPr>
+          <w:p>
+            <w:pPr>
+              <w:jc w:val="center"/>
+              <w:spacing w:after="40" w:before="40"/>
+              <w:ind w:firstLine="0" w:left="40" w:right="40"/>
+            </w:pPr>
+            <w:r xmlns:w="http://schemas.openxmlformats.org/wordprocessingml/2006/main" xmlns:wp="http://schemas.openxmlformats.org/drawingml/2006/wordprocessingDrawing" xmlns:r="http://schemas.openxmlformats.org/officeDocument/2006/relationships" xmlns:w14="http://schemas.microsoft.com/office/word/2010/wordml">
+              <w:rPr>
+                <w:rFonts w:ascii="Arial" w:hAnsi="Arial" w:eastAsia="Arial" w:cs="Arial"/>
+                <w:sz w:val="20"/>
+                <w:szCs w:val="20"/>
+                <w:color w:val="000000"/>
+              </w:rPr>
+              <w:t xml:space="preserve">14.21</w:t>
+            </w:r>
+          </w:p>
+        </w:tc>
+        <w:tc>
+          <w:tcPr>
+            <w:tcBorders>
+              <w:bottom w:val="single" w:sz="8" w:space="0" w:color="000000"/>
+              <w:top w:val="single" w:sz="8" w:space="0" w:color="000000"/>
+              <w:left w:val="single" w:sz="8" w:space="0" w:color="000000"/>
+            </w:tcBorders>
+            <w:shd w:val="clear" w:color="auto" w:fill="FFFFFF"/>
+            <w:tcMar>
+              <w:top w:w="0" w:type="dxa"/>
+              <w:bottom w:w="0" w:type="dxa"/>
+              <w:left w:w="0" w:type="dxa"/>
+              <w:right w:w="0" w:type="dxa"/>
+            </w:tcMar>
+            <w:vAlign w:val="center"/>
+          </w:tcPr>
+          <w:p>
+            <w:pPr>
+              <w:jc w:val="center"/>
+              <w:spacing w:after="40" w:before="40"/>
+              <w:ind w:firstLine="0" w:left="40" w:right="40"/>
+            </w:pPr>
+            <w:r xmlns:w="http://schemas.openxmlformats.org/wordprocessingml/2006/main" xmlns:wp="http://schemas.openxmlformats.org/drawingml/2006/wordprocessingDrawing" xmlns:r="http://schemas.openxmlformats.org/officeDocument/2006/relationships" xmlns:w14="http://schemas.microsoft.com/office/word/2010/wordml">
+              <w:rPr>
+                <w:rFonts w:ascii="Arial" w:hAnsi="Arial" w:eastAsia="Arial" w:cs="Arial"/>
+                <w:sz w:val="20"/>
+                <w:szCs w:val="20"/>
+                <w:color w:val="000000"/>
+              </w:rPr>
+              <w:t xml:space="preserve">0.04</w:t>
+            </w:r>
+          </w:p>
+        </w:tc>
+        <w:tc>
+          <w:tcPr>
+            <w:tcBorders>
+              <w:bottom w:val="single" w:sz="8" w:space="0" w:color="000000"/>
+              <w:top w:val="single" w:sz="8" w:space="0" w:color="000000"/>
+            </w:tcBorders>
+            <w:shd w:val="clear" w:color="auto" w:fill="FFFFFF"/>
+            <w:tcMar>
+              <w:top w:w="0" w:type="dxa"/>
+              <w:bottom w:w="0" w:type="dxa"/>
+              <w:left w:w="0" w:type="dxa"/>
+              <w:right w:w="0" w:type="dxa"/>
+            </w:tcMar>
+            <w:vAlign w:val="center"/>
+          </w:tcPr>
+          <w:p>
+            <w:pPr>
+              <w:jc w:val="center"/>
+              <w:spacing w:after="40" w:before="40"/>
+              <w:ind w:firstLine="0" w:left="40" w:right="40"/>
+            </w:pPr>
+            <w:r xmlns:w="http://schemas.openxmlformats.org/wordprocessingml/2006/main" xmlns:wp="http://schemas.openxmlformats.org/drawingml/2006/wordprocessingDrawing" xmlns:r="http://schemas.openxmlformats.org/officeDocument/2006/relationships" xmlns:w14="http://schemas.microsoft.com/office/word/2010/wordml">
+              <w:rPr>
+                <w:rFonts w:ascii="Arial" w:hAnsi="Arial" w:eastAsia="Arial" w:cs="Arial"/>
+                <w:sz w:val="20"/>
+                <w:szCs w:val="20"/>
+                <w:color w:val="000000"/>
+              </w:rPr>
+              <w:t xml:space="preserve">0.46</w:t>
+            </w:r>
+          </w:p>
+        </w:tc>
+      </w:tr>
+      <w:tr>
+        <w:trPr>
+          <w:cantSplit/>
+          <w:trHeight w:val="360"/>
+        </w:trPr>
+        <w:tc>
+          <w:tcPr>
+            <w:tcBorders>
+              <w:bottom w:val="single" w:sz="8" w:space="0" w:color="000000"/>
+              <w:top w:val="single" w:sz="8" w:space="0" w:color="000000"/>
+              <w:right w:val="single" w:sz="8" w:space="0" w:color="000000"/>
+            </w:tcBorders>
+            <w:shd w:val="clear" w:color="auto" w:fill="FFFFFF"/>
+            <w:tcMar>
+              <w:top w:w="0" w:type="dxa"/>
+              <w:bottom w:w="0" w:type="dxa"/>
+              <w:left w:w="0" w:type="dxa"/>
+              <w:right w:w="0" w:type="dxa"/>
+            </w:tcMar>
+            <w:vAlign w:val="center"/>
+          </w:tcPr>
+          <w:p>
+            <w:pPr>
+              <w:jc w:val="center"/>
+              <w:spacing w:after="40" w:before="40"/>
+              <w:ind w:firstLine="0" w:left="40" w:right="40"/>
+            </w:pPr>
+            <w:r xmlns:w="http://schemas.openxmlformats.org/wordprocessingml/2006/main" xmlns:wp="http://schemas.openxmlformats.org/drawingml/2006/wordprocessingDrawing" xmlns:r="http://schemas.openxmlformats.org/officeDocument/2006/relationships" xmlns:w14="http://schemas.microsoft.com/office/word/2010/wordml">
+              <w:rPr>
+                <w:rFonts w:ascii="Arial" w:hAnsi="Arial" w:eastAsia="Arial" w:cs="Arial"/>
+                <w:sz w:val="20"/>
+                <w:szCs w:val="20"/>
+                <w:color w:val="000000"/>
+              </w:rPr>
+              <w:t xml:space="preserve">MCN</w:t>
+            </w:r>
+          </w:p>
+        </w:tc>
+        <w:tc>
+          <w:tcPr>
+            <w:tcBorders>
+              <w:bottom w:val="single" w:sz="8" w:space="0" w:color="000000"/>
+              <w:top w:val="single" w:sz="8" w:space="0" w:color="000000"/>
+              <w:left w:val="single" w:sz="8" w:space="0" w:color="000000"/>
+              <w:right w:val="single" w:sz="8" w:space="0" w:color="000000"/>
+            </w:tcBorders>
+            <w:shd w:val="clear" w:color="auto" w:fill="FFFFFF"/>
+            <w:tcMar>
+              <w:top w:w="0" w:type="dxa"/>
+              <w:bottom w:w="0" w:type="dxa"/>
+              <w:left w:w="0" w:type="dxa"/>
+              <w:right w:w="0" w:type="dxa"/>
+            </w:tcMar>
+            <w:vAlign w:val="center"/>
+          </w:tcPr>
+          <w:p>
+            <w:pPr>
+              <w:jc w:val="center"/>
+              <w:spacing w:after="40" w:before="40"/>
+              <w:ind w:firstLine="0" w:left="40" w:right="40"/>
+            </w:pPr>
+            <w:r xmlns:w="http://schemas.openxmlformats.org/wordprocessingml/2006/main" xmlns:wp="http://schemas.openxmlformats.org/drawingml/2006/wordprocessingDrawing" xmlns:r="http://schemas.openxmlformats.org/officeDocument/2006/relationships" xmlns:w14="http://schemas.microsoft.com/office/word/2010/wordml">
+              <w:rPr>
+                <w:rFonts w:ascii="Arial" w:hAnsi="Arial" w:eastAsia="Arial" w:cs="Arial"/>
+                <w:sz w:val="20"/>
+                <w:szCs w:val="20"/>
+                <w:color w:val="000000"/>
+              </w:rPr>
+              <w:t xml:space="preserve">16.89</w:t>
+            </w:r>
+          </w:p>
+        </w:tc>
+        <w:tc>
+          <w:tcPr>
+            <w:tcBorders>
+              <w:bottom w:val="single" w:sz="8" w:space="0" w:color="000000"/>
+              <w:top w:val="single" w:sz="8" w:space="0" w:color="000000"/>
+              <w:left w:val="single" w:sz="8" w:space="0" w:color="000000"/>
+            </w:tcBorders>
+            <w:shd w:val="clear" w:color="auto" w:fill="FFFFFF"/>
+            <w:tcMar>
+              <w:top w:w="0" w:type="dxa"/>
+              <w:bottom w:w="0" w:type="dxa"/>
+              <w:left w:w="0" w:type="dxa"/>
+              <w:right w:w="0" w:type="dxa"/>
+            </w:tcMar>
+            <w:vAlign w:val="center"/>
+          </w:tcPr>
+          <w:p>
+            <w:pPr>
+              <w:jc w:val="center"/>
+              <w:spacing w:after="40" w:before="40"/>
+              <w:ind w:firstLine="0" w:left="40" w:right="40"/>
+            </w:pPr>
+            <w:r xmlns:w="http://schemas.openxmlformats.org/wordprocessingml/2006/main" xmlns:wp="http://schemas.openxmlformats.org/drawingml/2006/wordprocessingDrawing" xmlns:r="http://schemas.openxmlformats.org/officeDocument/2006/relationships" xmlns:w14="http://schemas.microsoft.com/office/word/2010/wordml">
+              <w:rPr>
+                <w:rFonts w:ascii="Arial" w:hAnsi="Arial" w:eastAsia="Arial" w:cs="Arial"/>
+                <w:sz w:val="20"/>
+                <w:szCs w:val="20"/>
+                <w:color w:val="000000"/>
+              </w:rPr>
+              <w:t xml:space="preserve">0.56</w:t>
+            </w:r>
+          </w:p>
+        </w:tc>
+        <w:tc>
+          <w:tcPr>
+            <w:tcBorders>
+              <w:bottom w:val="single" w:sz="8" w:space="0" w:color="000000"/>
+              <w:top w:val="single" w:sz="8" w:space="0" w:color="000000"/>
+            </w:tcBorders>
+            <w:shd w:val="clear" w:color="auto" w:fill="FFFFFF"/>
+            <w:tcMar>
+              <w:top w:w="0" w:type="dxa"/>
+              <w:bottom w:w="0" w:type="dxa"/>
+              <w:left w:w="0" w:type="dxa"/>
+              <w:right w:w="0" w:type="dxa"/>
+            </w:tcMar>
+            <w:vAlign w:val="center"/>
+          </w:tcPr>
+          <w:p>
+            <w:pPr>
+              <w:jc w:val="center"/>
+              <w:spacing w:after="40" w:before="40"/>
+              <w:ind w:firstLine="0" w:left="40" w:right="40"/>
+            </w:pPr>
+            <w:r xmlns:w="http://schemas.openxmlformats.org/wordprocessingml/2006/main" xmlns:wp="http://schemas.openxmlformats.org/drawingml/2006/wordprocessingDrawing" xmlns:r="http://schemas.openxmlformats.org/officeDocument/2006/relationships" xmlns:w14="http://schemas.microsoft.com/office/word/2010/wordml">
+              <w:rPr>
+                <w:rFonts w:ascii="Arial" w:hAnsi="Arial" w:eastAsia="Arial" w:cs="Arial"/>
+                <w:sz w:val="20"/>
+                <w:szCs w:val="20"/>
+                <w:color w:val="000000"/>
+              </w:rPr>
+              <w:t xml:space="preserve">4.87</w:t>
+            </w:r>
+          </w:p>
+        </w:tc>
+      </w:tr>
+      <w:tr>
+        <w:trPr>
+          <w:cantSplit/>
+          <w:trHeight w:val="360"/>
+        </w:trPr>
+        <w:tc>
+          <w:tcPr>
+            <w:tcBorders>
+              <w:bottom w:val="single" w:sz="8" w:space="0" w:color="000000"/>
+              <w:top w:val="single" w:sz="8" w:space="0" w:color="000000"/>
+              <w:right w:val="single" w:sz="8" w:space="0" w:color="000000"/>
+            </w:tcBorders>
+            <w:shd w:val="clear" w:color="auto" w:fill="FFFFFF"/>
+            <w:tcMar>
+              <w:top w:w="0" w:type="dxa"/>
+              <w:bottom w:w="0" w:type="dxa"/>
+              <w:left w:w="0" w:type="dxa"/>
+              <w:right w:w="0" w:type="dxa"/>
+            </w:tcMar>
+            <w:vAlign w:val="center"/>
+          </w:tcPr>
+          <w:p>
+            <w:pPr>
+              <w:jc w:val="center"/>
+              <w:spacing w:after="40" w:before="40"/>
+              <w:ind w:firstLine="0" w:left="40" w:right="40"/>
+            </w:pPr>
+            <w:r xmlns:w="http://schemas.openxmlformats.org/wordprocessingml/2006/main" xmlns:wp="http://schemas.openxmlformats.org/drawingml/2006/wordprocessingDrawing" xmlns:r="http://schemas.openxmlformats.org/officeDocument/2006/relationships" xmlns:w14="http://schemas.microsoft.com/office/word/2010/wordml">
+              <w:rPr>
+                <w:rFonts w:ascii="Arial" w:hAnsi="Arial" w:eastAsia="Arial" w:cs="Arial"/>
+                <w:sz w:val="20"/>
+                <w:szCs w:val="20"/>
+                <w:color w:val="000000"/>
+              </w:rPr>
+              <w:t xml:space="preserve">RHO</w:t>
+            </w:r>
+          </w:p>
+        </w:tc>
+        <w:tc>
+          <w:tcPr>
+            <w:tcBorders>
+              <w:bottom w:val="single" w:sz="8" w:space="0" w:color="000000"/>
+              <w:top w:val="single" w:sz="8" w:space="0" w:color="000000"/>
+              <w:left w:val="single" w:sz="8" w:space="0" w:color="000000"/>
+              <w:right w:val="single" w:sz="8" w:space="0" w:color="000000"/>
+            </w:tcBorders>
+            <w:shd w:val="clear" w:color="auto" w:fill="FFFFFF"/>
+            <w:tcMar>
+              <w:top w:w="0" w:type="dxa"/>
+              <w:bottom w:w="0" w:type="dxa"/>
+              <w:left w:w="0" w:type="dxa"/>
+              <w:right w:w="0" w:type="dxa"/>
+            </w:tcMar>
+            <w:vAlign w:val="center"/>
+          </w:tcPr>
+          <w:p>
+            <w:pPr>
+              <w:jc w:val="center"/>
+              <w:spacing w:after="40" w:before="40"/>
+              <w:ind w:firstLine="0" w:left="40" w:right="40"/>
+            </w:pPr>
+            <w:r xmlns:w="http://schemas.openxmlformats.org/wordprocessingml/2006/main" xmlns:wp="http://schemas.openxmlformats.org/drawingml/2006/wordprocessingDrawing" xmlns:r="http://schemas.openxmlformats.org/officeDocument/2006/relationships" xmlns:w14="http://schemas.microsoft.com/office/word/2010/wordml">
+              <w:rPr>
+                <w:rFonts w:ascii="Arial" w:hAnsi="Arial" w:eastAsia="Arial" w:cs="Arial"/>
+                <w:sz w:val="20"/>
+                <w:szCs w:val="20"/>
+                <w:color w:val="000000"/>
+              </w:rPr>
+              <w:t xml:space="preserve">31.54</w:t>
+            </w:r>
+          </w:p>
+        </w:tc>
+        <w:tc>
+          <w:tcPr>
+            <w:tcBorders>
+              <w:bottom w:val="single" w:sz="8" w:space="0" w:color="000000"/>
+              <w:top w:val="single" w:sz="8" w:space="0" w:color="000000"/>
+              <w:left w:val="single" w:sz="8" w:space="0" w:color="000000"/>
+            </w:tcBorders>
+            <w:shd w:val="clear" w:color="auto" w:fill="FFFFFF"/>
+            <w:tcMar>
+              <w:top w:w="0" w:type="dxa"/>
+              <w:bottom w:w="0" w:type="dxa"/>
+              <w:left w:w="0" w:type="dxa"/>
+              <w:right w:w="0" w:type="dxa"/>
+            </w:tcMar>
+            <w:vAlign w:val="center"/>
+          </w:tcPr>
+          <w:p>
+            <w:pPr>
+              <w:jc w:val="center"/>
+              <w:spacing w:after="40" w:before="40"/>
+              <w:ind w:firstLine="0" w:left="40" w:right="40"/>
+            </w:pPr>
+            <w:r xmlns:w="http://schemas.openxmlformats.org/wordprocessingml/2006/main" xmlns:wp="http://schemas.openxmlformats.org/drawingml/2006/wordprocessingDrawing" xmlns:r="http://schemas.openxmlformats.org/officeDocument/2006/relationships" xmlns:w14="http://schemas.microsoft.com/office/word/2010/wordml">
+              <w:rPr>
+                <w:rFonts w:ascii="Arial" w:hAnsi="Arial" w:eastAsia="Arial" w:cs="Arial"/>
+                <w:sz w:val="20"/>
+                <w:szCs w:val="20"/>
+                <w:color w:val="000000"/>
+              </w:rPr>
+              <w:t xml:space="preserve">4.60</w:t>
+            </w:r>
+          </w:p>
+        </w:tc>
+        <w:tc>
+          <w:tcPr>
+            <w:tcBorders>
+              <w:bottom w:val="single" w:sz="8" w:space="0" w:color="000000"/>
+              <w:top w:val="single" w:sz="8" w:space="0" w:color="000000"/>
+            </w:tcBorders>
+            <w:shd w:val="clear" w:color="auto" w:fill="FFFFFF"/>
+            <w:tcMar>
+              <w:top w:w="0" w:type="dxa"/>
+              <w:bottom w:w="0" w:type="dxa"/>
+              <w:left w:w="0" w:type="dxa"/>
+              <w:right w:w="0" w:type="dxa"/>
+            </w:tcMar>
+            <w:vAlign w:val="center"/>
+          </w:tcPr>
+          <w:p>
+            <w:pPr>
+              <w:jc w:val="center"/>
+              <w:spacing w:after="40" w:before="40"/>
+              <w:ind w:firstLine="0" w:left="40" w:right="40"/>
+            </w:pPr>
+            <w:r xmlns:w="http://schemas.openxmlformats.org/wordprocessingml/2006/main" xmlns:wp="http://schemas.openxmlformats.org/drawingml/2006/wordprocessingDrawing" xmlns:r="http://schemas.openxmlformats.org/officeDocument/2006/relationships" xmlns:w14="http://schemas.microsoft.com/office/word/2010/wordml">
+              <w:rPr>
+                <w:rFonts w:ascii="Arial" w:hAnsi="Arial" w:eastAsia="Arial" w:cs="Arial"/>
+                <w:sz w:val="20"/>
+                <w:szCs w:val="20"/>
+                <w:color w:val="000000"/>
+              </w:rPr>
+              <w:t xml:space="preserve">1.76</w:t>
+            </w:r>
+          </w:p>
+        </w:tc>
+      </w:tr>
+      <w:tr>
+        <w:trPr>
+          <w:cantSplit/>
+          <w:trHeight w:val="360"/>
+        </w:trPr>
+        <w:tc>
+          <w:tcPr>
+            <w:tcBorders>
+              <w:bottom w:val="single" w:sz="8" w:space="0" w:color="000000"/>
+              <w:top w:val="single" w:sz="8" w:space="0" w:color="000000"/>
+              <w:right w:val="single" w:sz="8" w:space="0" w:color="000000"/>
+            </w:tcBorders>
+            <w:shd w:val="clear" w:color="auto" w:fill="FFFFFF"/>
+            <w:tcMar>
+              <w:top w:w="0" w:type="dxa"/>
+              <w:bottom w:w="0" w:type="dxa"/>
+              <w:left w:w="0" w:type="dxa"/>
+              <w:right w:w="0" w:type="dxa"/>
+            </w:tcMar>
+            <w:vAlign w:val="center"/>
+          </w:tcPr>
+          <w:p>
+            <w:pPr>
+              <w:jc w:val="center"/>
+              <w:spacing w:after="40" w:before="40"/>
+              <w:ind w:firstLine="0" w:left="40" w:right="40"/>
+            </w:pPr>
+            <w:r xmlns:w="http://schemas.openxmlformats.org/wordprocessingml/2006/main" xmlns:wp="http://schemas.openxmlformats.org/drawingml/2006/wordprocessingDrawing" xmlns:r="http://schemas.openxmlformats.org/officeDocument/2006/relationships" xmlns:w14="http://schemas.microsoft.com/office/word/2010/wordml">
+              <w:rPr>
+                <w:rFonts w:ascii="Arial" w:hAnsi="Arial" w:eastAsia="Arial" w:cs="Arial"/>
+                <w:sz w:val="20"/>
+                <w:szCs w:val="20"/>
+                <w:color w:val="000000"/>
+              </w:rPr>
+              <w:t xml:space="preserve">SPL</w:t>
+            </w:r>
+          </w:p>
+        </w:tc>
+        <w:tc>
+          <w:tcPr>
+            <w:tcBorders>
+              <w:bottom w:val="single" w:sz="8" w:space="0" w:color="000000"/>
+              <w:top w:val="single" w:sz="8" w:space="0" w:color="000000"/>
+              <w:left w:val="single" w:sz="8" w:space="0" w:color="000000"/>
+              <w:right w:val="single" w:sz="8" w:space="0" w:color="000000"/>
+            </w:tcBorders>
+            <w:shd w:val="clear" w:color="auto" w:fill="FFFFFF"/>
+            <w:tcMar>
+              <w:top w:w="0" w:type="dxa"/>
+              <w:bottom w:w="0" w:type="dxa"/>
+              <w:left w:w="0" w:type="dxa"/>
+              <w:right w:w="0" w:type="dxa"/>
+            </w:tcMar>
+            <w:vAlign w:val="center"/>
+          </w:tcPr>
+          <w:p>
+            <w:pPr>
+              <w:jc w:val="center"/>
+              <w:spacing w:after="40" w:before="40"/>
+              <w:ind w:firstLine="0" w:left="40" w:right="40"/>
+            </w:pPr>
+            <w:r xmlns:w="http://schemas.openxmlformats.org/wordprocessingml/2006/main" xmlns:wp="http://schemas.openxmlformats.org/drawingml/2006/wordprocessingDrawing" xmlns:r="http://schemas.openxmlformats.org/officeDocument/2006/relationships" xmlns:w14="http://schemas.microsoft.com/office/word/2010/wordml">
+              <w:rPr>
+                <w:rFonts w:ascii="Arial" w:hAnsi="Arial" w:eastAsia="Arial" w:cs="Arial"/>
+                <w:sz w:val="20"/>
+                <w:szCs w:val="20"/>
+                <w:color w:val="000000"/>
+              </w:rPr>
+              <w:t xml:space="preserve">11.85</w:t>
+            </w:r>
+          </w:p>
+        </w:tc>
+        <w:tc>
+          <w:tcPr>
+            <w:tcBorders>
+              <w:bottom w:val="single" w:sz="8" w:space="0" w:color="000000"/>
+              <w:top w:val="single" w:sz="8" w:space="0" w:color="000000"/>
+              <w:left w:val="single" w:sz="8" w:space="0" w:color="000000"/>
+            </w:tcBorders>
+            <w:shd w:val="clear" w:color="auto" w:fill="FFFFFF"/>
+            <w:tcMar>
+              <w:top w:w="0" w:type="dxa"/>
+              <w:bottom w:w="0" w:type="dxa"/>
+              <w:left w:w="0" w:type="dxa"/>
+              <w:right w:w="0" w:type="dxa"/>
+            </w:tcMar>
+            <w:vAlign w:val="center"/>
+          </w:tcPr>
+          <w:p>
+            <w:pPr>
+              <w:jc w:val="center"/>
+              <w:spacing w:after="40" w:before="40"/>
+              <w:ind w:firstLine="0" w:left="40" w:right="40"/>
+            </w:pPr>
+            <w:r xmlns:w="http://schemas.openxmlformats.org/wordprocessingml/2006/main" xmlns:wp="http://schemas.openxmlformats.org/drawingml/2006/wordprocessingDrawing" xmlns:r="http://schemas.openxmlformats.org/officeDocument/2006/relationships" xmlns:w14="http://schemas.microsoft.com/office/word/2010/wordml">
+              <w:rPr>
+                <w:rFonts w:ascii="Arial" w:hAnsi="Arial" w:eastAsia="Arial" w:cs="Arial"/>
+                <w:sz w:val="20"/>
+                <w:szCs w:val="20"/>
+                <w:color w:val="000000"/>
+              </w:rPr>
+              <w:t xml:space="preserve">0.58</w:t>
+            </w:r>
+          </w:p>
+        </w:tc>
+        <w:tc>
+          <w:tcPr>
+            <w:tcBorders>
+              <w:bottom w:val="single" w:sz="8" w:space="0" w:color="000000"/>
+              <w:top w:val="single" w:sz="8" w:space="0" w:color="000000"/>
+            </w:tcBorders>
+            <w:shd w:val="clear" w:color="auto" w:fill="FFFFFF"/>
+            <w:tcMar>
+              <w:top w:w="0" w:type="dxa"/>
+              <w:bottom w:w="0" w:type="dxa"/>
+              <w:left w:w="0" w:type="dxa"/>
+              <w:right w:w="0" w:type="dxa"/>
+            </w:tcMar>
+            <w:vAlign w:val="center"/>
+          </w:tcPr>
+          <w:p>
+            <w:pPr>
+              <w:jc w:val="center"/>
+              <w:spacing w:after="40" w:before="40"/>
+              <w:ind w:firstLine="0" w:left="40" w:right="40"/>
+            </w:pPr>
+            <w:r xmlns:w="http://schemas.openxmlformats.org/wordprocessingml/2006/main" xmlns:wp="http://schemas.openxmlformats.org/drawingml/2006/wordprocessingDrawing" xmlns:r="http://schemas.openxmlformats.org/officeDocument/2006/relationships" xmlns:w14="http://schemas.microsoft.com/office/word/2010/wordml">
+              <w:rPr>
+                <w:rFonts w:ascii="Arial" w:hAnsi="Arial" w:eastAsia="Arial" w:cs="Arial"/>
+                <w:sz w:val="20"/>
+                <w:szCs w:val="20"/>
+                <w:color w:val="000000"/>
+              </w:rPr>
+              <w:t xml:space="preserve">0.55</w:t>
+            </w:r>
+          </w:p>
+        </w:tc>
+      </w:tr>
+      <w:tr>
+        <w:trPr>
+          <w:cantSplit/>
+          <w:trHeight w:val="360"/>
+        </w:trPr>
+        <w:tc>
+          <w:tcPr>
+            <w:tcBorders>
+              <w:bottom w:val="single" w:sz="8" w:space="0" w:color="000000"/>
+              <w:top w:val="single" w:sz="8" w:space="0" w:color="000000"/>
+              <w:right w:val="single" w:sz="8" w:space="0" w:color="000000"/>
+            </w:tcBorders>
+            <w:shd w:val="clear" w:color="auto" w:fill="FFFFFF"/>
+            <w:tcMar>
+              <w:top w:w="0" w:type="dxa"/>
+              <w:bottom w:w="0" w:type="dxa"/>
+              <w:left w:w="0" w:type="dxa"/>
+              <w:right w:w="0" w:type="dxa"/>
+            </w:tcMar>
+            <w:vAlign w:val="center"/>
+          </w:tcPr>
+          <w:p>
+            <w:pPr>
+              <w:jc w:val="center"/>
+              <w:spacing w:after="40" w:before="40"/>
+              <w:ind w:firstLine="0" w:left="40" w:right="40"/>
+            </w:pPr>
+            <w:r xmlns:w="http://schemas.openxmlformats.org/wordprocessingml/2006/main" xmlns:wp="http://schemas.openxmlformats.org/drawingml/2006/wordprocessingDrawing" xmlns:r="http://schemas.openxmlformats.org/officeDocument/2006/relationships" xmlns:w14="http://schemas.microsoft.com/office/word/2010/wordml">
+              <w:rPr>
+                <w:rFonts w:ascii="Arial" w:hAnsi="Arial" w:eastAsia="Arial" w:cs="Arial"/>
+                <w:sz w:val="20"/>
+                <w:szCs w:val="20"/>
+                <w:color w:val="000000"/>
+              </w:rPr>
+              <w:t xml:space="preserve">WHI</w:t>
+            </w:r>
+          </w:p>
+        </w:tc>
+        <w:tc>
+          <w:tcPr>
+            <w:tcBorders>
+              <w:bottom w:val="single" w:sz="8" w:space="0" w:color="000000"/>
+              <w:top w:val="single" w:sz="8" w:space="0" w:color="000000"/>
+              <w:left w:val="single" w:sz="8" w:space="0" w:color="000000"/>
+              <w:right w:val="single" w:sz="8" w:space="0" w:color="000000"/>
+            </w:tcBorders>
+            <w:shd w:val="clear" w:color="auto" w:fill="FFFFFF"/>
+            <w:tcMar>
+              <w:top w:w="0" w:type="dxa"/>
+              <w:bottom w:w="0" w:type="dxa"/>
+              <w:left w:w="0" w:type="dxa"/>
+              <w:right w:w="0" w:type="dxa"/>
+            </w:tcMar>
+            <w:vAlign w:val="center"/>
+          </w:tcPr>
+          <w:p>
+            <w:pPr>
+              <w:jc w:val="center"/>
+              <w:spacing w:after="40" w:before="40"/>
+              <w:ind w:firstLine="0" w:left="40" w:right="40"/>
+            </w:pPr>
+            <w:r xmlns:w="http://schemas.openxmlformats.org/wordprocessingml/2006/main" xmlns:wp="http://schemas.openxmlformats.org/drawingml/2006/wordprocessingDrawing" xmlns:r="http://schemas.openxmlformats.org/officeDocument/2006/relationships" xmlns:w14="http://schemas.microsoft.com/office/word/2010/wordml">
+              <w:rPr>
+                <w:rFonts w:ascii="Arial" w:hAnsi="Arial" w:eastAsia="Arial" w:cs="Arial"/>
+                <w:sz w:val="20"/>
+                <w:szCs w:val="20"/>
+                <w:color w:val="000000"/>
+              </w:rPr>
+              <w:t xml:space="preserve">23.86</w:t>
+            </w:r>
+          </w:p>
+        </w:tc>
+        <w:tc>
+          <w:tcPr>
+            <w:tcBorders>
+              <w:bottom w:val="single" w:sz="8" w:space="0" w:color="000000"/>
+              <w:top w:val="single" w:sz="8" w:space="0" w:color="000000"/>
+              <w:left w:val="single" w:sz="8" w:space="0" w:color="000000"/>
+            </w:tcBorders>
+            <w:shd w:val="clear" w:color="auto" w:fill="FFFFFF"/>
+            <w:tcMar>
+              <w:top w:w="0" w:type="dxa"/>
+              <w:bottom w:w="0" w:type="dxa"/>
+              <w:left w:w="0" w:type="dxa"/>
+              <w:right w:w="0" w:type="dxa"/>
+            </w:tcMar>
+            <w:vAlign w:val="center"/>
+          </w:tcPr>
+          <w:p>
+            <w:pPr>
+              <w:jc w:val="center"/>
+              <w:spacing w:after="40" w:before="40"/>
+              <w:ind w:firstLine="0" w:left="40" w:right="40"/>
+            </w:pPr>
+            <w:r xmlns:w="http://schemas.openxmlformats.org/wordprocessingml/2006/main" xmlns:wp="http://schemas.openxmlformats.org/drawingml/2006/wordprocessingDrawing" xmlns:r="http://schemas.openxmlformats.org/officeDocument/2006/relationships" xmlns:w14="http://schemas.microsoft.com/office/word/2010/wordml">
+              <w:rPr>
+                <w:rFonts w:ascii="Arial" w:hAnsi="Arial" w:eastAsia="Arial" w:cs="Arial"/>
+                <w:sz w:val="20"/>
+                <w:szCs w:val="20"/>
+                <w:color w:val="000000"/>
+              </w:rPr>
+              <w:t xml:space="preserve">2.54</w:t>
+            </w:r>
+          </w:p>
+        </w:tc>
+        <w:tc>
+          <w:tcPr>
+            <w:tcBorders>
+              <w:bottom w:val="single" w:sz="8" w:space="0" w:color="000000"/>
+              <w:top w:val="single" w:sz="8" w:space="0" w:color="000000"/>
+            </w:tcBorders>
+            <w:shd w:val="clear" w:color="auto" w:fill="FFFFFF"/>
+            <w:tcMar>
+              <w:top w:w="0" w:type="dxa"/>
+              <w:bottom w:w="0" w:type="dxa"/>
+              <w:left w:w="0" w:type="dxa"/>
+              <w:right w:w="0" w:type="dxa"/>
+            </w:tcMar>
+            <w:vAlign w:val="center"/>
+          </w:tcPr>
+          <w:p>
+            <w:pPr>
+              <w:jc w:val="center"/>
+              <w:spacing w:after="40" w:before="40"/>
+              <w:ind w:firstLine="0" w:left="40" w:right="40"/>
+            </w:pPr>
+            <w:r xmlns:w="http://schemas.openxmlformats.org/wordprocessingml/2006/main" xmlns:wp="http://schemas.openxmlformats.org/drawingml/2006/wordprocessingDrawing" xmlns:r="http://schemas.openxmlformats.org/officeDocument/2006/relationships" xmlns:w14="http://schemas.microsoft.com/office/word/2010/wordml">
+              <w:rPr>
+                <w:rFonts w:ascii="Arial" w:hAnsi="Arial" w:eastAsia="Arial" w:cs="Arial"/>
+                <w:sz w:val="20"/>
+                <w:szCs w:val="20"/>
+                <w:color w:val="000000"/>
+              </w:rPr>
+              <w:t xml:space="preserve">1.62</w:t>
+            </w:r>
+          </w:p>
+        </w:tc>
+      </w:tr>
+      <w:tr>
+        <w:trPr>
+          <w:cantSplit/>
+          <w:trHeight w:val="360"/>
+        </w:trPr>
+        <w:tc>
+          <w:tcPr>
+            <w:tcBorders>
+              <w:bottom w:val="single" w:sz="16" w:space="0" w:color="000000"/>
+              <w:right w:val="single" w:sz="8" w:space="0" w:color="000000"/>
+            </w:tcBorders>
+            <w:shd w:val="clear" w:color="auto" w:fill="FFFFFF"/>
+            <w:tcMar>
+              <w:top w:w="0" w:type="dxa"/>
+              <w:bottom w:w="0" w:type="dxa"/>
+              <w:left w:w="0" w:type="dxa"/>
+              <w:right w:w="0" w:type="dxa"/>
+            </w:tcMar>
+            <w:vAlign w:val="center"/>
+          </w:tcPr>
+          <w:p>
+            <w:pPr>
+              <w:jc w:val="center"/>
+              <w:spacing w:after="40" w:before="40"/>
+              <w:ind w:firstLine="0" w:left="40" w:right="40"/>
+            </w:pPr>
+            <w:r xmlns:w="http://schemas.openxmlformats.org/wordprocessingml/2006/main" xmlns:wp="http://schemas.openxmlformats.org/drawingml/2006/wordprocessingDrawing" xmlns:r="http://schemas.openxmlformats.org/officeDocument/2006/relationships" xmlns:w14="http://schemas.microsoft.com/office/word/2010/wordml">
+              <w:rPr>
+                <w:rFonts w:ascii="Arial" w:hAnsi="Arial" w:eastAsia="Arial" w:cs="Arial"/>
+                <w:sz w:val="20"/>
+                <w:szCs w:val="20"/>
+                <w:color w:val="000000"/>
+              </w:rPr>
+              <w:t xml:space="preserve">WOR</w:t>
             </w:r>
           </w:p>
         </w:tc>
@@ -3879,6 +5237,7 @@
             <w:r xmlns:w="http://schemas.openxmlformats.org/wordprocessingml/2006/main" xmlns:wp="http://schemas.openxmlformats.org/drawingml/2006/wordprocessingDrawing" xmlns:r="http://schemas.openxmlformats.org/officeDocument/2006/relationships" xmlns:w14="http://schemas.microsoft.com/office/word/2010/wordml">
               <w:rPr>
                 <w:rFonts w:ascii="Arial" w:hAnsi="Arial" w:eastAsia="Arial" w:cs="Arial"/>
+                <w:b/>
                 <w:sz w:val="20"/>
                 <w:szCs w:val="20"/>
                 <w:color w:val="000000"/>
@@ -3909,6 +5268,7 @@
             <w:r xmlns:w="http://schemas.openxmlformats.org/wordprocessingml/2006/main" xmlns:wp="http://schemas.openxmlformats.org/drawingml/2006/wordprocessingDrawing" xmlns:r="http://schemas.openxmlformats.org/officeDocument/2006/relationships" xmlns:w14="http://schemas.microsoft.com/office/word/2010/wordml">
               <w:rPr>
                 <w:rFonts w:ascii="Arial" w:hAnsi="Arial" w:eastAsia="Arial" w:cs="Arial"/>
+                <w:b/>
                 <w:sz w:val="20"/>
                 <w:szCs w:val="20"/>
                 <w:color w:val="000000"/>
@@ -3939,6 +5299,7 @@
             <w:r xmlns:w="http://schemas.openxmlformats.org/wordprocessingml/2006/main" xmlns:wp="http://schemas.openxmlformats.org/drawingml/2006/wordprocessingDrawing" xmlns:r="http://schemas.openxmlformats.org/officeDocument/2006/relationships" xmlns:w14="http://schemas.microsoft.com/office/word/2010/wordml">
               <w:rPr>
                 <w:rFonts w:ascii="Arial" w:hAnsi="Arial" w:eastAsia="Arial" w:cs="Arial"/>
+                <w:b/>
                 <w:sz w:val="20"/>
                 <w:szCs w:val="20"/>
                 <w:color w:val="000000"/>
@@ -3969,6 +5330,7 @@
             <w:r xmlns:w="http://schemas.openxmlformats.org/wordprocessingml/2006/main" xmlns:wp="http://schemas.openxmlformats.org/drawingml/2006/wordprocessingDrawing" xmlns:r="http://schemas.openxmlformats.org/officeDocument/2006/relationships" xmlns:w14="http://schemas.microsoft.com/office/word/2010/wordml">
               <w:rPr>
                 <w:rFonts w:ascii="Arial" w:hAnsi="Arial" w:eastAsia="Arial" w:cs="Arial"/>
+                <w:b/>
                 <w:sz w:val="20"/>
                 <w:szCs w:val="20"/>
                 <w:color w:val="000000"/>
@@ -5661,6 +7023,7 @@
             <w:r xmlns:w="http://schemas.openxmlformats.org/wordprocessingml/2006/main" xmlns:wp="http://schemas.openxmlformats.org/drawingml/2006/wordprocessingDrawing" xmlns:r="http://schemas.openxmlformats.org/officeDocument/2006/relationships" xmlns:w14="http://schemas.microsoft.com/office/word/2010/wordml">
               <w:rPr>
                 <w:rFonts w:ascii="Arial" w:hAnsi="Arial" w:eastAsia="Arial" w:cs="Arial"/>
+                <w:b/>
                 <w:sz w:val="20"/>
                 <w:szCs w:val="20"/>
                 <w:color w:val="000000"/>
@@ -5691,6 +7054,7 @@
             <w:r xmlns:w="http://schemas.openxmlformats.org/wordprocessingml/2006/main" xmlns:wp="http://schemas.openxmlformats.org/drawingml/2006/wordprocessingDrawing" xmlns:r="http://schemas.openxmlformats.org/officeDocument/2006/relationships" xmlns:w14="http://schemas.microsoft.com/office/word/2010/wordml">
               <w:rPr>
                 <w:rFonts w:ascii="Arial" w:hAnsi="Arial" w:eastAsia="Arial" w:cs="Arial"/>
+                <w:b/>
                 <w:sz w:val="20"/>
                 <w:szCs w:val="20"/>
                 <w:color w:val="000000"/>
@@ -5721,6 +7085,7 @@
             <w:r xmlns:w="http://schemas.openxmlformats.org/wordprocessingml/2006/main" xmlns:wp="http://schemas.openxmlformats.org/drawingml/2006/wordprocessingDrawing" xmlns:r="http://schemas.openxmlformats.org/officeDocument/2006/relationships" xmlns:w14="http://schemas.microsoft.com/office/word/2010/wordml">
               <w:rPr>
                 <w:rFonts w:ascii="Arial" w:hAnsi="Arial" w:eastAsia="Arial" w:cs="Arial"/>
+                <w:b/>
                 <w:sz w:val="20"/>
                 <w:szCs w:val="20"/>
                 <w:color w:val="000000"/>
@@ -5751,6 +7116,7 @@
             <w:r xmlns:w="http://schemas.openxmlformats.org/wordprocessingml/2006/main" xmlns:wp="http://schemas.openxmlformats.org/drawingml/2006/wordprocessingDrawing" xmlns:r="http://schemas.openxmlformats.org/officeDocument/2006/relationships" xmlns:w14="http://schemas.microsoft.com/office/word/2010/wordml">
               <w:rPr>
                 <w:rFonts w:ascii="Arial" w:hAnsi="Arial" w:eastAsia="Arial" w:cs="Arial"/>
+                <w:b/>
                 <w:sz w:val="20"/>
                 <w:szCs w:val="20"/>
                 <w:color w:val="000000"/>
@@ -7207,6 +8573,7 @@
             <w:r xmlns:w="http://schemas.openxmlformats.org/wordprocessingml/2006/main" xmlns:wp="http://schemas.openxmlformats.org/drawingml/2006/wordprocessingDrawing" xmlns:r="http://schemas.openxmlformats.org/officeDocument/2006/relationships" xmlns:w14="http://schemas.microsoft.com/office/word/2010/wordml">
               <w:rPr>
                 <w:rFonts w:ascii="Arial" w:hAnsi="Arial" w:eastAsia="Arial" w:cs="Arial"/>
+                <w:b/>
                 <w:sz w:val="20"/>
                 <w:szCs w:val="20"/>
                 <w:color w:val="000000"/>
@@ -7237,6 +8604,7 @@
             <w:r xmlns:w="http://schemas.openxmlformats.org/wordprocessingml/2006/main" xmlns:wp="http://schemas.openxmlformats.org/drawingml/2006/wordprocessingDrawing" xmlns:r="http://schemas.openxmlformats.org/officeDocument/2006/relationships" xmlns:w14="http://schemas.microsoft.com/office/word/2010/wordml">
               <w:rPr>
                 <w:rFonts w:ascii="Arial" w:hAnsi="Arial" w:eastAsia="Arial" w:cs="Arial"/>
+                <w:b/>
                 <w:sz w:val="20"/>
                 <w:szCs w:val="20"/>
                 <w:color w:val="000000"/>
@@ -7267,6 +8635,7 @@
             <w:r xmlns:w="http://schemas.openxmlformats.org/wordprocessingml/2006/main" xmlns:wp="http://schemas.openxmlformats.org/drawingml/2006/wordprocessingDrawing" xmlns:r="http://schemas.openxmlformats.org/officeDocument/2006/relationships" xmlns:w14="http://schemas.microsoft.com/office/word/2010/wordml">
               <w:rPr>
                 <w:rFonts w:ascii="Arial" w:hAnsi="Arial" w:eastAsia="Arial" w:cs="Arial"/>
+                <w:b/>
                 <w:sz w:val="20"/>
                 <w:szCs w:val="20"/>
                 <w:color w:val="000000"/>
@@ -7297,6 +8666,7 @@
             <w:r xmlns:w="http://schemas.openxmlformats.org/wordprocessingml/2006/main" xmlns:wp="http://schemas.openxmlformats.org/drawingml/2006/wordprocessingDrawing" xmlns:r="http://schemas.openxmlformats.org/officeDocument/2006/relationships" xmlns:w14="http://schemas.microsoft.com/office/word/2010/wordml">
               <w:rPr>
                 <w:rFonts w:ascii="Arial" w:hAnsi="Arial" w:eastAsia="Arial" w:cs="Arial"/>
+                <w:b/>
                 <w:sz w:val="20"/>
                 <w:szCs w:val="20"/>
                 <w:color w:val="000000"/>
@@ -9216,6 +10586,2264 @@
                 <w:color w:val="000000"/>
               </w:rPr>
               <w:t xml:space="preserve">Worle</w:t>
+            </w:r>
+          </w:p>
+        </w:tc>
+        <w:tc>
+          <w:tcPr>
+            <w:tcBorders>
+              <w:bottom w:val="single" w:sz="16" w:space="0" w:color="000000"/>
+              <w:left w:val="single" w:sz="8" w:space="0" w:color="000000"/>
+            </w:tcBorders>
+            <w:shd w:val="clear" w:color="auto" w:fill="FFFFFF"/>
+            <w:tcMar>
+              <w:top w:w="0" w:type="dxa"/>
+              <w:bottom w:w="0" w:type="dxa"/>
+              <w:left w:w="0" w:type="dxa"/>
+              <w:right w:w="0" w:type="dxa"/>
+            </w:tcMar>
+            <w:vAlign w:val="center"/>
+          </w:tcPr>
+          <w:p>
+            <w:pPr>
+              <w:jc w:val="center"/>
+              <w:spacing w:after="40" w:before="40"/>
+              <w:ind w:firstLine="0" w:left="40" w:right="40"/>
+            </w:pPr>
+            <w:r xmlns:w="http://schemas.openxmlformats.org/wordprocessingml/2006/main" xmlns:wp="http://schemas.openxmlformats.org/drawingml/2006/wordprocessingDrawing" xmlns:r="http://schemas.openxmlformats.org/officeDocument/2006/relationships" xmlns:w14="http://schemas.microsoft.com/office/word/2010/wordml">
+              <w:rPr>
+                <w:rFonts w:ascii="Arial" w:hAnsi="Arial" w:eastAsia="Arial" w:cs="Arial"/>
+                <w:sz w:val="20"/>
+                <w:szCs w:val="20"/>
+                <w:color w:val="000000"/>
+              </w:rPr>
+              <w:t xml:space="preserve">0.17</w:t>
+            </w:r>
+          </w:p>
+        </w:tc>
+        <w:tc>
+          <w:tcPr>
+            <w:tcBorders>
+              <w:bottom w:val="single" w:sz="16" w:space="0" w:color="000000"/>
+              <w:right w:val="single" w:sz="8" w:space="0" w:color="000000"/>
+            </w:tcBorders>
+            <w:shd w:val="clear" w:color="auto" w:fill="FFFFFF"/>
+            <w:tcMar>
+              <w:top w:w="0" w:type="dxa"/>
+              <w:bottom w:w="0" w:type="dxa"/>
+              <w:left w:w="0" w:type="dxa"/>
+              <w:right w:w="0" w:type="dxa"/>
+            </w:tcMar>
+            <w:vAlign w:val="center"/>
+          </w:tcPr>
+          <w:p>
+            <w:pPr>
+              <w:jc w:val="center"/>
+              <w:spacing w:after="40" w:before="40"/>
+              <w:ind w:firstLine="0" w:left="40" w:right="40"/>
+            </w:pPr>
+            <w:r xmlns:w="http://schemas.openxmlformats.org/wordprocessingml/2006/main" xmlns:wp="http://schemas.openxmlformats.org/drawingml/2006/wordprocessingDrawing" xmlns:r="http://schemas.openxmlformats.org/officeDocument/2006/relationships" xmlns:w14="http://schemas.microsoft.com/office/word/2010/wordml">
+              <w:rPr>
+                <w:rFonts w:ascii="Arial" w:hAnsi="Arial" w:eastAsia="Arial" w:cs="Arial"/>
+                <w:sz w:val="20"/>
+                <w:szCs w:val="20"/>
+                <w:color w:val="000000"/>
+              </w:rPr>
+              <w:t xml:space="preserve">0.16</w:t>
+            </w:r>
+          </w:p>
+        </w:tc>
+        <w:tc>
+          <w:tcPr>
+            <w:tcBorders>
+              <w:bottom w:val="single" w:sz="16" w:space="0" w:color="000000"/>
+              <w:left w:val="single" w:sz="8" w:space="0" w:color="000000"/>
+            </w:tcBorders>
+            <w:shd w:val="clear" w:color="auto" w:fill="FFFFFF"/>
+            <w:tcMar>
+              <w:top w:w="0" w:type="dxa"/>
+              <w:bottom w:w="0" w:type="dxa"/>
+              <w:left w:w="0" w:type="dxa"/>
+              <w:right w:w="0" w:type="dxa"/>
+            </w:tcMar>
+            <w:vAlign w:val="center"/>
+          </w:tcPr>
+          <w:p>
+            <w:pPr>
+              <w:jc w:val="center"/>
+              <w:spacing w:after="40" w:before="40"/>
+              <w:ind w:firstLine="0" w:left="40" w:right="40"/>
+            </w:pPr>
+            <w:r xmlns:w="http://schemas.openxmlformats.org/wordprocessingml/2006/main" xmlns:wp="http://schemas.openxmlformats.org/drawingml/2006/wordprocessingDrawing" xmlns:r="http://schemas.openxmlformats.org/officeDocument/2006/relationships" xmlns:w14="http://schemas.microsoft.com/office/word/2010/wordml">
+              <w:rPr>
+                <w:rFonts w:ascii="Arial" w:hAnsi="Arial" w:eastAsia="Arial" w:cs="Arial"/>
+                <w:sz w:val="20"/>
+                <w:szCs w:val="20"/>
+                <w:color w:val="000000"/>
+              </w:rPr>
+              <w:t xml:space="preserve">0.06</w:t>
+            </w:r>
+          </w:p>
+        </w:tc>
+        <w:tc>
+          <w:tcPr>
+            <w:tcBorders>
+              <w:bottom w:val="single" w:sz="16" w:space="0" w:color="000000"/>
+              <w:right w:val="single" w:sz="8" w:space="0" w:color="000000"/>
+            </w:tcBorders>
+            <w:shd w:val="clear" w:color="auto" w:fill="FFFFFF"/>
+            <w:tcMar>
+              <w:top w:w="0" w:type="dxa"/>
+              <w:bottom w:w="0" w:type="dxa"/>
+              <w:left w:w="0" w:type="dxa"/>
+              <w:right w:w="0" w:type="dxa"/>
+            </w:tcMar>
+            <w:vAlign w:val="center"/>
+          </w:tcPr>
+          <w:p>
+            <w:pPr>
+              <w:jc w:val="center"/>
+              <w:spacing w:after="40" w:before="40"/>
+              <w:ind w:firstLine="0" w:left="40" w:right="40"/>
+            </w:pPr>
+            <w:r xmlns:w="http://schemas.openxmlformats.org/wordprocessingml/2006/main" xmlns:wp="http://schemas.openxmlformats.org/drawingml/2006/wordprocessingDrawing" xmlns:r="http://schemas.openxmlformats.org/officeDocument/2006/relationships" xmlns:w14="http://schemas.microsoft.com/office/word/2010/wordml">
+              <w:rPr>
+                <w:rFonts w:ascii="Arial" w:hAnsi="Arial" w:eastAsia="Arial" w:cs="Arial"/>
+                <w:sz w:val="20"/>
+                <w:szCs w:val="20"/>
+                <w:color w:val="000000"/>
+              </w:rPr>
+              <w:t xml:space="preserve">0.05</w:t>
+            </w:r>
+          </w:p>
+        </w:tc>
+        <w:tc>
+          <w:tcPr>
+            <w:tcBorders>
+              <w:bottom w:val="single" w:sz="16" w:space="0" w:color="000000"/>
+              <w:left w:val="single" w:sz="8" w:space="0" w:color="000000"/>
+            </w:tcBorders>
+            <w:shd w:val="clear" w:color="auto" w:fill="FFFFFF"/>
+            <w:tcMar>
+              <w:top w:w="0" w:type="dxa"/>
+              <w:bottom w:w="0" w:type="dxa"/>
+              <w:left w:w="0" w:type="dxa"/>
+              <w:right w:w="0" w:type="dxa"/>
+            </w:tcMar>
+            <w:vAlign w:val="center"/>
+          </w:tcPr>
+          <w:p>
+            <w:pPr>
+              <w:jc w:val="center"/>
+              <w:spacing w:after="40" w:before="40"/>
+              <w:ind w:firstLine="0" w:left="40" w:right="40"/>
+            </w:pPr>
+            <w:r xmlns:w="http://schemas.openxmlformats.org/wordprocessingml/2006/main" xmlns:wp="http://schemas.openxmlformats.org/drawingml/2006/wordprocessingDrawing" xmlns:r="http://schemas.openxmlformats.org/officeDocument/2006/relationships" xmlns:w14="http://schemas.microsoft.com/office/word/2010/wordml">
+              <w:rPr>
+                <w:rFonts w:ascii="Arial" w:hAnsi="Arial" w:eastAsia="Arial" w:cs="Arial"/>
+                <w:sz w:val="20"/>
+                <w:szCs w:val="20"/>
+                <w:color w:val="000000"/>
+              </w:rPr>
+              <w:t xml:space="preserve">74.70</w:t>
+            </w:r>
+          </w:p>
+        </w:tc>
+        <w:tc>
+          <w:tcPr>
+            <w:tcBorders>
+              <w:bottom w:val="single" w:sz="16" w:space="0" w:color="000000"/>
+            </w:tcBorders>
+            <w:shd w:val="clear" w:color="auto" w:fill="FFFFFF"/>
+            <w:tcMar>
+              <w:top w:w="0" w:type="dxa"/>
+              <w:bottom w:w="0" w:type="dxa"/>
+              <w:left w:w="0" w:type="dxa"/>
+              <w:right w:w="0" w:type="dxa"/>
+            </w:tcMar>
+            <w:vAlign w:val="center"/>
+          </w:tcPr>
+          <w:p>
+            <w:pPr>
+              <w:jc w:val="center"/>
+              <w:spacing w:after="40" w:before="40"/>
+              <w:ind w:firstLine="0" w:left="40" w:right="40"/>
+            </w:pPr>
+            <w:r xmlns:w="http://schemas.openxmlformats.org/wordprocessingml/2006/main" xmlns:wp="http://schemas.openxmlformats.org/drawingml/2006/wordprocessingDrawing" xmlns:r="http://schemas.openxmlformats.org/officeDocument/2006/relationships" xmlns:w14="http://schemas.microsoft.com/office/word/2010/wordml">
+              <w:rPr>
+                <w:rFonts w:ascii="Arial" w:hAnsi="Arial" w:eastAsia="Arial" w:cs="Arial"/>
+                <w:sz w:val="20"/>
+                <w:szCs w:val="20"/>
+                <w:color w:val="000000"/>
+              </w:rPr>
+              <w:t xml:space="preserve">110.40</w:t>
+            </w:r>
+          </w:p>
+        </w:tc>
+      </w:tr>
+    </w:tbl>
+    <w:p>
+      <w:pPr>
+        <w:pStyle w:val="BodyText"/>
+      </w:pPr>
+      <w:r>
+        <w:t xml:space="preserve">This is the nutrient loss table for 2018 with site codes instead of full names:</w:t>
+      </w:r>
+    </w:p>
+    <w:tbl xmlns:w="http://schemas.openxmlformats.org/wordprocessingml/2006/main" xmlns:r="http://schemas.openxmlformats.org/officeDocument/2006/relationships" xmlns:w14="http://schemas.microsoft.com/office/word/2010/wordml" xmlns:wp="http://schemas.openxmlformats.org/drawingml/2006/wordprocessingDrawing" xmlns:a="http://schemas.openxmlformats.org/drawingml/2006/main" xmlns:pic="http://schemas.openxmlformats.org/drawingml/2006/picture">
+      <w:tblPr>
+        <w:tblLayout w:type="fixed"/>
+        <w:jc w:val="center"/>
+      </w:tblPr>
+      <w:tblGrid>
+        <w:gridCol w:w="1080"/>
+        <w:gridCol w:w="1080"/>
+        <w:gridCol w:w="1080"/>
+        <w:gridCol w:w="1080"/>
+        <w:gridCol w:w="1080"/>
+        <w:gridCol w:w="1080"/>
+        <w:gridCol w:w="1080"/>
+      </w:tblGrid>
+      <w:tr>
+        <w:trPr>
+          <w:cantSplit/>
+          <w:trHeight w:val="864"/>
+          <w:tblHeader/>
+        </w:trPr>
+        <w:tc>
+          <w:tcPr>
+            <w:tcBorders/>
+            <w:shd w:val="clear" w:color="auto" w:fill="FFFFFF"/>
+            <w:tcMar>
+              <w:top w:w="0" w:type="dxa"/>
+              <w:bottom w:w="0" w:type="dxa"/>
+              <w:left w:w="0" w:type="dxa"/>
+              <w:right w:w="0" w:type="dxa"/>
+            </w:tcMar>
+            <w:vAlign w:val="center"/>
+          </w:tcPr>
+          <w:p>
+            <w:pPr>
+              <w:jc w:val="center"/>
+              <w:spacing w:after="0" w:before="0"/>
+              <w:ind w:firstLine="0" w:left="0" w:right="0"/>
+            </w:pPr>
+            <w:r xmlns:w="http://schemas.openxmlformats.org/wordprocessingml/2006/main" xmlns:wp="http://schemas.openxmlformats.org/drawingml/2006/wordprocessingDrawing" xmlns:r="http://schemas.openxmlformats.org/officeDocument/2006/relationships" xmlns:w14="http://schemas.microsoft.com/office/word/2010/wordml">
+              <w:rPr>
+                <w:rFonts w:ascii="Arial" w:hAnsi="Arial" w:eastAsia="Arial" w:cs="Arial"/>
+                <w:b/>
+                <w:sz w:val="20"/>
+                <w:szCs w:val="20"/>
+                <w:color w:val="000000"/>
+              </w:rPr>
+              <w:t xml:space="preserve"/>
+            </w:r>
+          </w:p>
+        </w:tc>
+        <w:tc>
+          <w:tcPr>
+            <w:gridSpan w:val="2"/>
+            <w:tcBorders/>
+            <w:shd w:val="clear" w:color="auto" w:fill="FFFFFF"/>
+            <w:tcMar>
+              <w:top w:w="0" w:type="dxa"/>
+              <w:bottom w:w="0" w:type="dxa"/>
+              <w:left w:w="0" w:type="dxa"/>
+              <w:right w:w="0" w:type="dxa"/>
+            </w:tcMar>
+            <w:vAlign w:val="center"/>
+          </w:tcPr>
+          <w:p>
+            <w:pPr>
+              <w:jc w:val="center"/>
+              <w:spacing w:after="0" w:before="0"/>
+              <w:ind w:firstLine="0" w:left="0" w:right="0"/>
+            </w:pPr>
+            <w:r xmlns:w="http://schemas.openxmlformats.org/wordprocessingml/2006/main" xmlns:wp="http://schemas.openxmlformats.org/drawingml/2006/wordprocessingDrawing" xmlns:r="http://schemas.openxmlformats.org/officeDocument/2006/relationships" xmlns:w14="http://schemas.microsoft.com/office/word/2010/wordml">
+              <w:rPr>
+                <w:rFonts w:ascii="Arial" w:hAnsi="Arial" w:eastAsia="Arial" w:cs="Arial"/>
+                <w:b/>
+                <w:sz w:val="20"/>
+                <w:szCs w:val="20"/>
+                <w:color w:val="000000"/>
+              </w:rPr>
+              <w:t xml:space="preserve">Nitrate-N (lbs/ac)</w:t>
+            </w:r>
+          </w:p>
+        </w:tc>
+        <w:tc>
+          <w:tcPr>
+            <w:gridSpan w:val="2"/>
+            <w:tcBorders/>
+            <w:shd w:val="clear" w:color="auto" w:fill="FFFFFF"/>
+            <w:tcMar>
+              <w:top w:w="0" w:type="dxa"/>
+              <w:bottom w:w="0" w:type="dxa"/>
+              <w:left w:w="0" w:type="dxa"/>
+              <w:right w:w="0" w:type="dxa"/>
+            </w:tcMar>
+            <w:vAlign w:val="center"/>
+          </w:tcPr>
+          <w:p>
+            <w:pPr>
+              <w:jc w:val="center"/>
+              <w:spacing w:after="0" w:before="0"/>
+              <w:ind w:firstLine="0" w:left="0" w:right="0"/>
+            </w:pPr>
+            <w:r xmlns:w="http://schemas.openxmlformats.org/wordprocessingml/2006/main" xmlns:wp="http://schemas.openxmlformats.org/drawingml/2006/wordprocessingDrawing" xmlns:r="http://schemas.openxmlformats.org/officeDocument/2006/relationships" xmlns:w14="http://schemas.microsoft.com/office/word/2010/wordml">
+              <w:rPr>
+                <w:rFonts w:ascii="Arial" w:hAnsi="Arial" w:eastAsia="Arial" w:cs="Arial"/>
+                <w:b/>
+                <w:sz w:val="20"/>
+                <w:szCs w:val="20"/>
+                <w:color w:val="000000"/>
+              </w:rPr>
+              <w:t xml:space="preserve">Orthophosphate (lbs/ac)</w:t>
+            </w:r>
+          </w:p>
+        </w:tc>
+        <w:tc>
+          <w:tcPr>
+            <w:gridSpan w:val="2"/>
+            <w:tcBorders/>
+            <w:shd w:val="clear" w:color="auto" w:fill="FFFFFF"/>
+            <w:tcMar>
+              <w:top w:w="0" w:type="dxa"/>
+              <w:bottom w:w="0" w:type="dxa"/>
+              <w:left w:w="0" w:type="dxa"/>
+              <w:right w:w="0" w:type="dxa"/>
+            </w:tcMar>
+            <w:vAlign w:val="center"/>
+          </w:tcPr>
+          <w:p>
+            <w:pPr>
+              <w:jc w:val="center"/>
+              <w:spacing w:after="0" w:before="0"/>
+              <w:ind w:firstLine="0" w:left="0" w:right="0"/>
+            </w:pPr>
+            <w:r xmlns:w="http://schemas.openxmlformats.org/wordprocessingml/2006/main" xmlns:wp="http://schemas.openxmlformats.org/drawingml/2006/wordprocessingDrawing" xmlns:r="http://schemas.openxmlformats.org/officeDocument/2006/relationships" xmlns:w14="http://schemas.microsoft.com/office/word/2010/wordml">
+              <w:rPr>
+                <w:rFonts w:ascii="Arial" w:hAnsi="Arial" w:eastAsia="Arial" w:cs="Arial"/>
+                <w:b/>
+                <w:sz w:val="20"/>
+                <w:szCs w:val="20"/>
+                <w:color w:val="000000"/>
+              </w:rPr>
+              <w:t xml:space="preserve">Total Suspended Solids (lbs/ac)</w:t>
+            </w:r>
+          </w:p>
+        </w:tc>
+      </w:tr>
+      <w:tr>
+        <w:trPr>
+          <w:cantSplit/>
+          <w:trHeight w:val="360"/>
+          <w:tblHeader/>
+        </w:trPr>
+        <w:tc>
+          <w:tcPr>
+            <w:tcBorders>
+              <w:bottom w:val="single" w:sz="16" w:space="0" w:color="000000"/>
+            </w:tcBorders>
+            <w:shd w:val="clear" w:color="auto" w:fill="FFFFFF"/>
+            <w:tcMar>
+              <w:top w:w="0" w:type="dxa"/>
+              <w:bottom w:w="0" w:type="dxa"/>
+              <w:left w:w="0" w:type="dxa"/>
+              <w:right w:w="0" w:type="dxa"/>
+            </w:tcMar>
+            <w:vAlign w:val="center"/>
+          </w:tcPr>
+          <w:p>
+            <w:pPr>
+              <w:jc w:val="center"/>
+              <w:spacing w:after="40" w:before="40"/>
+              <w:ind w:firstLine="0" w:left="40" w:right="40"/>
+            </w:pPr>
+            <w:r xmlns:w="http://schemas.openxmlformats.org/wordprocessingml/2006/main" xmlns:wp="http://schemas.openxmlformats.org/drawingml/2006/wordprocessingDrawing" xmlns:r="http://schemas.openxmlformats.org/officeDocument/2006/relationships" xmlns:w14="http://schemas.microsoft.com/office/word/2010/wordml">
+              <w:rPr>
+                <w:rFonts w:ascii="Arial" w:hAnsi="Arial" w:eastAsia="Arial" w:cs="Arial"/>
+                <w:b/>
+                <w:sz w:val="20"/>
+                <w:szCs w:val="20"/>
+                <w:color w:val="000000"/>
+              </w:rPr>
+              <w:t xml:space="preserve">Site</w:t>
+            </w:r>
+          </w:p>
+        </w:tc>
+        <w:tc>
+          <w:tcPr>
+            <w:tcBorders>
+              <w:bottom w:val="single" w:sz="16" w:space="0" w:color="000000"/>
+            </w:tcBorders>
+            <w:shd w:val="clear" w:color="auto" w:fill="FFFFFF"/>
+            <w:tcMar>
+              <w:top w:w="0" w:type="dxa"/>
+              <w:bottom w:w="0" w:type="dxa"/>
+              <w:left w:w="0" w:type="dxa"/>
+              <w:right w:w="0" w:type="dxa"/>
+            </w:tcMar>
+            <w:vAlign w:val="center"/>
+          </w:tcPr>
+          <w:p>
+            <w:pPr>
+              <w:jc w:val="center"/>
+              <w:spacing w:after="40" w:before="40"/>
+              <w:ind w:firstLine="0" w:left="40" w:right="40"/>
+            </w:pPr>
+            <w:r xmlns:w="http://schemas.openxmlformats.org/wordprocessingml/2006/main" xmlns:wp="http://schemas.openxmlformats.org/drawingml/2006/wordprocessingDrawing" xmlns:r="http://schemas.openxmlformats.org/officeDocument/2006/relationships" xmlns:w14="http://schemas.microsoft.com/office/word/2010/wordml">
+              <w:rPr>
+                <w:rFonts w:ascii="Arial" w:hAnsi="Arial" w:eastAsia="Arial" w:cs="Arial"/>
+                <w:b/>
+                <w:sz w:val="20"/>
+                <w:szCs w:val="20"/>
+                <w:color w:val="000000"/>
+              </w:rPr>
+              <w:t xml:space="preserve">Control</w:t>
+            </w:r>
+          </w:p>
+        </w:tc>
+        <w:tc>
+          <w:tcPr>
+            <w:tcBorders>
+              <w:bottom w:val="single" w:sz="16" w:space="0" w:color="000000"/>
+            </w:tcBorders>
+            <w:shd w:val="clear" w:color="auto" w:fill="FFFFFF"/>
+            <w:tcMar>
+              <w:top w:w="0" w:type="dxa"/>
+              <w:bottom w:w="0" w:type="dxa"/>
+              <w:left w:w="0" w:type="dxa"/>
+              <w:right w:w="0" w:type="dxa"/>
+            </w:tcMar>
+            <w:vAlign w:val="center"/>
+          </w:tcPr>
+          <w:p>
+            <w:pPr>
+              <w:jc w:val="center"/>
+              <w:spacing w:after="40" w:before="40"/>
+              <w:ind w:firstLine="0" w:left="40" w:right="40"/>
+            </w:pPr>
+            <w:r xmlns:w="http://schemas.openxmlformats.org/wordprocessingml/2006/main" xmlns:wp="http://schemas.openxmlformats.org/drawingml/2006/wordprocessingDrawing" xmlns:r="http://schemas.openxmlformats.org/officeDocument/2006/relationships" xmlns:w14="http://schemas.microsoft.com/office/word/2010/wordml">
+              <w:rPr>
+                <w:rFonts w:ascii="Arial" w:hAnsi="Arial" w:eastAsia="Arial" w:cs="Arial"/>
+                <w:b/>
+                <w:sz w:val="20"/>
+                <w:szCs w:val="20"/>
+                <w:color w:val="000000"/>
+              </w:rPr>
+              <w:t xml:space="preserve">Treatment</w:t>
+            </w:r>
+          </w:p>
+        </w:tc>
+        <w:tc>
+          <w:tcPr>
+            <w:tcBorders>
+              <w:bottom w:val="single" w:sz="16" w:space="0" w:color="000000"/>
+            </w:tcBorders>
+            <w:shd w:val="clear" w:color="auto" w:fill="FFFFFF"/>
+            <w:tcMar>
+              <w:top w:w="0" w:type="dxa"/>
+              <w:bottom w:w="0" w:type="dxa"/>
+              <w:left w:w="0" w:type="dxa"/>
+              <w:right w:w="0" w:type="dxa"/>
+            </w:tcMar>
+            <w:vAlign w:val="center"/>
+          </w:tcPr>
+          <w:p>
+            <w:pPr>
+              <w:jc w:val="center"/>
+              <w:spacing w:after="40" w:before="40"/>
+              <w:ind w:firstLine="0" w:left="40" w:right="40"/>
+            </w:pPr>
+            <w:r xmlns:w="http://schemas.openxmlformats.org/wordprocessingml/2006/main" xmlns:wp="http://schemas.openxmlformats.org/drawingml/2006/wordprocessingDrawing" xmlns:r="http://schemas.openxmlformats.org/officeDocument/2006/relationships" xmlns:w14="http://schemas.microsoft.com/office/word/2010/wordml">
+              <w:rPr>
+                <w:rFonts w:ascii="Arial" w:hAnsi="Arial" w:eastAsia="Arial" w:cs="Arial"/>
+                <w:b/>
+                <w:sz w:val="20"/>
+                <w:szCs w:val="20"/>
+                <w:color w:val="000000"/>
+              </w:rPr>
+              <w:t xml:space="preserve">Control</w:t>
+            </w:r>
+          </w:p>
+        </w:tc>
+        <w:tc>
+          <w:tcPr>
+            <w:tcBorders>
+              <w:bottom w:val="single" w:sz="16" w:space="0" w:color="000000"/>
+            </w:tcBorders>
+            <w:shd w:val="clear" w:color="auto" w:fill="FFFFFF"/>
+            <w:tcMar>
+              <w:top w:w="0" w:type="dxa"/>
+              <w:bottom w:w="0" w:type="dxa"/>
+              <w:left w:w="0" w:type="dxa"/>
+              <w:right w:w="0" w:type="dxa"/>
+            </w:tcMar>
+            <w:vAlign w:val="center"/>
+          </w:tcPr>
+          <w:p>
+            <w:pPr>
+              <w:jc w:val="center"/>
+              <w:spacing w:after="40" w:before="40"/>
+              <w:ind w:firstLine="0" w:left="40" w:right="40"/>
+            </w:pPr>
+            <w:r xmlns:w="http://schemas.openxmlformats.org/wordprocessingml/2006/main" xmlns:wp="http://schemas.openxmlformats.org/drawingml/2006/wordprocessingDrawing" xmlns:r="http://schemas.openxmlformats.org/officeDocument/2006/relationships" xmlns:w14="http://schemas.microsoft.com/office/word/2010/wordml">
+              <w:rPr>
+                <w:rFonts w:ascii="Arial" w:hAnsi="Arial" w:eastAsia="Arial" w:cs="Arial"/>
+                <w:b/>
+                <w:sz w:val="20"/>
+                <w:szCs w:val="20"/>
+                <w:color w:val="000000"/>
+              </w:rPr>
+              <w:t xml:space="preserve">Treatment</w:t>
+            </w:r>
+          </w:p>
+        </w:tc>
+        <w:tc>
+          <w:tcPr>
+            <w:tcBorders>
+              <w:bottom w:val="single" w:sz="16" w:space="0" w:color="000000"/>
+            </w:tcBorders>
+            <w:shd w:val="clear" w:color="auto" w:fill="FFFFFF"/>
+            <w:tcMar>
+              <w:top w:w="0" w:type="dxa"/>
+              <w:bottom w:w="0" w:type="dxa"/>
+              <w:left w:w="0" w:type="dxa"/>
+              <w:right w:w="0" w:type="dxa"/>
+            </w:tcMar>
+            <w:vAlign w:val="center"/>
+          </w:tcPr>
+          <w:p>
+            <w:pPr>
+              <w:jc w:val="center"/>
+              <w:spacing w:after="40" w:before="40"/>
+              <w:ind w:firstLine="0" w:left="40" w:right="40"/>
+            </w:pPr>
+            <w:r xmlns:w="http://schemas.openxmlformats.org/wordprocessingml/2006/main" xmlns:wp="http://schemas.openxmlformats.org/drawingml/2006/wordprocessingDrawing" xmlns:r="http://schemas.openxmlformats.org/officeDocument/2006/relationships" xmlns:w14="http://schemas.microsoft.com/office/word/2010/wordml">
+              <w:rPr>
+                <w:rFonts w:ascii="Arial" w:hAnsi="Arial" w:eastAsia="Arial" w:cs="Arial"/>
+                <w:b/>
+                <w:sz w:val="20"/>
+                <w:szCs w:val="20"/>
+                <w:color w:val="000000"/>
+              </w:rPr>
+              <w:t xml:space="preserve">Control</w:t>
+            </w:r>
+          </w:p>
+        </w:tc>
+        <w:tc>
+          <w:tcPr>
+            <w:tcBorders>
+              <w:bottom w:val="single" w:sz="16" w:space="0" w:color="000000"/>
+            </w:tcBorders>
+            <w:shd w:val="clear" w:color="auto" w:fill="FFFFFF"/>
+            <w:tcMar>
+              <w:top w:w="0" w:type="dxa"/>
+              <w:bottom w:w="0" w:type="dxa"/>
+              <w:left w:w="0" w:type="dxa"/>
+              <w:right w:w="0" w:type="dxa"/>
+            </w:tcMar>
+            <w:vAlign w:val="center"/>
+          </w:tcPr>
+          <w:p>
+            <w:pPr>
+              <w:jc w:val="center"/>
+              <w:spacing w:after="40" w:before="40"/>
+              <w:ind w:firstLine="0" w:left="40" w:right="40"/>
+            </w:pPr>
+            <w:r xmlns:w="http://schemas.openxmlformats.org/wordprocessingml/2006/main" xmlns:wp="http://schemas.openxmlformats.org/drawingml/2006/wordprocessingDrawing" xmlns:r="http://schemas.openxmlformats.org/officeDocument/2006/relationships" xmlns:w14="http://schemas.microsoft.com/office/word/2010/wordml">
+              <w:rPr>
+                <w:rFonts w:ascii="Arial" w:hAnsi="Arial" w:eastAsia="Arial" w:cs="Arial"/>
+                <w:b/>
+                <w:sz w:val="20"/>
+                <w:szCs w:val="20"/>
+                <w:color w:val="000000"/>
+              </w:rPr>
+              <w:t xml:space="preserve">Treatment</w:t>
+            </w:r>
+          </w:p>
+        </w:tc>
+      </w:tr>
+      <w:tr>
+        <w:trPr>
+          <w:cantSplit/>
+          <w:trHeight w:val="360"/>
+        </w:trPr>
+        <w:tc>
+          <w:tcPr>
+            <w:tcBorders>
+              <w:bottom w:val="single" w:sz="8" w:space="0" w:color="000000"/>
+              <w:right w:val="single" w:sz="8" w:space="0" w:color="000000"/>
+            </w:tcBorders>
+            <w:shd w:val="clear" w:color="auto" w:fill="FFFFFF"/>
+            <w:tcMar>
+              <w:top w:w="0" w:type="dxa"/>
+              <w:bottom w:w="0" w:type="dxa"/>
+              <w:left w:w="0" w:type="dxa"/>
+              <w:right w:w="0" w:type="dxa"/>
+            </w:tcMar>
+            <w:vAlign w:val="center"/>
+          </w:tcPr>
+          <w:p>
+            <w:pPr>
+              <w:jc w:val="center"/>
+              <w:spacing w:after="40" w:before="40"/>
+              <w:ind w:firstLine="0" w:left="40" w:right="40"/>
+            </w:pPr>
+            <w:r xmlns:w="http://schemas.openxmlformats.org/wordprocessingml/2006/main" xmlns:wp="http://schemas.openxmlformats.org/drawingml/2006/wordprocessingDrawing" xmlns:r="http://schemas.openxmlformats.org/officeDocument/2006/relationships" xmlns:w14="http://schemas.microsoft.com/office/word/2010/wordml">
+              <w:rPr>
+                <w:rFonts w:ascii="Arial" w:hAnsi="Arial" w:eastAsia="Arial" w:cs="Arial"/>
+                <w:sz w:val="20"/>
+                <w:szCs w:val="20"/>
+                <w:color w:val="000000"/>
+              </w:rPr>
+              <w:t xml:space="preserve">ARM</w:t>
+            </w:r>
+          </w:p>
+        </w:tc>
+        <w:tc>
+          <w:tcPr>
+            <w:tcBorders>
+              <w:bottom w:val="single" w:sz="8" w:space="0" w:color="000000"/>
+              <w:left w:val="single" w:sz="8" w:space="0" w:color="000000"/>
+            </w:tcBorders>
+            <w:shd w:val="clear" w:color="auto" w:fill="FFFFFF"/>
+            <w:tcMar>
+              <w:top w:w="0" w:type="dxa"/>
+              <w:bottom w:w="0" w:type="dxa"/>
+              <w:left w:w="0" w:type="dxa"/>
+              <w:right w:w="0" w:type="dxa"/>
+            </w:tcMar>
+            <w:vAlign w:val="center"/>
+          </w:tcPr>
+          <w:p>
+            <w:pPr>
+              <w:jc w:val="center"/>
+              <w:spacing w:after="40" w:before="40"/>
+              <w:ind w:firstLine="0" w:left="40" w:right="40"/>
+            </w:pPr>
+            <w:r xmlns:w="http://schemas.openxmlformats.org/wordprocessingml/2006/main" xmlns:wp="http://schemas.openxmlformats.org/drawingml/2006/wordprocessingDrawing" xmlns:r="http://schemas.openxmlformats.org/officeDocument/2006/relationships" xmlns:w14="http://schemas.microsoft.com/office/word/2010/wordml">
+              <w:rPr>
+                <w:rFonts w:ascii="Arial" w:hAnsi="Arial" w:eastAsia="Arial" w:cs="Arial"/>
+                <w:sz w:val="20"/>
+                <w:szCs w:val="20"/>
+                <w:color w:val="000000"/>
+              </w:rPr>
+              <w:t xml:space="preserve">0.00</w:t>
+            </w:r>
+          </w:p>
+        </w:tc>
+        <w:tc>
+          <w:tcPr>
+            <w:tcBorders>
+              <w:bottom w:val="single" w:sz="8" w:space="0" w:color="000000"/>
+              <w:right w:val="single" w:sz="8" w:space="0" w:color="000000"/>
+            </w:tcBorders>
+            <w:shd w:val="clear" w:color="auto" w:fill="FFFFFF"/>
+            <w:tcMar>
+              <w:top w:w="0" w:type="dxa"/>
+              <w:bottom w:w="0" w:type="dxa"/>
+              <w:left w:w="0" w:type="dxa"/>
+              <w:right w:w="0" w:type="dxa"/>
+            </w:tcMar>
+            <w:vAlign w:val="center"/>
+          </w:tcPr>
+          <w:p>
+            <w:pPr>
+              <w:jc w:val="center"/>
+              <w:spacing w:after="40" w:before="40"/>
+              <w:ind w:firstLine="0" w:left="40" w:right="40"/>
+            </w:pPr>
+            <w:r xmlns:w="http://schemas.openxmlformats.org/wordprocessingml/2006/main" xmlns:wp="http://schemas.openxmlformats.org/drawingml/2006/wordprocessingDrawing" xmlns:r="http://schemas.openxmlformats.org/officeDocument/2006/relationships" xmlns:w14="http://schemas.microsoft.com/office/word/2010/wordml">
+              <w:rPr>
+                <w:rFonts w:ascii="Arial" w:hAnsi="Arial" w:eastAsia="Arial" w:cs="Arial"/>
+                <w:sz w:val="20"/>
+                <w:szCs w:val="20"/>
+                <w:color w:val="000000"/>
+              </w:rPr>
+              <w:t xml:space="preserve">NA</w:t>
+            </w:r>
+          </w:p>
+        </w:tc>
+        <w:tc>
+          <w:tcPr>
+            <w:tcBorders>
+              <w:bottom w:val="single" w:sz="8" w:space="0" w:color="000000"/>
+              <w:left w:val="single" w:sz="8" w:space="0" w:color="000000"/>
+            </w:tcBorders>
+            <w:shd w:val="clear" w:color="auto" w:fill="FFFFFF"/>
+            <w:tcMar>
+              <w:top w:w="0" w:type="dxa"/>
+              <w:bottom w:w="0" w:type="dxa"/>
+              <w:left w:w="0" w:type="dxa"/>
+              <w:right w:w="0" w:type="dxa"/>
+            </w:tcMar>
+            <w:vAlign w:val="center"/>
+          </w:tcPr>
+          <w:p>
+            <w:pPr>
+              <w:jc w:val="center"/>
+              <w:spacing w:after="40" w:before="40"/>
+              <w:ind w:firstLine="0" w:left="40" w:right="40"/>
+            </w:pPr>
+            <w:r xmlns:w="http://schemas.openxmlformats.org/wordprocessingml/2006/main" xmlns:wp="http://schemas.openxmlformats.org/drawingml/2006/wordprocessingDrawing" xmlns:r="http://schemas.openxmlformats.org/officeDocument/2006/relationships" xmlns:w14="http://schemas.microsoft.com/office/word/2010/wordml">
+              <w:rPr>
+                <w:rFonts w:ascii="Arial" w:hAnsi="Arial" w:eastAsia="Arial" w:cs="Arial"/>
+                <w:sz w:val="20"/>
+                <w:szCs w:val="20"/>
+                <w:color w:val="000000"/>
+              </w:rPr>
+              <w:t xml:space="preserve">0.00</w:t>
+            </w:r>
+          </w:p>
+        </w:tc>
+        <w:tc>
+          <w:tcPr>
+            <w:tcBorders>
+              <w:bottom w:val="single" w:sz="8" w:space="0" w:color="000000"/>
+              <w:right w:val="single" w:sz="8" w:space="0" w:color="000000"/>
+            </w:tcBorders>
+            <w:shd w:val="clear" w:color="auto" w:fill="FFFFFF"/>
+            <w:tcMar>
+              <w:top w:w="0" w:type="dxa"/>
+              <w:bottom w:w="0" w:type="dxa"/>
+              <w:left w:w="0" w:type="dxa"/>
+              <w:right w:w="0" w:type="dxa"/>
+            </w:tcMar>
+            <w:vAlign w:val="center"/>
+          </w:tcPr>
+          <w:p>
+            <w:pPr>
+              <w:jc w:val="center"/>
+              <w:spacing w:after="40" w:before="40"/>
+              <w:ind w:firstLine="0" w:left="40" w:right="40"/>
+            </w:pPr>
+            <w:r xmlns:w="http://schemas.openxmlformats.org/wordprocessingml/2006/main" xmlns:wp="http://schemas.openxmlformats.org/drawingml/2006/wordprocessingDrawing" xmlns:r="http://schemas.openxmlformats.org/officeDocument/2006/relationships" xmlns:w14="http://schemas.microsoft.com/office/word/2010/wordml">
+              <w:rPr>
+                <w:rFonts w:ascii="Arial" w:hAnsi="Arial" w:eastAsia="Arial" w:cs="Arial"/>
+                <w:sz w:val="20"/>
+                <w:szCs w:val="20"/>
+                <w:color w:val="000000"/>
+              </w:rPr>
+              <w:t xml:space="preserve">NA</w:t>
+            </w:r>
+          </w:p>
+        </w:tc>
+        <w:tc>
+          <w:tcPr>
+            <w:tcBorders>
+              <w:bottom w:val="single" w:sz="8" w:space="0" w:color="000000"/>
+              <w:left w:val="single" w:sz="8" w:space="0" w:color="000000"/>
+            </w:tcBorders>
+            <w:shd w:val="clear" w:color="auto" w:fill="FFFFFF"/>
+            <w:tcMar>
+              <w:top w:w="0" w:type="dxa"/>
+              <w:bottom w:w="0" w:type="dxa"/>
+              <w:left w:w="0" w:type="dxa"/>
+              <w:right w:w="0" w:type="dxa"/>
+            </w:tcMar>
+            <w:vAlign w:val="center"/>
+          </w:tcPr>
+          <w:p>
+            <w:pPr>
+              <w:jc w:val="center"/>
+              <w:spacing w:after="40" w:before="40"/>
+              <w:ind w:firstLine="0" w:left="40" w:right="40"/>
+            </w:pPr>
+            <w:r xmlns:w="http://schemas.openxmlformats.org/wordprocessingml/2006/main" xmlns:wp="http://schemas.openxmlformats.org/drawingml/2006/wordprocessingDrawing" xmlns:r="http://schemas.openxmlformats.org/officeDocument/2006/relationships" xmlns:w14="http://schemas.microsoft.com/office/word/2010/wordml">
+              <w:rPr>
+                <w:rFonts w:ascii="Arial" w:hAnsi="Arial" w:eastAsia="Arial" w:cs="Arial"/>
+                <w:sz w:val="20"/>
+                <w:szCs w:val="20"/>
+                <w:color w:val="000000"/>
+              </w:rPr>
+              <w:t xml:space="preserve">0.43</w:t>
+            </w:r>
+          </w:p>
+        </w:tc>
+        <w:tc>
+          <w:tcPr>
+            <w:tcBorders>
+              <w:bottom w:val="single" w:sz="8" w:space="0" w:color="000000"/>
+            </w:tcBorders>
+            <w:shd w:val="clear" w:color="auto" w:fill="FFFFFF"/>
+            <w:tcMar>
+              <w:top w:w="0" w:type="dxa"/>
+              <w:bottom w:w="0" w:type="dxa"/>
+              <w:left w:w="0" w:type="dxa"/>
+              <w:right w:w="0" w:type="dxa"/>
+            </w:tcMar>
+            <w:vAlign w:val="center"/>
+          </w:tcPr>
+          <w:p>
+            <w:pPr>
+              <w:jc w:val="center"/>
+              <w:spacing w:after="40" w:before="40"/>
+              <w:ind w:firstLine="0" w:left="40" w:right="40"/>
+            </w:pPr>
+            <w:r xmlns:w="http://schemas.openxmlformats.org/wordprocessingml/2006/main" xmlns:wp="http://schemas.openxmlformats.org/drawingml/2006/wordprocessingDrawing" xmlns:r="http://schemas.openxmlformats.org/officeDocument/2006/relationships" xmlns:w14="http://schemas.microsoft.com/office/word/2010/wordml">
+              <w:rPr>
+                <w:rFonts w:ascii="Arial" w:hAnsi="Arial" w:eastAsia="Arial" w:cs="Arial"/>
+                <w:sz w:val="20"/>
+                <w:szCs w:val="20"/>
+                <w:color w:val="000000"/>
+              </w:rPr>
+              <w:t xml:space="preserve">NA</w:t>
+            </w:r>
+          </w:p>
+        </w:tc>
+      </w:tr>
+      <w:tr>
+        <w:trPr>
+          <w:cantSplit/>
+          <w:trHeight w:val="360"/>
+        </w:trPr>
+        <w:tc>
+          <w:tcPr>
+            <w:tcBorders>
+              <w:bottom w:val="single" w:sz="8" w:space="0" w:color="000000"/>
+              <w:top w:val="single" w:sz="8" w:space="0" w:color="000000"/>
+              <w:right w:val="single" w:sz="8" w:space="0" w:color="000000"/>
+            </w:tcBorders>
+            <w:shd w:val="clear" w:color="auto" w:fill="FFFFFF"/>
+            <w:tcMar>
+              <w:top w:w="0" w:type="dxa"/>
+              <w:bottom w:w="0" w:type="dxa"/>
+              <w:left w:w="0" w:type="dxa"/>
+              <w:right w:w="0" w:type="dxa"/>
+            </w:tcMar>
+            <w:vAlign w:val="center"/>
+          </w:tcPr>
+          <w:p>
+            <w:pPr>
+              <w:jc w:val="center"/>
+              <w:spacing w:after="40" w:before="40"/>
+              <w:ind w:firstLine="0" w:left="40" w:right="40"/>
+            </w:pPr>
+            <w:r xmlns:w="http://schemas.openxmlformats.org/wordprocessingml/2006/main" xmlns:wp="http://schemas.openxmlformats.org/drawingml/2006/wordprocessingDrawing" xmlns:r="http://schemas.openxmlformats.org/officeDocument/2006/relationships" xmlns:w14="http://schemas.microsoft.com/office/word/2010/wordml">
+              <w:rPr>
+                <w:rFonts w:ascii="Arial" w:hAnsi="Arial" w:eastAsia="Arial" w:cs="Arial"/>
+                <w:sz w:val="20"/>
+                <w:szCs w:val="20"/>
+                <w:color w:val="000000"/>
+              </w:rPr>
+              <w:t xml:space="preserve">EIA</w:t>
+            </w:r>
+          </w:p>
+        </w:tc>
+        <w:tc>
+          <w:tcPr>
+            <w:tcBorders>
+              <w:bottom w:val="single" w:sz="8" w:space="0" w:color="000000"/>
+              <w:top w:val="single" w:sz="8" w:space="0" w:color="000000"/>
+              <w:left w:val="single" w:sz="8" w:space="0" w:color="000000"/>
+            </w:tcBorders>
+            <w:shd w:val="clear" w:color="auto" w:fill="FFFFFF"/>
+            <w:tcMar>
+              <w:top w:w="0" w:type="dxa"/>
+              <w:bottom w:w="0" w:type="dxa"/>
+              <w:left w:w="0" w:type="dxa"/>
+              <w:right w:w="0" w:type="dxa"/>
+            </w:tcMar>
+            <w:vAlign w:val="center"/>
+          </w:tcPr>
+          <w:p>
+            <w:pPr>
+              <w:jc w:val="center"/>
+              <w:spacing w:after="40" w:before="40"/>
+              <w:ind w:firstLine="0" w:left="40" w:right="40"/>
+            </w:pPr>
+            <w:r xmlns:w="http://schemas.openxmlformats.org/wordprocessingml/2006/main" xmlns:wp="http://schemas.openxmlformats.org/drawingml/2006/wordprocessingDrawing" xmlns:r="http://schemas.openxmlformats.org/officeDocument/2006/relationships" xmlns:w14="http://schemas.microsoft.com/office/word/2010/wordml">
+              <w:rPr>
+                <w:rFonts w:ascii="Arial" w:hAnsi="Arial" w:eastAsia="Arial" w:cs="Arial"/>
+                <w:sz w:val="20"/>
+                <w:szCs w:val="20"/>
+                <w:color w:val="000000"/>
+              </w:rPr>
+              <w:t xml:space="preserve">0.36</w:t>
+            </w:r>
+          </w:p>
+        </w:tc>
+        <w:tc>
+          <w:tcPr>
+            <w:tcBorders>
+              <w:bottom w:val="single" w:sz="8" w:space="0" w:color="000000"/>
+              <w:top w:val="single" w:sz="8" w:space="0" w:color="000000"/>
+              <w:right w:val="single" w:sz="8" w:space="0" w:color="000000"/>
+            </w:tcBorders>
+            <w:shd w:val="clear" w:color="auto" w:fill="FFFFFF"/>
+            <w:tcMar>
+              <w:top w:w="0" w:type="dxa"/>
+              <w:bottom w:w="0" w:type="dxa"/>
+              <w:left w:w="0" w:type="dxa"/>
+              <w:right w:w="0" w:type="dxa"/>
+            </w:tcMar>
+            <w:vAlign w:val="center"/>
+          </w:tcPr>
+          <w:p>
+            <w:pPr>
+              <w:jc w:val="center"/>
+              <w:spacing w:after="40" w:before="40"/>
+              <w:ind w:firstLine="0" w:left="40" w:right="40"/>
+            </w:pPr>
+            <w:r xmlns:w="http://schemas.openxmlformats.org/wordprocessingml/2006/main" xmlns:wp="http://schemas.openxmlformats.org/drawingml/2006/wordprocessingDrawing" xmlns:r="http://schemas.openxmlformats.org/officeDocument/2006/relationships" xmlns:w14="http://schemas.microsoft.com/office/word/2010/wordml">
+              <w:rPr>
+                <w:rFonts w:ascii="Arial" w:hAnsi="Arial" w:eastAsia="Arial" w:cs="Arial"/>
+                <w:sz w:val="20"/>
+                <w:szCs w:val="20"/>
+                <w:color w:val="000000"/>
+              </w:rPr>
+              <w:t xml:space="preserve">0.06</w:t>
+            </w:r>
+          </w:p>
+        </w:tc>
+        <w:tc>
+          <w:tcPr>
+            <w:tcBorders>
+              <w:bottom w:val="single" w:sz="8" w:space="0" w:color="000000"/>
+              <w:top w:val="single" w:sz="8" w:space="0" w:color="000000"/>
+              <w:left w:val="single" w:sz="8" w:space="0" w:color="000000"/>
+            </w:tcBorders>
+            <w:shd w:val="clear" w:color="auto" w:fill="FFFFFF"/>
+            <w:tcMar>
+              <w:top w:w="0" w:type="dxa"/>
+              <w:bottom w:w="0" w:type="dxa"/>
+              <w:left w:w="0" w:type="dxa"/>
+              <w:right w:w="0" w:type="dxa"/>
+            </w:tcMar>
+            <w:vAlign w:val="center"/>
+          </w:tcPr>
+          <w:p>
+            <w:pPr>
+              <w:jc w:val="center"/>
+              <w:spacing w:after="40" w:before="40"/>
+              <w:ind w:firstLine="0" w:left="40" w:right="40"/>
+            </w:pPr>
+            <w:r xmlns:w="http://schemas.openxmlformats.org/wordprocessingml/2006/main" xmlns:wp="http://schemas.openxmlformats.org/drawingml/2006/wordprocessingDrawing" xmlns:r="http://schemas.openxmlformats.org/officeDocument/2006/relationships" xmlns:w14="http://schemas.microsoft.com/office/word/2010/wordml">
+              <w:rPr>
+                <w:rFonts w:ascii="Arial" w:hAnsi="Arial" w:eastAsia="Arial" w:cs="Arial"/>
+                <w:sz w:val="20"/>
+                <w:szCs w:val="20"/>
+                <w:color w:val="000000"/>
+              </w:rPr>
+              <w:t xml:space="preserve">0.05</w:t>
+            </w:r>
+          </w:p>
+        </w:tc>
+        <w:tc>
+          <w:tcPr>
+            <w:tcBorders>
+              <w:bottom w:val="single" w:sz="8" w:space="0" w:color="000000"/>
+              <w:top w:val="single" w:sz="8" w:space="0" w:color="000000"/>
+              <w:right w:val="single" w:sz="8" w:space="0" w:color="000000"/>
+            </w:tcBorders>
+            <w:shd w:val="clear" w:color="auto" w:fill="FFFFFF"/>
+            <w:tcMar>
+              <w:top w:w="0" w:type="dxa"/>
+              <w:bottom w:w="0" w:type="dxa"/>
+              <w:left w:w="0" w:type="dxa"/>
+              <w:right w:w="0" w:type="dxa"/>
+            </w:tcMar>
+            <w:vAlign w:val="center"/>
+          </w:tcPr>
+          <w:p>
+            <w:pPr>
+              <w:jc w:val="center"/>
+              <w:spacing w:after="40" w:before="40"/>
+              <w:ind w:firstLine="0" w:left="40" w:right="40"/>
+            </w:pPr>
+            <w:r xmlns:w="http://schemas.openxmlformats.org/wordprocessingml/2006/main" xmlns:wp="http://schemas.openxmlformats.org/drawingml/2006/wordprocessingDrawing" xmlns:r="http://schemas.openxmlformats.org/officeDocument/2006/relationships" xmlns:w14="http://schemas.microsoft.com/office/word/2010/wordml">
+              <w:rPr>
+                <w:rFonts w:ascii="Arial" w:hAnsi="Arial" w:eastAsia="Arial" w:cs="Arial"/>
+                <w:sz w:val="20"/>
+                <w:szCs w:val="20"/>
+                <w:color w:val="000000"/>
+              </w:rPr>
+              <w:t xml:space="preserve">0.03</w:t>
+            </w:r>
+          </w:p>
+        </w:tc>
+        <w:tc>
+          <w:tcPr>
+            <w:tcBorders>
+              <w:bottom w:val="single" w:sz="8" w:space="0" w:color="000000"/>
+              <w:top w:val="single" w:sz="8" w:space="0" w:color="000000"/>
+              <w:left w:val="single" w:sz="8" w:space="0" w:color="000000"/>
+            </w:tcBorders>
+            <w:shd w:val="clear" w:color="auto" w:fill="FFFFFF"/>
+            <w:tcMar>
+              <w:top w:w="0" w:type="dxa"/>
+              <w:bottom w:w="0" w:type="dxa"/>
+              <w:left w:w="0" w:type="dxa"/>
+              <w:right w:w="0" w:type="dxa"/>
+            </w:tcMar>
+            <w:vAlign w:val="center"/>
+          </w:tcPr>
+          <w:p>
+            <w:pPr>
+              <w:jc w:val="center"/>
+              <w:spacing w:after="40" w:before="40"/>
+              <w:ind w:firstLine="0" w:left="40" w:right="40"/>
+            </w:pPr>
+            <w:r xmlns:w="http://schemas.openxmlformats.org/wordprocessingml/2006/main" xmlns:wp="http://schemas.openxmlformats.org/drawingml/2006/wordprocessingDrawing" xmlns:r="http://schemas.openxmlformats.org/officeDocument/2006/relationships" xmlns:w14="http://schemas.microsoft.com/office/word/2010/wordml">
+              <w:rPr>
+                <w:rFonts w:ascii="Arial" w:hAnsi="Arial" w:eastAsia="Arial" w:cs="Arial"/>
+                <w:sz w:val="20"/>
+                <w:szCs w:val="20"/>
+                <w:color w:val="000000"/>
+              </w:rPr>
+              <w:t xml:space="preserve">22.77</w:t>
+            </w:r>
+          </w:p>
+        </w:tc>
+        <w:tc>
+          <w:tcPr>
+            <w:tcBorders>
+              <w:bottom w:val="single" w:sz="8" w:space="0" w:color="000000"/>
+              <w:top w:val="single" w:sz="8" w:space="0" w:color="000000"/>
+            </w:tcBorders>
+            <w:shd w:val="clear" w:color="auto" w:fill="FFFFFF"/>
+            <w:tcMar>
+              <w:top w:w="0" w:type="dxa"/>
+              <w:bottom w:w="0" w:type="dxa"/>
+              <w:left w:w="0" w:type="dxa"/>
+              <w:right w:w="0" w:type="dxa"/>
+            </w:tcMar>
+            <w:vAlign w:val="center"/>
+          </w:tcPr>
+          <w:p>
+            <w:pPr>
+              <w:jc w:val="center"/>
+              <w:spacing w:after="40" w:before="40"/>
+              <w:ind w:firstLine="0" w:left="40" w:right="40"/>
+            </w:pPr>
+            <w:r xmlns:w="http://schemas.openxmlformats.org/wordprocessingml/2006/main" xmlns:wp="http://schemas.openxmlformats.org/drawingml/2006/wordprocessingDrawing" xmlns:r="http://schemas.openxmlformats.org/officeDocument/2006/relationships" xmlns:w14="http://schemas.microsoft.com/office/word/2010/wordml">
+              <w:rPr>
+                <w:rFonts w:ascii="Arial" w:hAnsi="Arial" w:eastAsia="Arial" w:cs="Arial"/>
+                <w:sz w:val="20"/>
+                <w:szCs w:val="20"/>
+                <w:color w:val="000000"/>
+              </w:rPr>
+              <w:t xml:space="preserve">69.47</w:t>
+            </w:r>
+          </w:p>
+        </w:tc>
+      </w:tr>
+      <w:tr>
+        <w:trPr>
+          <w:cantSplit/>
+          <w:trHeight w:val="360"/>
+        </w:trPr>
+        <w:tc>
+          <w:tcPr>
+            <w:tcBorders>
+              <w:bottom w:val="single" w:sz="8" w:space="0" w:color="000000"/>
+              <w:top w:val="single" w:sz="8" w:space="0" w:color="000000"/>
+              <w:right w:val="single" w:sz="8" w:space="0" w:color="000000"/>
+            </w:tcBorders>
+            <w:shd w:val="clear" w:color="auto" w:fill="FFFFFF"/>
+            <w:tcMar>
+              <w:top w:w="0" w:type="dxa"/>
+              <w:bottom w:w="0" w:type="dxa"/>
+              <w:left w:w="0" w:type="dxa"/>
+              <w:right w:w="0" w:type="dxa"/>
+            </w:tcMar>
+            <w:vAlign w:val="center"/>
+          </w:tcPr>
+          <w:p>
+            <w:pPr>
+              <w:jc w:val="center"/>
+              <w:spacing w:after="40" w:before="40"/>
+              <w:ind w:firstLine="0" w:left="40" w:right="40"/>
+            </w:pPr>
+            <w:r xmlns:w="http://schemas.openxmlformats.org/wordprocessingml/2006/main" xmlns:wp="http://schemas.openxmlformats.org/drawingml/2006/wordprocessingDrawing" xmlns:r="http://schemas.openxmlformats.org/officeDocument/2006/relationships" xmlns:w14="http://schemas.microsoft.com/office/word/2010/wordml">
+              <w:rPr>
+                <w:rFonts w:ascii="Arial" w:hAnsi="Arial" w:eastAsia="Arial" w:cs="Arial"/>
+                <w:sz w:val="20"/>
+                <w:szCs w:val="20"/>
+                <w:color w:val="000000"/>
+              </w:rPr>
+              <w:t xml:space="preserve">MAR</w:t>
+            </w:r>
+          </w:p>
+        </w:tc>
+        <w:tc>
+          <w:tcPr>
+            <w:tcBorders>
+              <w:bottom w:val="single" w:sz="8" w:space="0" w:color="000000"/>
+              <w:top w:val="single" w:sz="8" w:space="0" w:color="000000"/>
+              <w:left w:val="single" w:sz="8" w:space="0" w:color="000000"/>
+            </w:tcBorders>
+            <w:shd w:val="clear" w:color="auto" w:fill="FFFFFF"/>
+            <w:tcMar>
+              <w:top w:w="0" w:type="dxa"/>
+              <w:bottom w:w="0" w:type="dxa"/>
+              <w:left w:w="0" w:type="dxa"/>
+              <w:right w:w="0" w:type="dxa"/>
+            </w:tcMar>
+            <w:vAlign w:val="center"/>
+          </w:tcPr>
+          <w:p>
+            <w:pPr>
+              <w:jc w:val="center"/>
+              <w:spacing w:after="40" w:before="40"/>
+              <w:ind w:firstLine="0" w:left="40" w:right="40"/>
+            </w:pPr>
+            <w:r xmlns:w="http://schemas.openxmlformats.org/wordprocessingml/2006/main" xmlns:wp="http://schemas.openxmlformats.org/drawingml/2006/wordprocessingDrawing" xmlns:r="http://schemas.openxmlformats.org/officeDocument/2006/relationships" xmlns:w14="http://schemas.microsoft.com/office/word/2010/wordml">
+              <w:rPr>
+                <w:rFonts w:ascii="Arial" w:hAnsi="Arial" w:eastAsia="Arial" w:cs="Arial"/>
+                <w:sz w:val="20"/>
+                <w:szCs w:val="20"/>
+                <w:color w:val="000000"/>
+              </w:rPr>
+              <w:t xml:space="preserve">0.00</w:t>
+            </w:r>
+          </w:p>
+        </w:tc>
+        <w:tc>
+          <w:tcPr>
+            <w:tcBorders>
+              <w:bottom w:val="single" w:sz="8" w:space="0" w:color="000000"/>
+              <w:top w:val="single" w:sz="8" w:space="0" w:color="000000"/>
+              <w:right w:val="single" w:sz="8" w:space="0" w:color="000000"/>
+            </w:tcBorders>
+            <w:shd w:val="clear" w:color="auto" w:fill="FFFFFF"/>
+            <w:tcMar>
+              <w:top w:w="0" w:type="dxa"/>
+              <w:bottom w:w="0" w:type="dxa"/>
+              <w:left w:w="0" w:type="dxa"/>
+              <w:right w:w="0" w:type="dxa"/>
+            </w:tcMar>
+            <w:vAlign w:val="center"/>
+          </w:tcPr>
+          <w:p>
+            <w:pPr>
+              <w:jc w:val="center"/>
+              <w:spacing w:after="40" w:before="40"/>
+              <w:ind w:firstLine="0" w:left="40" w:right="40"/>
+            </w:pPr>
+            <w:r xmlns:w="http://schemas.openxmlformats.org/wordprocessingml/2006/main" xmlns:wp="http://schemas.openxmlformats.org/drawingml/2006/wordprocessingDrawing" xmlns:r="http://schemas.openxmlformats.org/officeDocument/2006/relationships" xmlns:w14="http://schemas.microsoft.com/office/word/2010/wordml">
+              <w:rPr>
+                <w:rFonts w:ascii="Arial" w:hAnsi="Arial" w:eastAsia="Arial" w:cs="Arial"/>
+                <w:sz w:val="20"/>
+                <w:szCs w:val="20"/>
+                <w:color w:val="000000"/>
+              </w:rPr>
+              <w:t xml:space="preserve">NA</w:t>
+            </w:r>
+          </w:p>
+        </w:tc>
+        <w:tc>
+          <w:tcPr>
+            <w:tcBorders>
+              <w:bottom w:val="single" w:sz="8" w:space="0" w:color="000000"/>
+              <w:top w:val="single" w:sz="8" w:space="0" w:color="000000"/>
+              <w:left w:val="single" w:sz="8" w:space="0" w:color="000000"/>
+            </w:tcBorders>
+            <w:shd w:val="clear" w:color="auto" w:fill="FFFFFF"/>
+            <w:tcMar>
+              <w:top w:w="0" w:type="dxa"/>
+              <w:bottom w:w="0" w:type="dxa"/>
+              <w:left w:w="0" w:type="dxa"/>
+              <w:right w:w="0" w:type="dxa"/>
+            </w:tcMar>
+            <w:vAlign w:val="center"/>
+          </w:tcPr>
+          <w:p>
+            <w:pPr>
+              <w:jc w:val="center"/>
+              <w:spacing w:after="40" w:before="40"/>
+              <w:ind w:firstLine="0" w:left="40" w:right="40"/>
+            </w:pPr>
+            <w:r xmlns:w="http://schemas.openxmlformats.org/wordprocessingml/2006/main" xmlns:wp="http://schemas.openxmlformats.org/drawingml/2006/wordprocessingDrawing" xmlns:r="http://schemas.openxmlformats.org/officeDocument/2006/relationships" xmlns:w14="http://schemas.microsoft.com/office/word/2010/wordml">
+              <w:rPr>
+                <w:rFonts w:ascii="Arial" w:hAnsi="Arial" w:eastAsia="Arial" w:cs="Arial"/>
+                <w:sz w:val="20"/>
+                <w:szCs w:val="20"/>
+                <w:color w:val="000000"/>
+              </w:rPr>
+              <w:t xml:space="preserve">0.00</w:t>
+            </w:r>
+          </w:p>
+        </w:tc>
+        <w:tc>
+          <w:tcPr>
+            <w:tcBorders>
+              <w:bottom w:val="single" w:sz="8" w:space="0" w:color="000000"/>
+              <w:top w:val="single" w:sz="8" w:space="0" w:color="000000"/>
+              <w:right w:val="single" w:sz="8" w:space="0" w:color="000000"/>
+            </w:tcBorders>
+            <w:shd w:val="clear" w:color="auto" w:fill="FFFFFF"/>
+            <w:tcMar>
+              <w:top w:w="0" w:type="dxa"/>
+              <w:bottom w:w="0" w:type="dxa"/>
+              <w:left w:w="0" w:type="dxa"/>
+              <w:right w:w="0" w:type="dxa"/>
+            </w:tcMar>
+            <w:vAlign w:val="center"/>
+          </w:tcPr>
+          <w:p>
+            <w:pPr>
+              <w:jc w:val="center"/>
+              <w:spacing w:after="40" w:before="40"/>
+              <w:ind w:firstLine="0" w:left="40" w:right="40"/>
+            </w:pPr>
+            <w:r xmlns:w="http://schemas.openxmlformats.org/wordprocessingml/2006/main" xmlns:wp="http://schemas.openxmlformats.org/drawingml/2006/wordprocessingDrawing" xmlns:r="http://schemas.openxmlformats.org/officeDocument/2006/relationships" xmlns:w14="http://schemas.microsoft.com/office/word/2010/wordml">
+              <w:rPr>
+                <w:rFonts w:ascii="Arial" w:hAnsi="Arial" w:eastAsia="Arial" w:cs="Arial"/>
+                <w:sz w:val="20"/>
+                <w:szCs w:val="20"/>
+                <w:color w:val="000000"/>
+              </w:rPr>
+              <w:t xml:space="preserve">NA</w:t>
+            </w:r>
+          </w:p>
+        </w:tc>
+        <w:tc>
+          <w:tcPr>
+            <w:tcBorders>
+              <w:bottom w:val="single" w:sz="8" w:space="0" w:color="000000"/>
+              <w:top w:val="single" w:sz="8" w:space="0" w:color="000000"/>
+              <w:left w:val="single" w:sz="8" w:space="0" w:color="000000"/>
+            </w:tcBorders>
+            <w:shd w:val="clear" w:color="auto" w:fill="FFFFFF"/>
+            <w:tcMar>
+              <w:top w:w="0" w:type="dxa"/>
+              <w:bottom w:w="0" w:type="dxa"/>
+              <w:left w:w="0" w:type="dxa"/>
+              <w:right w:w="0" w:type="dxa"/>
+            </w:tcMar>
+            <w:vAlign w:val="center"/>
+          </w:tcPr>
+          <w:p>
+            <w:pPr>
+              <w:jc w:val="center"/>
+              <w:spacing w:after="40" w:before="40"/>
+              <w:ind w:firstLine="0" w:left="40" w:right="40"/>
+            </w:pPr>
+            <w:r xmlns:w="http://schemas.openxmlformats.org/wordprocessingml/2006/main" xmlns:wp="http://schemas.openxmlformats.org/drawingml/2006/wordprocessingDrawing" xmlns:r="http://schemas.openxmlformats.org/officeDocument/2006/relationships" xmlns:w14="http://schemas.microsoft.com/office/word/2010/wordml">
+              <w:rPr>
+                <w:rFonts w:ascii="Arial" w:hAnsi="Arial" w:eastAsia="Arial" w:cs="Arial"/>
+                <w:sz w:val="20"/>
+                <w:szCs w:val="20"/>
+                <w:color w:val="000000"/>
+              </w:rPr>
+              <w:t xml:space="preserve">0.06</w:t>
+            </w:r>
+          </w:p>
+        </w:tc>
+        <w:tc>
+          <w:tcPr>
+            <w:tcBorders>
+              <w:bottom w:val="single" w:sz="8" w:space="0" w:color="000000"/>
+              <w:top w:val="single" w:sz="8" w:space="0" w:color="000000"/>
+            </w:tcBorders>
+            <w:shd w:val="clear" w:color="auto" w:fill="FFFFFF"/>
+            <w:tcMar>
+              <w:top w:w="0" w:type="dxa"/>
+              <w:bottom w:w="0" w:type="dxa"/>
+              <w:left w:w="0" w:type="dxa"/>
+              <w:right w:w="0" w:type="dxa"/>
+            </w:tcMar>
+            <w:vAlign w:val="center"/>
+          </w:tcPr>
+          <w:p>
+            <w:pPr>
+              <w:jc w:val="center"/>
+              <w:spacing w:after="40" w:before="40"/>
+              <w:ind w:firstLine="0" w:left="40" w:right="40"/>
+            </w:pPr>
+            <w:r xmlns:w="http://schemas.openxmlformats.org/wordprocessingml/2006/main" xmlns:wp="http://schemas.openxmlformats.org/drawingml/2006/wordprocessingDrawing" xmlns:r="http://schemas.openxmlformats.org/officeDocument/2006/relationships" xmlns:w14="http://schemas.microsoft.com/office/word/2010/wordml">
+              <w:rPr>
+                <w:rFonts w:ascii="Arial" w:hAnsi="Arial" w:eastAsia="Arial" w:cs="Arial"/>
+                <w:sz w:val="20"/>
+                <w:szCs w:val="20"/>
+                <w:color w:val="000000"/>
+              </w:rPr>
+              <w:t xml:space="preserve">NA</w:t>
+            </w:r>
+          </w:p>
+        </w:tc>
+      </w:tr>
+      <w:tr>
+        <w:trPr>
+          <w:cantSplit/>
+          <w:trHeight w:val="360"/>
+        </w:trPr>
+        <w:tc>
+          <w:tcPr>
+            <w:tcBorders>
+              <w:bottom w:val="single" w:sz="8" w:space="0" w:color="000000"/>
+              <w:top w:val="single" w:sz="8" w:space="0" w:color="000000"/>
+              <w:right w:val="single" w:sz="8" w:space="0" w:color="000000"/>
+            </w:tcBorders>
+            <w:shd w:val="clear" w:color="auto" w:fill="FFFFFF"/>
+            <w:tcMar>
+              <w:top w:w="0" w:type="dxa"/>
+              <w:bottom w:w="0" w:type="dxa"/>
+              <w:left w:w="0" w:type="dxa"/>
+              <w:right w:w="0" w:type="dxa"/>
+            </w:tcMar>
+            <w:vAlign w:val="center"/>
+          </w:tcPr>
+          <w:p>
+            <w:pPr>
+              <w:jc w:val="center"/>
+              <w:spacing w:after="40" w:before="40"/>
+              <w:ind w:firstLine="0" w:left="40" w:right="40"/>
+            </w:pPr>
+            <w:r xmlns:w="http://schemas.openxmlformats.org/wordprocessingml/2006/main" xmlns:wp="http://schemas.openxmlformats.org/drawingml/2006/wordprocessingDrawing" xmlns:r="http://schemas.openxmlformats.org/officeDocument/2006/relationships" xmlns:w14="http://schemas.microsoft.com/office/word/2010/wordml">
+              <w:rPr>
+                <w:rFonts w:ascii="Arial" w:hAnsi="Arial" w:eastAsia="Arial" w:cs="Arial"/>
+                <w:sz w:val="20"/>
+                <w:szCs w:val="20"/>
+                <w:color w:val="000000"/>
+              </w:rPr>
+              <w:t xml:space="preserve">MCN</w:t>
+            </w:r>
+          </w:p>
+        </w:tc>
+        <w:tc>
+          <w:tcPr>
+            <w:tcBorders>
+              <w:bottom w:val="single" w:sz="8" w:space="0" w:color="000000"/>
+              <w:top w:val="single" w:sz="8" w:space="0" w:color="000000"/>
+              <w:left w:val="single" w:sz="8" w:space="0" w:color="000000"/>
+            </w:tcBorders>
+            <w:shd w:val="clear" w:color="auto" w:fill="FFFFFF"/>
+            <w:tcMar>
+              <w:top w:w="0" w:type="dxa"/>
+              <w:bottom w:w="0" w:type="dxa"/>
+              <w:left w:w="0" w:type="dxa"/>
+              <w:right w:w="0" w:type="dxa"/>
+            </w:tcMar>
+            <w:vAlign w:val="center"/>
+          </w:tcPr>
+          <w:p>
+            <w:pPr>
+              <w:jc w:val="center"/>
+              <w:spacing w:after="40" w:before="40"/>
+              <w:ind w:firstLine="0" w:left="40" w:right="40"/>
+            </w:pPr>
+            <w:r xmlns:w="http://schemas.openxmlformats.org/wordprocessingml/2006/main" xmlns:wp="http://schemas.openxmlformats.org/drawingml/2006/wordprocessingDrawing" xmlns:r="http://schemas.openxmlformats.org/officeDocument/2006/relationships" xmlns:w14="http://schemas.microsoft.com/office/word/2010/wordml">
+              <w:rPr>
+                <w:rFonts w:ascii="Arial" w:hAnsi="Arial" w:eastAsia="Arial" w:cs="Arial"/>
+                <w:sz w:val="20"/>
+                <w:szCs w:val="20"/>
+                <w:color w:val="000000"/>
+              </w:rPr>
+              <w:t xml:space="preserve">0.02</w:t>
+            </w:r>
+          </w:p>
+        </w:tc>
+        <w:tc>
+          <w:tcPr>
+            <w:tcBorders>
+              <w:bottom w:val="single" w:sz="8" w:space="0" w:color="000000"/>
+              <w:top w:val="single" w:sz="8" w:space="0" w:color="000000"/>
+              <w:right w:val="single" w:sz="8" w:space="0" w:color="000000"/>
+            </w:tcBorders>
+            <w:shd w:val="clear" w:color="auto" w:fill="FFFFFF"/>
+            <w:tcMar>
+              <w:top w:w="0" w:type="dxa"/>
+              <w:bottom w:w="0" w:type="dxa"/>
+              <w:left w:w="0" w:type="dxa"/>
+              <w:right w:w="0" w:type="dxa"/>
+            </w:tcMar>
+            <w:vAlign w:val="center"/>
+          </w:tcPr>
+          <w:p>
+            <w:pPr>
+              <w:jc w:val="center"/>
+              <w:spacing w:after="40" w:before="40"/>
+              <w:ind w:firstLine="0" w:left="40" w:right="40"/>
+            </w:pPr>
+            <w:r xmlns:w="http://schemas.openxmlformats.org/wordprocessingml/2006/main" xmlns:wp="http://schemas.openxmlformats.org/drawingml/2006/wordprocessingDrawing" xmlns:r="http://schemas.openxmlformats.org/officeDocument/2006/relationships" xmlns:w14="http://schemas.microsoft.com/office/word/2010/wordml">
+              <w:rPr>
+                <w:rFonts w:ascii="Arial" w:hAnsi="Arial" w:eastAsia="Arial" w:cs="Arial"/>
+                <w:sz w:val="20"/>
+                <w:szCs w:val="20"/>
+                <w:color w:val="000000"/>
+              </w:rPr>
+              <w:t xml:space="preserve">0.26</w:t>
+            </w:r>
+          </w:p>
+        </w:tc>
+        <w:tc>
+          <w:tcPr>
+            <w:tcBorders>
+              <w:bottom w:val="single" w:sz="8" w:space="0" w:color="000000"/>
+              <w:top w:val="single" w:sz="8" w:space="0" w:color="000000"/>
+              <w:left w:val="single" w:sz="8" w:space="0" w:color="000000"/>
+            </w:tcBorders>
+            <w:shd w:val="clear" w:color="auto" w:fill="FFFFFF"/>
+            <w:tcMar>
+              <w:top w:w="0" w:type="dxa"/>
+              <w:bottom w:w="0" w:type="dxa"/>
+              <w:left w:w="0" w:type="dxa"/>
+              <w:right w:w="0" w:type="dxa"/>
+            </w:tcMar>
+            <w:vAlign w:val="center"/>
+          </w:tcPr>
+          <w:p>
+            <w:pPr>
+              <w:jc w:val="center"/>
+              <w:spacing w:after="40" w:before="40"/>
+              <w:ind w:firstLine="0" w:left="40" w:right="40"/>
+            </w:pPr>
+            <w:r xmlns:w="http://schemas.openxmlformats.org/wordprocessingml/2006/main" xmlns:wp="http://schemas.openxmlformats.org/drawingml/2006/wordprocessingDrawing" xmlns:r="http://schemas.openxmlformats.org/officeDocument/2006/relationships" xmlns:w14="http://schemas.microsoft.com/office/word/2010/wordml">
+              <w:rPr>
+                <w:rFonts w:ascii="Arial" w:hAnsi="Arial" w:eastAsia="Arial" w:cs="Arial"/>
+                <w:sz w:val="20"/>
+                <w:szCs w:val="20"/>
+                <w:color w:val="000000"/>
+              </w:rPr>
+              <w:t xml:space="preserve">0.03</w:t>
+            </w:r>
+          </w:p>
+        </w:tc>
+        <w:tc>
+          <w:tcPr>
+            <w:tcBorders>
+              <w:bottom w:val="single" w:sz="8" w:space="0" w:color="000000"/>
+              <w:top w:val="single" w:sz="8" w:space="0" w:color="000000"/>
+              <w:right w:val="single" w:sz="8" w:space="0" w:color="000000"/>
+            </w:tcBorders>
+            <w:shd w:val="clear" w:color="auto" w:fill="FFFFFF"/>
+            <w:tcMar>
+              <w:top w:w="0" w:type="dxa"/>
+              <w:bottom w:w="0" w:type="dxa"/>
+              <w:left w:w="0" w:type="dxa"/>
+              <w:right w:w="0" w:type="dxa"/>
+            </w:tcMar>
+            <w:vAlign w:val="center"/>
+          </w:tcPr>
+          <w:p>
+            <w:pPr>
+              <w:jc w:val="center"/>
+              <w:spacing w:after="40" w:before="40"/>
+              <w:ind w:firstLine="0" w:left="40" w:right="40"/>
+            </w:pPr>
+            <w:r xmlns:w="http://schemas.openxmlformats.org/wordprocessingml/2006/main" xmlns:wp="http://schemas.openxmlformats.org/drawingml/2006/wordprocessingDrawing" xmlns:r="http://schemas.openxmlformats.org/officeDocument/2006/relationships" xmlns:w14="http://schemas.microsoft.com/office/word/2010/wordml">
+              <w:rPr>
+                <w:rFonts w:ascii="Arial" w:hAnsi="Arial" w:eastAsia="Arial" w:cs="Arial"/>
+                <w:sz w:val="20"/>
+                <w:szCs w:val="20"/>
+                <w:color w:val="000000"/>
+              </w:rPr>
+              <w:t xml:space="preserve">0.13</w:t>
+            </w:r>
+          </w:p>
+        </w:tc>
+        <w:tc>
+          <w:tcPr>
+            <w:tcBorders>
+              <w:bottom w:val="single" w:sz="8" w:space="0" w:color="000000"/>
+              <w:top w:val="single" w:sz="8" w:space="0" w:color="000000"/>
+              <w:left w:val="single" w:sz="8" w:space="0" w:color="000000"/>
+            </w:tcBorders>
+            <w:shd w:val="clear" w:color="auto" w:fill="FFFFFF"/>
+            <w:tcMar>
+              <w:top w:w="0" w:type="dxa"/>
+              <w:bottom w:w="0" w:type="dxa"/>
+              <w:left w:w="0" w:type="dxa"/>
+              <w:right w:w="0" w:type="dxa"/>
+            </w:tcMar>
+            <w:vAlign w:val="center"/>
+          </w:tcPr>
+          <w:p>
+            <w:pPr>
+              <w:jc w:val="center"/>
+              <w:spacing w:after="40" w:before="40"/>
+              <w:ind w:firstLine="0" w:left="40" w:right="40"/>
+            </w:pPr>
+            <w:r xmlns:w="http://schemas.openxmlformats.org/wordprocessingml/2006/main" xmlns:wp="http://schemas.openxmlformats.org/drawingml/2006/wordprocessingDrawing" xmlns:r="http://schemas.openxmlformats.org/officeDocument/2006/relationships" xmlns:w14="http://schemas.microsoft.com/office/word/2010/wordml">
+              <w:rPr>
+                <w:rFonts w:ascii="Arial" w:hAnsi="Arial" w:eastAsia="Arial" w:cs="Arial"/>
+                <w:sz w:val="20"/>
+                <w:szCs w:val="20"/>
+                <w:color w:val="000000"/>
+              </w:rPr>
+              <w:t xml:space="preserve">8.99</w:t>
+            </w:r>
+          </w:p>
+        </w:tc>
+        <w:tc>
+          <w:tcPr>
+            <w:tcBorders>
+              <w:bottom w:val="single" w:sz="8" w:space="0" w:color="000000"/>
+              <w:top w:val="single" w:sz="8" w:space="0" w:color="000000"/>
+            </w:tcBorders>
+            <w:shd w:val="clear" w:color="auto" w:fill="FFFFFF"/>
+            <w:tcMar>
+              <w:top w:w="0" w:type="dxa"/>
+              <w:bottom w:w="0" w:type="dxa"/>
+              <w:left w:w="0" w:type="dxa"/>
+              <w:right w:w="0" w:type="dxa"/>
+            </w:tcMar>
+            <w:vAlign w:val="center"/>
+          </w:tcPr>
+          <w:p>
+            <w:pPr>
+              <w:jc w:val="center"/>
+              <w:spacing w:after="40" w:before="40"/>
+              <w:ind w:firstLine="0" w:left="40" w:right="40"/>
+            </w:pPr>
+            <w:r xmlns:w="http://schemas.openxmlformats.org/wordprocessingml/2006/main" xmlns:wp="http://schemas.openxmlformats.org/drawingml/2006/wordprocessingDrawing" xmlns:r="http://schemas.openxmlformats.org/officeDocument/2006/relationships" xmlns:w14="http://schemas.microsoft.com/office/word/2010/wordml">
+              <w:rPr>
+                <w:rFonts w:ascii="Arial" w:hAnsi="Arial" w:eastAsia="Arial" w:cs="Arial"/>
+                <w:sz w:val="20"/>
+                <w:szCs w:val="20"/>
+                <w:color w:val="000000"/>
+              </w:rPr>
+              <w:t xml:space="preserve">107.81</w:t>
+            </w:r>
+          </w:p>
+        </w:tc>
+      </w:tr>
+      <w:tr>
+        <w:trPr>
+          <w:cantSplit/>
+          <w:trHeight w:val="360"/>
+        </w:trPr>
+        <w:tc>
+          <w:tcPr>
+            <w:tcBorders>
+              <w:bottom w:val="single" w:sz="8" w:space="0" w:color="000000"/>
+              <w:top w:val="single" w:sz="8" w:space="0" w:color="000000"/>
+              <w:right w:val="single" w:sz="8" w:space="0" w:color="000000"/>
+            </w:tcBorders>
+            <w:shd w:val="clear" w:color="auto" w:fill="FFFFFF"/>
+            <w:tcMar>
+              <w:top w:w="0" w:type="dxa"/>
+              <w:bottom w:w="0" w:type="dxa"/>
+              <w:left w:w="0" w:type="dxa"/>
+              <w:right w:w="0" w:type="dxa"/>
+            </w:tcMar>
+            <w:vAlign w:val="center"/>
+          </w:tcPr>
+          <w:p>
+            <w:pPr>
+              <w:jc w:val="center"/>
+              <w:spacing w:after="40" w:before="40"/>
+              <w:ind w:firstLine="0" w:left="40" w:right="40"/>
+            </w:pPr>
+            <w:r xmlns:w="http://schemas.openxmlformats.org/wordprocessingml/2006/main" xmlns:wp="http://schemas.openxmlformats.org/drawingml/2006/wordprocessingDrawing" xmlns:r="http://schemas.openxmlformats.org/officeDocument/2006/relationships" xmlns:w14="http://schemas.microsoft.com/office/word/2010/wordml">
+              <w:rPr>
+                <w:rFonts w:ascii="Arial" w:hAnsi="Arial" w:eastAsia="Arial" w:cs="Arial"/>
+                <w:sz w:val="20"/>
+                <w:szCs w:val="20"/>
+                <w:color w:val="000000"/>
+              </w:rPr>
+              <w:t xml:space="preserve">RHO</w:t>
+            </w:r>
+          </w:p>
+        </w:tc>
+        <w:tc>
+          <w:tcPr>
+            <w:tcBorders>
+              <w:bottom w:val="single" w:sz="8" w:space="0" w:color="000000"/>
+              <w:top w:val="single" w:sz="8" w:space="0" w:color="000000"/>
+              <w:left w:val="single" w:sz="8" w:space="0" w:color="000000"/>
+            </w:tcBorders>
+            <w:shd w:val="clear" w:color="auto" w:fill="FFFFFF"/>
+            <w:tcMar>
+              <w:top w:w="0" w:type="dxa"/>
+              <w:bottom w:w="0" w:type="dxa"/>
+              <w:left w:w="0" w:type="dxa"/>
+              <w:right w:w="0" w:type="dxa"/>
+            </w:tcMar>
+            <w:vAlign w:val="center"/>
+          </w:tcPr>
+          <w:p>
+            <w:pPr>
+              <w:jc w:val="center"/>
+              <w:spacing w:after="40" w:before="40"/>
+              <w:ind w:firstLine="0" w:left="40" w:right="40"/>
+            </w:pPr>
+            <w:r xmlns:w="http://schemas.openxmlformats.org/wordprocessingml/2006/main" xmlns:wp="http://schemas.openxmlformats.org/drawingml/2006/wordprocessingDrawing" xmlns:r="http://schemas.openxmlformats.org/officeDocument/2006/relationships" xmlns:w14="http://schemas.microsoft.com/office/word/2010/wordml">
+              <w:rPr>
+                <w:rFonts w:ascii="Arial" w:hAnsi="Arial" w:eastAsia="Arial" w:cs="Arial"/>
+                <w:sz w:val="20"/>
+                <w:szCs w:val="20"/>
+                <w:color w:val="000000"/>
+              </w:rPr>
+              <w:t xml:space="preserve">0.17</w:t>
+            </w:r>
+          </w:p>
+        </w:tc>
+        <w:tc>
+          <w:tcPr>
+            <w:tcBorders>
+              <w:bottom w:val="single" w:sz="8" w:space="0" w:color="000000"/>
+              <w:top w:val="single" w:sz="8" w:space="0" w:color="000000"/>
+              <w:right w:val="single" w:sz="8" w:space="0" w:color="000000"/>
+            </w:tcBorders>
+            <w:shd w:val="clear" w:color="auto" w:fill="FFFFFF"/>
+            <w:tcMar>
+              <w:top w:w="0" w:type="dxa"/>
+              <w:bottom w:w="0" w:type="dxa"/>
+              <w:left w:w="0" w:type="dxa"/>
+              <w:right w:w="0" w:type="dxa"/>
+            </w:tcMar>
+            <w:vAlign w:val="center"/>
+          </w:tcPr>
+          <w:p>
+            <w:pPr>
+              <w:jc w:val="center"/>
+              <w:spacing w:after="40" w:before="40"/>
+              <w:ind w:firstLine="0" w:left="40" w:right="40"/>
+            </w:pPr>
+            <w:r xmlns:w="http://schemas.openxmlformats.org/wordprocessingml/2006/main" xmlns:wp="http://schemas.openxmlformats.org/drawingml/2006/wordprocessingDrawing" xmlns:r="http://schemas.openxmlformats.org/officeDocument/2006/relationships" xmlns:w14="http://schemas.microsoft.com/office/word/2010/wordml">
+              <w:rPr>
+                <w:rFonts w:ascii="Arial" w:hAnsi="Arial" w:eastAsia="Arial" w:cs="Arial"/>
+                <w:sz w:val="20"/>
+                <w:szCs w:val="20"/>
+                <w:color w:val="000000"/>
+              </w:rPr>
+              <w:t xml:space="preserve">0.64</w:t>
+            </w:r>
+          </w:p>
+        </w:tc>
+        <w:tc>
+          <w:tcPr>
+            <w:tcBorders>
+              <w:bottom w:val="single" w:sz="8" w:space="0" w:color="000000"/>
+              <w:top w:val="single" w:sz="8" w:space="0" w:color="000000"/>
+              <w:left w:val="single" w:sz="8" w:space="0" w:color="000000"/>
+            </w:tcBorders>
+            <w:shd w:val="clear" w:color="auto" w:fill="FFFFFF"/>
+            <w:tcMar>
+              <w:top w:w="0" w:type="dxa"/>
+              <w:bottom w:w="0" w:type="dxa"/>
+              <w:left w:w="0" w:type="dxa"/>
+              <w:right w:w="0" w:type="dxa"/>
+            </w:tcMar>
+            <w:vAlign w:val="center"/>
+          </w:tcPr>
+          <w:p>
+            <w:pPr>
+              <w:jc w:val="center"/>
+              <w:spacing w:after="40" w:before="40"/>
+              <w:ind w:firstLine="0" w:left="40" w:right="40"/>
+            </w:pPr>
+            <w:r xmlns:w="http://schemas.openxmlformats.org/wordprocessingml/2006/main" xmlns:wp="http://schemas.openxmlformats.org/drawingml/2006/wordprocessingDrawing" xmlns:r="http://schemas.openxmlformats.org/officeDocument/2006/relationships" xmlns:w14="http://schemas.microsoft.com/office/word/2010/wordml">
+              <w:rPr>
+                <w:rFonts w:ascii="Arial" w:hAnsi="Arial" w:eastAsia="Arial" w:cs="Arial"/>
+                <w:sz w:val="20"/>
+                <w:szCs w:val="20"/>
+                <w:color w:val="000000"/>
+              </w:rPr>
+              <w:t xml:space="preserve">0.24</w:t>
+            </w:r>
+          </w:p>
+        </w:tc>
+        <w:tc>
+          <w:tcPr>
+            <w:tcBorders>
+              <w:bottom w:val="single" w:sz="8" w:space="0" w:color="000000"/>
+              <w:top w:val="single" w:sz="8" w:space="0" w:color="000000"/>
+              <w:right w:val="single" w:sz="8" w:space="0" w:color="000000"/>
+            </w:tcBorders>
+            <w:shd w:val="clear" w:color="auto" w:fill="FFFFFF"/>
+            <w:tcMar>
+              <w:top w:w="0" w:type="dxa"/>
+              <w:bottom w:w="0" w:type="dxa"/>
+              <w:left w:w="0" w:type="dxa"/>
+              <w:right w:w="0" w:type="dxa"/>
+            </w:tcMar>
+            <w:vAlign w:val="center"/>
+          </w:tcPr>
+          <w:p>
+            <w:pPr>
+              <w:jc w:val="center"/>
+              <w:spacing w:after="40" w:before="40"/>
+              <w:ind w:firstLine="0" w:left="40" w:right="40"/>
+            </w:pPr>
+            <w:r xmlns:w="http://schemas.openxmlformats.org/wordprocessingml/2006/main" xmlns:wp="http://schemas.openxmlformats.org/drawingml/2006/wordprocessingDrawing" xmlns:r="http://schemas.openxmlformats.org/officeDocument/2006/relationships" xmlns:w14="http://schemas.microsoft.com/office/word/2010/wordml">
+              <w:rPr>
+                <w:rFonts w:ascii="Arial" w:hAnsi="Arial" w:eastAsia="Arial" w:cs="Arial"/>
+                <w:sz w:val="20"/>
+                <w:szCs w:val="20"/>
+                <w:color w:val="000000"/>
+              </w:rPr>
+              <w:t xml:space="preserve">0.07</w:t>
+            </w:r>
+          </w:p>
+        </w:tc>
+        <w:tc>
+          <w:tcPr>
+            <w:tcBorders>
+              <w:bottom w:val="single" w:sz="8" w:space="0" w:color="000000"/>
+              <w:top w:val="single" w:sz="8" w:space="0" w:color="000000"/>
+              <w:left w:val="single" w:sz="8" w:space="0" w:color="000000"/>
+            </w:tcBorders>
+            <w:shd w:val="clear" w:color="auto" w:fill="FFFFFF"/>
+            <w:tcMar>
+              <w:top w:w="0" w:type="dxa"/>
+              <w:bottom w:w="0" w:type="dxa"/>
+              <w:left w:w="0" w:type="dxa"/>
+              <w:right w:w="0" w:type="dxa"/>
+            </w:tcMar>
+            <w:vAlign w:val="center"/>
+          </w:tcPr>
+          <w:p>
+            <w:pPr>
+              <w:jc w:val="center"/>
+              <w:spacing w:after="40" w:before="40"/>
+              <w:ind w:firstLine="0" w:left="40" w:right="40"/>
+            </w:pPr>
+            <w:r xmlns:w="http://schemas.openxmlformats.org/wordprocessingml/2006/main" xmlns:wp="http://schemas.openxmlformats.org/drawingml/2006/wordprocessingDrawing" xmlns:r="http://schemas.openxmlformats.org/officeDocument/2006/relationships" xmlns:w14="http://schemas.microsoft.com/office/word/2010/wordml">
+              <w:rPr>
+                <w:rFonts w:ascii="Arial" w:hAnsi="Arial" w:eastAsia="Arial" w:cs="Arial"/>
+                <w:sz w:val="20"/>
+                <w:szCs w:val="20"/>
+                <w:color w:val="000000"/>
+              </w:rPr>
+              <w:t xml:space="preserve">106.95</w:t>
+            </w:r>
+          </w:p>
+        </w:tc>
+        <w:tc>
+          <w:tcPr>
+            <w:tcBorders>
+              <w:bottom w:val="single" w:sz="8" w:space="0" w:color="000000"/>
+              <w:top w:val="single" w:sz="8" w:space="0" w:color="000000"/>
+            </w:tcBorders>
+            <w:shd w:val="clear" w:color="auto" w:fill="FFFFFF"/>
+            <w:tcMar>
+              <w:top w:w="0" w:type="dxa"/>
+              <w:bottom w:w="0" w:type="dxa"/>
+              <w:left w:w="0" w:type="dxa"/>
+              <w:right w:w="0" w:type="dxa"/>
+            </w:tcMar>
+            <w:vAlign w:val="center"/>
+          </w:tcPr>
+          <w:p>
+            <w:pPr>
+              <w:jc w:val="center"/>
+              <w:spacing w:after="40" w:before="40"/>
+              <w:ind w:firstLine="0" w:left="40" w:right="40"/>
+            </w:pPr>
+            <w:r xmlns:w="http://schemas.openxmlformats.org/wordprocessingml/2006/main" xmlns:wp="http://schemas.openxmlformats.org/drawingml/2006/wordprocessingDrawing" xmlns:r="http://schemas.openxmlformats.org/officeDocument/2006/relationships" xmlns:w14="http://schemas.microsoft.com/office/word/2010/wordml">
+              <w:rPr>
+                <w:rFonts w:ascii="Arial" w:hAnsi="Arial" w:eastAsia="Arial" w:cs="Arial"/>
+                <w:sz w:val="20"/>
+                <w:szCs w:val="20"/>
+                <w:color w:val="000000"/>
+              </w:rPr>
+              <w:t xml:space="preserve">33.88</w:t>
+            </w:r>
+          </w:p>
+        </w:tc>
+      </w:tr>
+      <w:tr>
+        <w:trPr>
+          <w:cantSplit/>
+          <w:trHeight w:val="360"/>
+        </w:trPr>
+        <w:tc>
+          <w:tcPr>
+            <w:tcBorders>
+              <w:bottom w:val="single" w:sz="8" w:space="0" w:color="000000"/>
+              <w:top w:val="single" w:sz="8" w:space="0" w:color="000000"/>
+              <w:right w:val="single" w:sz="8" w:space="0" w:color="000000"/>
+            </w:tcBorders>
+            <w:shd w:val="clear" w:color="auto" w:fill="FFFFFF"/>
+            <w:tcMar>
+              <w:top w:w="0" w:type="dxa"/>
+              <w:bottom w:w="0" w:type="dxa"/>
+              <w:left w:w="0" w:type="dxa"/>
+              <w:right w:w="0" w:type="dxa"/>
+            </w:tcMar>
+            <w:vAlign w:val="center"/>
+          </w:tcPr>
+          <w:p>
+            <w:pPr>
+              <w:jc w:val="center"/>
+              <w:spacing w:after="40" w:before="40"/>
+              <w:ind w:firstLine="0" w:left="40" w:right="40"/>
+            </w:pPr>
+            <w:r xmlns:w="http://schemas.openxmlformats.org/wordprocessingml/2006/main" xmlns:wp="http://schemas.openxmlformats.org/drawingml/2006/wordprocessingDrawing" xmlns:r="http://schemas.openxmlformats.org/officeDocument/2006/relationships" xmlns:w14="http://schemas.microsoft.com/office/word/2010/wordml">
+              <w:rPr>
+                <w:rFonts w:ascii="Arial" w:hAnsi="Arial" w:eastAsia="Arial" w:cs="Arial"/>
+                <w:sz w:val="20"/>
+                <w:szCs w:val="20"/>
+                <w:color w:val="000000"/>
+              </w:rPr>
+              <w:t xml:space="preserve">SPL</w:t>
+            </w:r>
+          </w:p>
+        </w:tc>
+        <w:tc>
+          <w:tcPr>
+            <w:tcBorders>
+              <w:bottom w:val="single" w:sz="8" w:space="0" w:color="000000"/>
+              <w:top w:val="single" w:sz="8" w:space="0" w:color="000000"/>
+              <w:left w:val="single" w:sz="8" w:space="0" w:color="000000"/>
+            </w:tcBorders>
+            <w:shd w:val="clear" w:color="auto" w:fill="FFFFFF"/>
+            <w:tcMar>
+              <w:top w:w="0" w:type="dxa"/>
+              <w:bottom w:w="0" w:type="dxa"/>
+              <w:left w:w="0" w:type="dxa"/>
+              <w:right w:w="0" w:type="dxa"/>
+            </w:tcMar>
+            <w:vAlign w:val="center"/>
+          </w:tcPr>
+          <w:p>
+            <w:pPr>
+              <w:jc w:val="center"/>
+              <w:spacing w:after="40" w:before="40"/>
+              <w:ind w:firstLine="0" w:left="40" w:right="40"/>
+            </w:pPr>
+            <w:r xmlns:w="http://schemas.openxmlformats.org/wordprocessingml/2006/main" xmlns:wp="http://schemas.openxmlformats.org/drawingml/2006/wordprocessingDrawing" xmlns:r="http://schemas.openxmlformats.org/officeDocument/2006/relationships" xmlns:w14="http://schemas.microsoft.com/office/word/2010/wordml">
+              <w:rPr>
+                <w:rFonts w:ascii="Arial" w:hAnsi="Arial" w:eastAsia="Arial" w:cs="Arial"/>
+                <w:sz w:val="20"/>
+                <w:szCs w:val="20"/>
+                <w:color w:val="000000"/>
+              </w:rPr>
+              <w:t xml:space="preserve">0.52</w:t>
+            </w:r>
+          </w:p>
+        </w:tc>
+        <w:tc>
+          <w:tcPr>
+            <w:tcBorders>
+              <w:bottom w:val="single" w:sz="8" w:space="0" w:color="000000"/>
+              <w:top w:val="single" w:sz="8" w:space="0" w:color="000000"/>
+              <w:right w:val="single" w:sz="8" w:space="0" w:color="000000"/>
+            </w:tcBorders>
+            <w:shd w:val="clear" w:color="auto" w:fill="FFFFFF"/>
+            <w:tcMar>
+              <w:top w:w="0" w:type="dxa"/>
+              <w:bottom w:w="0" w:type="dxa"/>
+              <w:left w:w="0" w:type="dxa"/>
+              <w:right w:w="0" w:type="dxa"/>
+            </w:tcMar>
+            <w:vAlign w:val="center"/>
+          </w:tcPr>
+          <w:p>
+            <w:pPr>
+              <w:jc w:val="center"/>
+              <w:spacing w:after="40" w:before="40"/>
+              <w:ind w:firstLine="0" w:left="40" w:right="40"/>
+            </w:pPr>
+            <w:r xmlns:w="http://schemas.openxmlformats.org/wordprocessingml/2006/main" xmlns:wp="http://schemas.openxmlformats.org/drawingml/2006/wordprocessingDrawing" xmlns:r="http://schemas.openxmlformats.org/officeDocument/2006/relationships" xmlns:w14="http://schemas.microsoft.com/office/word/2010/wordml">
+              <w:rPr>
+                <w:rFonts w:ascii="Arial" w:hAnsi="Arial" w:eastAsia="Arial" w:cs="Arial"/>
+                <w:sz w:val="20"/>
+                <w:szCs w:val="20"/>
+                <w:color w:val="000000"/>
+              </w:rPr>
+              <w:t xml:space="preserve">0.08</w:t>
+            </w:r>
+          </w:p>
+        </w:tc>
+        <w:tc>
+          <w:tcPr>
+            <w:tcBorders>
+              <w:bottom w:val="single" w:sz="8" w:space="0" w:color="000000"/>
+              <w:top w:val="single" w:sz="8" w:space="0" w:color="000000"/>
+              <w:left w:val="single" w:sz="8" w:space="0" w:color="000000"/>
+            </w:tcBorders>
+            <w:shd w:val="clear" w:color="auto" w:fill="FFFFFF"/>
+            <w:tcMar>
+              <w:top w:w="0" w:type="dxa"/>
+              <w:bottom w:w="0" w:type="dxa"/>
+              <w:left w:w="0" w:type="dxa"/>
+              <w:right w:w="0" w:type="dxa"/>
+            </w:tcMar>
+            <w:vAlign w:val="center"/>
+          </w:tcPr>
+          <w:p>
+            <w:pPr>
+              <w:jc w:val="center"/>
+              <w:spacing w:after="40" w:before="40"/>
+              <w:ind w:firstLine="0" w:left="40" w:right="40"/>
+            </w:pPr>
+            <w:r xmlns:w="http://schemas.openxmlformats.org/wordprocessingml/2006/main" xmlns:wp="http://schemas.openxmlformats.org/drawingml/2006/wordprocessingDrawing" xmlns:r="http://schemas.openxmlformats.org/officeDocument/2006/relationships" xmlns:w14="http://schemas.microsoft.com/office/word/2010/wordml">
+              <w:rPr>
+                <w:rFonts w:ascii="Arial" w:hAnsi="Arial" w:eastAsia="Arial" w:cs="Arial"/>
+                <w:sz w:val="20"/>
+                <w:szCs w:val="20"/>
+                <w:color w:val="000000"/>
+              </w:rPr>
+              <w:t xml:space="preserve">NA</w:t>
+            </w:r>
+          </w:p>
+        </w:tc>
+        <w:tc>
+          <w:tcPr>
+            <w:tcBorders>
+              <w:bottom w:val="single" w:sz="8" w:space="0" w:color="000000"/>
+              <w:top w:val="single" w:sz="8" w:space="0" w:color="000000"/>
+              <w:right w:val="single" w:sz="8" w:space="0" w:color="000000"/>
+            </w:tcBorders>
+            <w:shd w:val="clear" w:color="auto" w:fill="FFFFFF"/>
+            <w:tcMar>
+              <w:top w:w="0" w:type="dxa"/>
+              <w:bottom w:w="0" w:type="dxa"/>
+              <w:left w:w="0" w:type="dxa"/>
+              <w:right w:w="0" w:type="dxa"/>
+            </w:tcMar>
+            <w:vAlign w:val="center"/>
+          </w:tcPr>
+          <w:p>
+            <w:pPr>
+              <w:jc w:val="center"/>
+              <w:spacing w:after="40" w:before="40"/>
+              <w:ind w:firstLine="0" w:left="40" w:right="40"/>
+            </w:pPr>
+            <w:r xmlns:w="http://schemas.openxmlformats.org/wordprocessingml/2006/main" xmlns:wp="http://schemas.openxmlformats.org/drawingml/2006/wordprocessingDrawing" xmlns:r="http://schemas.openxmlformats.org/officeDocument/2006/relationships" xmlns:w14="http://schemas.microsoft.com/office/word/2010/wordml">
+              <w:rPr>
+                <w:rFonts w:ascii="Arial" w:hAnsi="Arial" w:eastAsia="Arial" w:cs="Arial"/>
+                <w:sz w:val="20"/>
+                <w:szCs w:val="20"/>
+                <w:color w:val="000000"/>
+              </w:rPr>
+              <w:t xml:space="preserve">NA</w:t>
+            </w:r>
+          </w:p>
+        </w:tc>
+        <w:tc>
+          <w:tcPr>
+            <w:tcBorders>
+              <w:bottom w:val="single" w:sz="8" w:space="0" w:color="000000"/>
+              <w:top w:val="single" w:sz="8" w:space="0" w:color="000000"/>
+              <w:left w:val="single" w:sz="8" w:space="0" w:color="000000"/>
+            </w:tcBorders>
+            <w:shd w:val="clear" w:color="auto" w:fill="FFFFFF"/>
+            <w:tcMar>
+              <w:top w:w="0" w:type="dxa"/>
+              <w:bottom w:w="0" w:type="dxa"/>
+              <w:left w:w="0" w:type="dxa"/>
+              <w:right w:w="0" w:type="dxa"/>
+            </w:tcMar>
+            <w:vAlign w:val="center"/>
+          </w:tcPr>
+          <w:p>
+            <w:pPr>
+              <w:jc w:val="center"/>
+              <w:spacing w:after="40" w:before="40"/>
+              <w:ind w:firstLine="0" w:left="40" w:right="40"/>
+            </w:pPr>
+            <w:r xmlns:w="http://schemas.openxmlformats.org/wordprocessingml/2006/main" xmlns:wp="http://schemas.openxmlformats.org/drawingml/2006/wordprocessingDrawing" xmlns:r="http://schemas.openxmlformats.org/officeDocument/2006/relationships" xmlns:w14="http://schemas.microsoft.com/office/word/2010/wordml">
+              <w:rPr>
+                <w:rFonts w:ascii="Arial" w:hAnsi="Arial" w:eastAsia="Arial" w:cs="Arial"/>
+                <w:sz w:val="20"/>
+                <w:szCs w:val="20"/>
+                <w:color w:val="000000"/>
+              </w:rPr>
+              <w:t xml:space="preserve">42.54</w:t>
+            </w:r>
+          </w:p>
+        </w:tc>
+        <w:tc>
+          <w:tcPr>
+            <w:tcBorders>
+              <w:bottom w:val="single" w:sz="8" w:space="0" w:color="000000"/>
+              <w:top w:val="single" w:sz="8" w:space="0" w:color="000000"/>
+            </w:tcBorders>
+            <w:shd w:val="clear" w:color="auto" w:fill="FFFFFF"/>
+            <w:tcMar>
+              <w:top w:w="0" w:type="dxa"/>
+              <w:bottom w:w="0" w:type="dxa"/>
+              <w:left w:w="0" w:type="dxa"/>
+              <w:right w:w="0" w:type="dxa"/>
+            </w:tcMar>
+            <w:vAlign w:val="center"/>
+          </w:tcPr>
+          <w:p>
+            <w:pPr>
+              <w:jc w:val="center"/>
+              <w:spacing w:after="40" w:before="40"/>
+              <w:ind w:firstLine="0" w:left="40" w:right="40"/>
+            </w:pPr>
+            <w:r xmlns:w="http://schemas.openxmlformats.org/wordprocessingml/2006/main" xmlns:wp="http://schemas.openxmlformats.org/drawingml/2006/wordprocessingDrawing" xmlns:r="http://schemas.openxmlformats.org/officeDocument/2006/relationships" xmlns:w14="http://schemas.microsoft.com/office/word/2010/wordml">
+              <w:rPr>
+                <w:rFonts w:ascii="Arial" w:hAnsi="Arial" w:eastAsia="Arial" w:cs="Arial"/>
+                <w:sz w:val="20"/>
+                <w:szCs w:val="20"/>
+                <w:color w:val="000000"/>
+              </w:rPr>
+              <w:t xml:space="preserve">9.80</w:t>
+            </w:r>
+          </w:p>
+        </w:tc>
+      </w:tr>
+      <w:tr>
+        <w:trPr>
+          <w:cantSplit/>
+          <w:trHeight w:val="360"/>
+        </w:trPr>
+        <w:tc>
+          <w:tcPr>
+            <w:tcBorders>
+              <w:bottom w:val="single" w:sz="8" w:space="0" w:color="000000"/>
+              <w:top w:val="single" w:sz="8" w:space="0" w:color="000000"/>
+              <w:right w:val="single" w:sz="8" w:space="0" w:color="000000"/>
+            </w:tcBorders>
+            <w:shd w:val="clear" w:color="auto" w:fill="FFFFFF"/>
+            <w:tcMar>
+              <w:top w:w="0" w:type="dxa"/>
+              <w:bottom w:w="0" w:type="dxa"/>
+              <w:left w:w="0" w:type="dxa"/>
+              <w:right w:w="0" w:type="dxa"/>
+            </w:tcMar>
+            <w:vAlign w:val="center"/>
+          </w:tcPr>
+          <w:p>
+            <w:pPr>
+              <w:jc w:val="center"/>
+              <w:spacing w:after="40" w:before="40"/>
+              <w:ind w:firstLine="0" w:left="40" w:right="40"/>
+            </w:pPr>
+            <w:r xmlns:w="http://schemas.openxmlformats.org/wordprocessingml/2006/main" xmlns:wp="http://schemas.openxmlformats.org/drawingml/2006/wordprocessingDrawing" xmlns:r="http://schemas.openxmlformats.org/officeDocument/2006/relationships" xmlns:w14="http://schemas.microsoft.com/office/word/2010/wordml">
+              <w:rPr>
+                <w:rFonts w:ascii="Arial" w:hAnsi="Arial" w:eastAsia="Arial" w:cs="Arial"/>
+                <w:sz w:val="20"/>
+                <w:szCs w:val="20"/>
+                <w:color w:val="000000"/>
+              </w:rPr>
+              <w:t xml:space="preserve">WHI</w:t>
+            </w:r>
+          </w:p>
+        </w:tc>
+        <w:tc>
+          <w:tcPr>
+            <w:tcBorders>
+              <w:bottom w:val="single" w:sz="8" w:space="0" w:color="000000"/>
+              <w:top w:val="single" w:sz="8" w:space="0" w:color="000000"/>
+              <w:left w:val="single" w:sz="8" w:space="0" w:color="000000"/>
+            </w:tcBorders>
+            <w:shd w:val="clear" w:color="auto" w:fill="FFFFFF"/>
+            <w:tcMar>
+              <w:top w:w="0" w:type="dxa"/>
+              <w:bottom w:w="0" w:type="dxa"/>
+              <w:left w:w="0" w:type="dxa"/>
+              <w:right w:w="0" w:type="dxa"/>
+            </w:tcMar>
+            <w:vAlign w:val="center"/>
+          </w:tcPr>
+          <w:p>
+            <w:pPr>
+              <w:jc w:val="center"/>
+              <w:spacing w:after="40" w:before="40"/>
+              <w:ind w:firstLine="0" w:left="40" w:right="40"/>
+            </w:pPr>
+            <w:r xmlns:w="http://schemas.openxmlformats.org/wordprocessingml/2006/main" xmlns:wp="http://schemas.openxmlformats.org/drawingml/2006/wordprocessingDrawing" xmlns:r="http://schemas.openxmlformats.org/officeDocument/2006/relationships" xmlns:w14="http://schemas.microsoft.com/office/word/2010/wordml">
+              <w:rPr>
+                <w:rFonts w:ascii="Arial" w:hAnsi="Arial" w:eastAsia="Arial" w:cs="Arial"/>
+                <w:sz w:val="20"/>
+                <w:szCs w:val="20"/>
+                <w:color w:val="000000"/>
+              </w:rPr>
+              <w:t xml:space="preserve">0.00</w:t>
+            </w:r>
+          </w:p>
+        </w:tc>
+        <w:tc>
+          <w:tcPr>
+            <w:tcBorders>
+              <w:bottom w:val="single" w:sz="8" w:space="0" w:color="000000"/>
+              <w:top w:val="single" w:sz="8" w:space="0" w:color="000000"/>
+              <w:right w:val="single" w:sz="8" w:space="0" w:color="000000"/>
+            </w:tcBorders>
+            <w:shd w:val="clear" w:color="auto" w:fill="FFFFFF"/>
+            <w:tcMar>
+              <w:top w:w="0" w:type="dxa"/>
+              <w:bottom w:w="0" w:type="dxa"/>
+              <w:left w:w="0" w:type="dxa"/>
+              <w:right w:w="0" w:type="dxa"/>
+            </w:tcMar>
+            <w:vAlign w:val="center"/>
+          </w:tcPr>
+          <w:p>
+            <w:pPr>
+              <w:jc w:val="center"/>
+              <w:spacing w:after="40" w:before="40"/>
+              <w:ind w:firstLine="0" w:left="40" w:right="40"/>
+            </w:pPr>
+            <w:r xmlns:w="http://schemas.openxmlformats.org/wordprocessingml/2006/main" xmlns:wp="http://schemas.openxmlformats.org/drawingml/2006/wordprocessingDrawing" xmlns:r="http://schemas.openxmlformats.org/officeDocument/2006/relationships" xmlns:w14="http://schemas.microsoft.com/office/word/2010/wordml">
+              <w:rPr>
+                <w:rFonts w:ascii="Arial" w:hAnsi="Arial" w:eastAsia="Arial" w:cs="Arial"/>
+                <w:sz w:val="20"/>
+                <w:szCs w:val="20"/>
+                <w:color w:val="000000"/>
+              </w:rPr>
+              <w:t xml:space="preserve">0.19</w:t>
+            </w:r>
+          </w:p>
+        </w:tc>
+        <w:tc>
+          <w:tcPr>
+            <w:tcBorders>
+              <w:bottom w:val="single" w:sz="8" w:space="0" w:color="000000"/>
+              <w:top w:val="single" w:sz="8" w:space="0" w:color="000000"/>
+              <w:left w:val="single" w:sz="8" w:space="0" w:color="000000"/>
+            </w:tcBorders>
+            <w:shd w:val="clear" w:color="auto" w:fill="FFFFFF"/>
+            <w:tcMar>
+              <w:top w:w="0" w:type="dxa"/>
+              <w:bottom w:w="0" w:type="dxa"/>
+              <w:left w:w="0" w:type="dxa"/>
+              <w:right w:w="0" w:type="dxa"/>
+            </w:tcMar>
+            <w:vAlign w:val="center"/>
+          </w:tcPr>
+          <w:p>
+            <w:pPr>
+              <w:jc w:val="center"/>
+              <w:spacing w:after="40" w:before="40"/>
+              <w:ind w:firstLine="0" w:left="40" w:right="40"/>
+            </w:pPr>
+            <w:r xmlns:w="http://schemas.openxmlformats.org/wordprocessingml/2006/main" xmlns:wp="http://schemas.openxmlformats.org/drawingml/2006/wordprocessingDrawing" xmlns:r="http://schemas.openxmlformats.org/officeDocument/2006/relationships" xmlns:w14="http://schemas.microsoft.com/office/word/2010/wordml">
+              <w:rPr>
+                <w:rFonts w:ascii="Arial" w:hAnsi="Arial" w:eastAsia="Arial" w:cs="Arial"/>
+                <w:sz w:val="20"/>
+                <w:szCs w:val="20"/>
+                <w:color w:val="000000"/>
+              </w:rPr>
+              <w:t xml:space="preserve">0.02</w:t>
+            </w:r>
+          </w:p>
+        </w:tc>
+        <w:tc>
+          <w:tcPr>
+            <w:tcBorders>
+              <w:bottom w:val="single" w:sz="8" w:space="0" w:color="000000"/>
+              <w:top w:val="single" w:sz="8" w:space="0" w:color="000000"/>
+              <w:right w:val="single" w:sz="8" w:space="0" w:color="000000"/>
+            </w:tcBorders>
+            <w:shd w:val="clear" w:color="auto" w:fill="FFFFFF"/>
+            <w:tcMar>
+              <w:top w:w="0" w:type="dxa"/>
+              <w:bottom w:w="0" w:type="dxa"/>
+              <w:left w:w="0" w:type="dxa"/>
+              <w:right w:w="0" w:type="dxa"/>
+            </w:tcMar>
+            <w:vAlign w:val="center"/>
+          </w:tcPr>
+          <w:p>
+            <w:pPr>
+              <w:jc w:val="center"/>
+              <w:spacing w:after="40" w:before="40"/>
+              <w:ind w:firstLine="0" w:left="40" w:right="40"/>
+            </w:pPr>
+            <w:r xmlns:w="http://schemas.openxmlformats.org/wordprocessingml/2006/main" xmlns:wp="http://schemas.openxmlformats.org/drawingml/2006/wordprocessingDrawing" xmlns:r="http://schemas.openxmlformats.org/officeDocument/2006/relationships" xmlns:w14="http://schemas.microsoft.com/office/word/2010/wordml">
+              <w:rPr>
+                <w:rFonts w:ascii="Arial" w:hAnsi="Arial" w:eastAsia="Arial" w:cs="Arial"/>
+                <w:sz w:val="20"/>
+                <w:szCs w:val="20"/>
+                <w:color w:val="000000"/>
+              </w:rPr>
+              <w:t xml:space="preserve">0.03</w:t>
+            </w:r>
+          </w:p>
+        </w:tc>
+        <w:tc>
+          <w:tcPr>
+            <w:tcBorders>
+              <w:bottom w:val="single" w:sz="8" w:space="0" w:color="000000"/>
+              <w:top w:val="single" w:sz="8" w:space="0" w:color="000000"/>
+              <w:left w:val="single" w:sz="8" w:space="0" w:color="000000"/>
+            </w:tcBorders>
+            <w:shd w:val="clear" w:color="auto" w:fill="FFFFFF"/>
+            <w:tcMar>
+              <w:top w:w="0" w:type="dxa"/>
+              <w:bottom w:w="0" w:type="dxa"/>
+              <w:left w:w="0" w:type="dxa"/>
+              <w:right w:w="0" w:type="dxa"/>
+            </w:tcMar>
+            <w:vAlign w:val="center"/>
+          </w:tcPr>
+          <w:p>
+            <w:pPr>
+              <w:jc w:val="center"/>
+              <w:spacing w:after="40" w:before="40"/>
+              <w:ind w:firstLine="0" w:left="40" w:right="40"/>
+            </w:pPr>
+            <w:r xmlns:w="http://schemas.openxmlformats.org/wordprocessingml/2006/main" xmlns:wp="http://schemas.openxmlformats.org/drawingml/2006/wordprocessingDrawing" xmlns:r="http://schemas.openxmlformats.org/officeDocument/2006/relationships" xmlns:w14="http://schemas.microsoft.com/office/word/2010/wordml">
+              <w:rPr>
+                <w:rFonts w:ascii="Arial" w:hAnsi="Arial" w:eastAsia="Arial" w:cs="Arial"/>
+                <w:sz w:val="20"/>
+                <w:szCs w:val="20"/>
+                <w:color w:val="000000"/>
+              </w:rPr>
+              <w:t xml:space="preserve">113.54</w:t>
+            </w:r>
+          </w:p>
+        </w:tc>
+        <w:tc>
+          <w:tcPr>
+            <w:tcBorders>
+              <w:bottom w:val="single" w:sz="8" w:space="0" w:color="000000"/>
+              <w:top w:val="single" w:sz="8" w:space="0" w:color="000000"/>
+            </w:tcBorders>
+            <w:shd w:val="clear" w:color="auto" w:fill="FFFFFF"/>
+            <w:tcMar>
+              <w:top w:w="0" w:type="dxa"/>
+              <w:bottom w:w="0" w:type="dxa"/>
+              <w:left w:w="0" w:type="dxa"/>
+              <w:right w:w="0" w:type="dxa"/>
+            </w:tcMar>
+            <w:vAlign w:val="center"/>
+          </w:tcPr>
+          <w:p>
+            <w:pPr>
+              <w:jc w:val="center"/>
+              <w:spacing w:after="40" w:before="40"/>
+              <w:ind w:firstLine="0" w:left="40" w:right="40"/>
+            </w:pPr>
+            <w:r xmlns:w="http://schemas.openxmlformats.org/wordprocessingml/2006/main" xmlns:wp="http://schemas.openxmlformats.org/drawingml/2006/wordprocessingDrawing" xmlns:r="http://schemas.openxmlformats.org/officeDocument/2006/relationships" xmlns:w14="http://schemas.microsoft.com/office/word/2010/wordml">
+              <w:rPr>
+                <w:rFonts w:ascii="Arial" w:hAnsi="Arial" w:eastAsia="Arial" w:cs="Arial"/>
+                <w:sz w:val="20"/>
+                <w:szCs w:val="20"/>
+                <w:color w:val="000000"/>
+              </w:rPr>
+              <w:t xml:space="preserve">48.04</w:t>
+            </w:r>
+          </w:p>
+        </w:tc>
+      </w:tr>
+      <w:tr>
+        <w:trPr>
+          <w:cantSplit/>
+          <w:trHeight w:val="360"/>
+        </w:trPr>
+        <w:tc>
+          <w:tcPr>
+            <w:tcBorders>
+              <w:bottom w:val="single" w:sz="16" w:space="0" w:color="000000"/>
+              <w:right w:val="single" w:sz="8" w:space="0" w:color="000000"/>
+            </w:tcBorders>
+            <w:shd w:val="clear" w:color="auto" w:fill="FFFFFF"/>
+            <w:tcMar>
+              <w:top w:w="0" w:type="dxa"/>
+              <w:bottom w:w="0" w:type="dxa"/>
+              <w:left w:w="0" w:type="dxa"/>
+              <w:right w:w="0" w:type="dxa"/>
+            </w:tcMar>
+            <w:vAlign w:val="center"/>
+          </w:tcPr>
+          <w:p>
+            <w:pPr>
+              <w:jc w:val="center"/>
+              <w:spacing w:after="40" w:before="40"/>
+              <w:ind w:firstLine="0" w:left="40" w:right="40"/>
+            </w:pPr>
+            <w:r xmlns:w="http://schemas.openxmlformats.org/wordprocessingml/2006/main" xmlns:wp="http://schemas.openxmlformats.org/drawingml/2006/wordprocessingDrawing" xmlns:r="http://schemas.openxmlformats.org/officeDocument/2006/relationships" xmlns:w14="http://schemas.microsoft.com/office/word/2010/wordml">
+              <w:rPr>
+                <w:rFonts w:ascii="Arial" w:hAnsi="Arial" w:eastAsia="Arial" w:cs="Arial"/>
+                <w:sz w:val="20"/>
+                <w:szCs w:val="20"/>
+                <w:color w:val="000000"/>
+              </w:rPr>
+              <w:t xml:space="preserve">WOR</w:t>
             </w:r>
           </w:p>
         </w:tc>

</xml_diff>

<commit_message>
updated with some 2019 groundwater depth and runoff data
</commit_message>
<xml_diff>
--- a/graphs/graphsandtables2018.docx
+++ b/graphs/graphsandtables2018.docx
@@ -4965,6 +4965,1038 @@
                 <w:color w:val="111111"/>
               </w:rPr>
               <w:t xml:space="preserve">2.49</w:t>
+            </w:r>
+          </w:p>
+        </w:tc>
+      </w:tr>
+    </w:tbl>
+    <w:p>
+      <w:pPr>
+        <w:pStyle w:val="BodyText"/>
+      </w:pPr>
+      <w:r>
+        <w:t xml:space="preserve">This is the rain and runoff table for 2019 with site codes:</w:t>
+      </w:r>
+    </w:p>
+    <w:tbl xmlns:w="http://schemas.openxmlformats.org/wordprocessingml/2006/main" xmlns:r="http://schemas.openxmlformats.org/officeDocument/2006/relationships" xmlns:w14="http://schemas.microsoft.com/office/word/2010/wordml" xmlns:wp="http://schemas.openxmlformats.org/drawingml/2006/wordprocessingDrawing" xmlns:a="http://schemas.openxmlformats.org/drawingml/2006/main" xmlns:pic="http://schemas.openxmlformats.org/drawingml/2006/picture">
+      <w:tblPr>
+        <w:tblLayout w:type="fixed"/>
+        <w:jc w:val="center"/>
+      </w:tblPr>
+      <w:tblGrid>
+        <w:gridCol w:w="1080"/>
+        <w:gridCol w:w="1080"/>
+        <w:gridCol w:w="1080"/>
+        <w:gridCol w:w="1080"/>
+      </w:tblGrid>
+      <w:tr>
+        <w:trPr>
+          <w:cantSplit/>
+          <w:trHeight w:val="360"/>
+          <w:tblHeader/>
+        </w:trPr>
+        <w:tc>
+          <w:tcPr>
+            <w:tcBorders/>
+            <w:shd w:val="clear" w:color="auto" w:fill="FFFFFF"/>
+            <w:tcMar>
+              <w:top w:w="0" w:type="dxa"/>
+              <w:bottom w:w="0" w:type="dxa"/>
+              <w:left w:w="0" w:type="dxa"/>
+              <w:right w:w="0" w:type="dxa"/>
+            </w:tcMar>
+            <w:vAlign w:val="center"/>
+          </w:tcPr>
+          <w:p>
+            <w:pPr>
+              <w:jc w:val="center"/>
+              <w:spacing w:after="0" w:before="0"/>
+              <w:ind w:firstLine="0" w:left="0" w:right="0"/>
+            </w:pPr>
+            <w:r xmlns:w="http://schemas.openxmlformats.org/wordprocessingml/2006/main" xmlns:wp="http://schemas.openxmlformats.org/drawingml/2006/wordprocessingDrawing" xmlns:r="http://schemas.openxmlformats.org/officeDocument/2006/relationships" xmlns:w14="http://schemas.microsoft.com/office/word/2010/wordml">
+              <w:rPr>
+                <w:rFonts w:ascii="calibri" w:hAnsi="calibri" w:eastAsia="calibri" w:cs="calibri"/>
+                <w:b/>
+                <w:sz w:val="20"/>
+                <w:szCs w:val="20"/>
+                <w:color w:val="000000"/>
+              </w:rPr>
+              <w:t xml:space="preserve"/>
+            </w:r>
+          </w:p>
+        </w:tc>
+        <w:tc>
+          <w:tcPr>
+            <w:tcBorders/>
+            <w:shd w:val="clear" w:color="auto" w:fill="FFFFFF"/>
+            <w:tcMar>
+              <w:top w:w="0" w:type="dxa"/>
+              <w:bottom w:w="0" w:type="dxa"/>
+              <w:left w:w="0" w:type="dxa"/>
+              <w:right w:w="0" w:type="dxa"/>
+            </w:tcMar>
+            <w:vAlign w:val="center"/>
+          </w:tcPr>
+          <w:p>
+            <w:pPr>
+              <w:jc w:val="center"/>
+              <w:spacing w:after="0" w:before="0"/>
+              <w:ind w:firstLine="0" w:left="0" w:right="0"/>
+            </w:pPr>
+            <w:r xmlns:w="http://schemas.openxmlformats.org/wordprocessingml/2006/main" xmlns:wp="http://schemas.openxmlformats.org/drawingml/2006/wordprocessingDrawing" xmlns:r="http://schemas.openxmlformats.org/officeDocument/2006/relationships" xmlns:w14="http://schemas.microsoft.com/office/word/2010/wordml">
+              <w:rPr>
+                <w:rFonts w:ascii="calibri" w:hAnsi="calibri" w:eastAsia="calibri" w:cs="calibri"/>
+                <w:b/>
+                <w:sz w:val="20"/>
+                <w:szCs w:val="20"/>
+                <w:color w:val="000000"/>
+              </w:rPr>
+              <w:t xml:space="preserve"/>
+            </w:r>
+          </w:p>
+        </w:tc>
+        <w:tc>
+          <w:tcPr>
+            <w:gridSpan w:val="2"/>
+            <w:tcBorders/>
+            <w:shd w:val="clear" w:color="auto" w:fill="FFFFFF"/>
+            <w:tcMar>
+              <w:top w:w="0" w:type="dxa"/>
+              <w:bottom w:w="0" w:type="dxa"/>
+              <w:left w:w="0" w:type="dxa"/>
+              <w:right w:w="0" w:type="dxa"/>
+            </w:tcMar>
+            <w:vAlign w:val="center"/>
+          </w:tcPr>
+          <w:p>
+            <w:pPr>
+              <w:jc w:val="center"/>
+              <w:spacing w:after="0" w:before="0"/>
+              <w:ind w:firstLine="0" w:left="0" w:right="0"/>
+            </w:pPr>
+            <w:r xmlns:w="http://schemas.openxmlformats.org/wordprocessingml/2006/main" xmlns:wp="http://schemas.openxmlformats.org/drawingml/2006/wordprocessingDrawing" xmlns:r="http://schemas.openxmlformats.org/officeDocument/2006/relationships" xmlns:w14="http://schemas.microsoft.com/office/word/2010/wordml">
+              <w:rPr>
+                <w:rFonts w:ascii="calibri" w:hAnsi="calibri" w:eastAsia="calibri" w:cs="calibri"/>
+                <w:b/>
+                <w:sz w:val="20"/>
+                <w:szCs w:val="20"/>
+                <w:color w:val="000000"/>
+              </w:rPr>
+              <w:t xml:space="preserve">Runoff (in.)</w:t>
+            </w:r>
+          </w:p>
+        </w:tc>
+      </w:tr>
+      <w:tr>
+        <w:trPr>
+          <w:cantSplit/>
+          <w:trHeight w:val="360"/>
+          <w:tblHeader/>
+        </w:trPr>
+        <w:tc>
+          <w:tcPr>
+            <w:tcBorders>
+              <w:bottom w:val="single" w:sz="16" w:space="0" w:color="000000"/>
+            </w:tcBorders>
+            <w:shd w:val="clear" w:color="auto" w:fill="FFFFFF"/>
+            <w:tcMar>
+              <w:top w:w="0" w:type="dxa"/>
+              <w:bottom w:w="0" w:type="dxa"/>
+              <w:left w:w="0" w:type="dxa"/>
+              <w:right w:w="0" w:type="dxa"/>
+            </w:tcMar>
+            <w:vAlign w:val="center"/>
+          </w:tcPr>
+          <w:p>
+            <w:pPr>
+              <w:jc w:val="center"/>
+              <w:spacing w:after="40" w:before="40"/>
+              <w:ind w:firstLine="0" w:left="100" w:right="100"/>
+            </w:pPr>
+            <w:r xmlns:w="http://schemas.openxmlformats.org/wordprocessingml/2006/main" xmlns:wp="http://schemas.openxmlformats.org/drawingml/2006/wordprocessingDrawing" xmlns:r="http://schemas.openxmlformats.org/officeDocument/2006/relationships" xmlns:w14="http://schemas.microsoft.com/office/word/2010/wordml">
+              <w:rPr>
+                <w:rFonts w:ascii="calibri" w:hAnsi="calibri" w:eastAsia="calibri" w:cs="calibri"/>
+                <w:b/>
+                <w:sz w:val="22"/>
+                <w:szCs w:val="22"/>
+                <w:color w:val="111111"/>
+              </w:rPr>
+              <w:t xml:space="preserve">Site</w:t>
+            </w:r>
+          </w:p>
+        </w:tc>
+        <w:tc>
+          <w:tcPr>
+            <w:tcBorders>
+              <w:bottom w:val="single" w:sz="16" w:space="0" w:color="000000"/>
+            </w:tcBorders>
+            <w:shd w:val="clear" w:color="auto" w:fill="FFFFFF"/>
+            <w:tcMar>
+              <w:top w:w="0" w:type="dxa"/>
+              <w:bottom w:w="0" w:type="dxa"/>
+              <w:left w:w="0" w:type="dxa"/>
+              <w:right w:w="0" w:type="dxa"/>
+            </w:tcMar>
+            <w:vAlign w:val="center"/>
+          </w:tcPr>
+          <w:p>
+            <w:pPr>
+              <w:jc w:val="center"/>
+              <w:spacing w:after="40" w:before="40"/>
+              <w:ind w:firstLine="0" w:left="100" w:right="100"/>
+            </w:pPr>
+            <w:r xmlns:w="http://schemas.openxmlformats.org/wordprocessingml/2006/main" xmlns:wp="http://schemas.openxmlformats.org/drawingml/2006/wordprocessingDrawing" xmlns:r="http://schemas.openxmlformats.org/officeDocument/2006/relationships" xmlns:w14="http://schemas.microsoft.com/office/word/2010/wordml">
+              <w:rPr>
+                <w:rFonts w:ascii="calibri" w:hAnsi="calibri" w:eastAsia="calibri" w:cs="calibri"/>
+                <w:b/>
+                <w:sz w:val="22"/>
+                <w:szCs w:val="22"/>
+                <w:color w:val="111111"/>
+              </w:rPr>
+              <w:t xml:space="preserve">Rain (in.)</w:t>
+            </w:r>
+          </w:p>
+        </w:tc>
+        <w:tc>
+          <w:tcPr>
+            <w:tcBorders>
+              <w:bottom w:val="single" w:sz="16" w:space="0" w:color="000000"/>
+            </w:tcBorders>
+            <w:shd w:val="clear" w:color="auto" w:fill="FFFFFF"/>
+            <w:tcMar>
+              <w:top w:w="0" w:type="dxa"/>
+              <w:bottom w:w="0" w:type="dxa"/>
+              <w:left w:w="0" w:type="dxa"/>
+              <w:right w:w="0" w:type="dxa"/>
+            </w:tcMar>
+            <w:vAlign w:val="center"/>
+          </w:tcPr>
+          <w:p>
+            <w:pPr>
+              <w:jc w:val="center"/>
+              <w:spacing w:after="40" w:before="40"/>
+              <w:ind w:firstLine="0" w:left="100" w:right="100"/>
+            </w:pPr>
+            <w:r xmlns:w="http://schemas.openxmlformats.org/wordprocessingml/2006/main" xmlns:wp="http://schemas.openxmlformats.org/drawingml/2006/wordprocessingDrawing" xmlns:r="http://schemas.openxmlformats.org/officeDocument/2006/relationships" xmlns:w14="http://schemas.microsoft.com/office/word/2010/wordml">
+              <w:rPr>
+                <w:rFonts w:ascii="calibri" w:hAnsi="calibri" w:eastAsia="calibri" w:cs="calibri"/>
+                <w:b/>
+                <w:sz w:val="22"/>
+                <w:szCs w:val="22"/>
+                <w:color w:val="111111"/>
+              </w:rPr>
+              <w:t xml:space="preserve">Control</w:t>
+            </w:r>
+          </w:p>
+        </w:tc>
+        <w:tc>
+          <w:tcPr>
+            <w:tcBorders>
+              <w:bottom w:val="single" w:sz="16" w:space="0" w:color="000000"/>
+            </w:tcBorders>
+            <w:shd w:val="clear" w:color="auto" w:fill="FFFFFF"/>
+            <w:tcMar>
+              <w:top w:w="0" w:type="dxa"/>
+              <w:bottom w:w="0" w:type="dxa"/>
+              <w:left w:w="0" w:type="dxa"/>
+              <w:right w:w="0" w:type="dxa"/>
+            </w:tcMar>
+            <w:vAlign w:val="center"/>
+          </w:tcPr>
+          <w:p>
+            <w:pPr>
+              <w:jc w:val="center"/>
+              <w:spacing w:after="40" w:before="40"/>
+              <w:ind w:firstLine="0" w:left="100" w:right="100"/>
+            </w:pPr>
+            <w:r xmlns:w="http://schemas.openxmlformats.org/wordprocessingml/2006/main" xmlns:wp="http://schemas.openxmlformats.org/drawingml/2006/wordprocessingDrawing" xmlns:r="http://schemas.openxmlformats.org/officeDocument/2006/relationships" xmlns:w14="http://schemas.microsoft.com/office/word/2010/wordml">
+              <w:rPr>
+                <w:rFonts w:ascii="calibri" w:hAnsi="calibri" w:eastAsia="calibri" w:cs="calibri"/>
+                <w:b/>
+                <w:sz w:val="22"/>
+                <w:szCs w:val="22"/>
+                <w:color w:val="111111"/>
+              </w:rPr>
+              <w:t xml:space="preserve">Treatment</w:t>
+            </w:r>
+          </w:p>
+        </w:tc>
+      </w:tr>
+      <w:tr>
+        <w:trPr>
+          <w:cantSplit/>
+          <w:trHeight w:val="360"/>
+        </w:trPr>
+        <w:tc>
+          <w:tcPr>
+            <w:tcBorders>
+              <w:right w:val="single" w:sz="8" w:space="0" w:color="000000"/>
+            </w:tcBorders>
+            <w:shd w:val="clear" w:color="auto" w:fill="FFFFFF"/>
+            <w:tcMar>
+              <w:top w:w="0" w:type="dxa"/>
+              <w:bottom w:w="0" w:type="dxa"/>
+              <w:left w:w="0" w:type="dxa"/>
+              <w:right w:w="0" w:type="dxa"/>
+            </w:tcMar>
+            <w:vAlign w:val="center"/>
+          </w:tcPr>
+          <w:p>
+            <w:pPr>
+              <w:jc w:val="center"/>
+              <w:spacing w:after="40" w:before="40"/>
+              <w:ind w:firstLine="0" w:left="100" w:right="100"/>
+            </w:pPr>
+            <w:r xmlns:w="http://schemas.openxmlformats.org/wordprocessingml/2006/main" xmlns:wp="http://schemas.openxmlformats.org/drawingml/2006/wordprocessingDrawing" xmlns:r="http://schemas.openxmlformats.org/officeDocument/2006/relationships" xmlns:w14="http://schemas.microsoft.com/office/word/2010/wordml">
+              <w:rPr>
+                <w:rFonts w:ascii="calibri" w:hAnsi="calibri" w:eastAsia="calibri" w:cs="calibri"/>
+                <w:sz w:val="22"/>
+                <w:szCs w:val="22"/>
+                <w:color w:val="111111"/>
+              </w:rPr>
+              <w:t xml:space="preserve">ARM</w:t>
+            </w:r>
+          </w:p>
+        </w:tc>
+        <w:tc>
+          <w:tcPr>
+            <w:tcBorders>
+              <w:left w:val="single" w:sz="8" w:space="0" w:color="000000"/>
+              <w:right w:val="single" w:sz="8" w:space="0" w:color="000000"/>
+            </w:tcBorders>
+            <w:shd w:val="clear" w:color="auto" w:fill="FFFFFF"/>
+            <w:tcMar>
+              <w:top w:w="0" w:type="dxa"/>
+              <w:bottom w:w="0" w:type="dxa"/>
+              <w:left w:w="0" w:type="dxa"/>
+              <w:right w:w="0" w:type="dxa"/>
+            </w:tcMar>
+            <w:vAlign w:val="center"/>
+          </w:tcPr>
+          <w:p>
+            <w:pPr>
+              <w:jc w:val="center"/>
+              <w:spacing w:after="40" w:before="40"/>
+              <w:ind w:firstLine="0" w:left="100" w:right="100"/>
+            </w:pPr>
+            <w:r xmlns:w="http://schemas.openxmlformats.org/wordprocessingml/2006/main" xmlns:wp="http://schemas.openxmlformats.org/drawingml/2006/wordprocessingDrawing" xmlns:r="http://schemas.openxmlformats.org/officeDocument/2006/relationships" xmlns:w14="http://schemas.microsoft.com/office/word/2010/wordml">
+              <w:rPr>
+                <w:rFonts w:ascii="calibri" w:hAnsi="calibri" w:eastAsia="calibri" w:cs="calibri"/>
+                <w:sz w:val="22"/>
+                <w:szCs w:val="22"/>
+                <w:color w:val="111111"/>
+              </w:rPr>
+              <w:t xml:space="preserve">13.23</w:t>
+            </w:r>
+          </w:p>
+        </w:tc>
+        <w:tc>
+          <w:tcPr>
+            <w:tcBorders>
+              <w:left w:val="single" w:sz="8" w:space="0" w:color="000000"/>
+            </w:tcBorders>
+            <w:shd w:val="clear" w:color="auto" w:fill="FFFFFF"/>
+            <w:tcMar>
+              <w:top w:w="0" w:type="dxa"/>
+              <w:bottom w:w="0" w:type="dxa"/>
+              <w:left w:w="0" w:type="dxa"/>
+              <w:right w:w="0" w:type="dxa"/>
+            </w:tcMar>
+            <w:vAlign w:val="center"/>
+          </w:tcPr>
+          <w:p>
+            <w:pPr>
+              <w:jc w:val="center"/>
+              <w:spacing w:after="40" w:before="40"/>
+              <w:ind w:firstLine="0" w:left="100" w:right="100"/>
+            </w:pPr>
+            <w:r xmlns:w="http://schemas.openxmlformats.org/wordprocessingml/2006/main" xmlns:wp="http://schemas.openxmlformats.org/drawingml/2006/wordprocessingDrawing" xmlns:r="http://schemas.openxmlformats.org/officeDocument/2006/relationships" xmlns:w14="http://schemas.microsoft.com/office/word/2010/wordml">
+              <w:rPr>
+                <w:rFonts w:ascii="calibri" w:hAnsi="calibri" w:eastAsia="calibri" w:cs="calibri"/>
+                <w:sz w:val="22"/>
+                <w:szCs w:val="22"/>
+                <w:color w:val="111111"/>
+              </w:rPr>
+              <w:t xml:space="preserve">0.05</w:t>
+            </w:r>
+          </w:p>
+        </w:tc>
+        <w:tc>
+          <w:tcPr>
+            <w:tcBorders/>
+            <w:shd w:val="clear" w:color="auto" w:fill="FFFFFF"/>
+            <w:tcMar>
+              <w:top w:w="0" w:type="dxa"/>
+              <w:bottom w:w="0" w:type="dxa"/>
+              <w:left w:w="0" w:type="dxa"/>
+              <w:right w:w="0" w:type="dxa"/>
+            </w:tcMar>
+            <w:vAlign w:val="center"/>
+          </w:tcPr>
+          <w:p>
+            <w:pPr>
+              <w:jc w:val="center"/>
+              <w:spacing w:after="40" w:before="40"/>
+              <w:ind w:firstLine="0" w:left="100" w:right="100"/>
+            </w:pPr>
+            <w:r xmlns:w="http://schemas.openxmlformats.org/wordprocessingml/2006/main" xmlns:wp="http://schemas.openxmlformats.org/drawingml/2006/wordprocessingDrawing" xmlns:r="http://schemas.openxmlformats.org/officeDocument/2006/relationships" xmlns:w14="http://schemas.microsoft.com/office/word/2010/wordml">
+              <w:rPr>
+                <w:rFonts w:ascii="calibri" w:hAnsi="calibri" w:eastAsia="calibri" w:cs="calibri"/>
+                <w:sz w:val="22"/>
+                <w:szCs w:val="22"/>
+                <w:color w:val="111111"/>
+              </w:rPr>
+              <w:t xml:space="preserve">0.06</w:t>
+            </w:r>
+          </w:p>
+        </w:tc>
+      </w:tr>
+      <w:tr>
+        <w:trPr>
+          <w:cantSplit/>
+          <w:trHeight w:val="360"/>
+        </w:trPr>
+        <w:tc>
+          <w:tcPr>
+            <w:tcBorders>
+              <w:right w:val="single" w:sz="8" w:space="0" w:color="000000"/>
+            </w:tcBorders>
+            <w:shd w:val="clear" w:color="auto" w:fill="FFFFFF"/>
+            <w:tcMar>
+              <w:top w:w="0" w:type="dxa"/>
+              <w:bottom w:w="0" w:type="dxa"/>
+              <w:left w:w="0" w:type="dxa"/>
+              <w:right w:w="0" w:type="dxa"/>
+            </w:tcMar>
+            <w:vAlign w:val="center"/>
+          </w:tcPr>
+          <w:p>
+            <w:pPr>
+              <w:jc w:val="center"/>
+              <w:spacing w:after="40" w:before="40"/>
+              <w:ind w:firstLine="0" w:left="100" w:right="100"/>
+            </w:pPr>
+            <w:r xmlns:w="http://schemas.openxmlformats.org/wordprocessingml/2006/main" xmlns:wp="http://schemas.openxmlformats.org/drawingml/2006/wordprocessingDrawing" xmlns:r="http://schemas.openxmlformats.org/officeDocument/2006/relationships" xmlns:w14="http://schemas.microsoft.com/office/word/2010/wordml">
+              <w:rPr>
+                <w:rFonts w:ascii="calibri" w:hAnsi="calibri" w:eastAsia="calibri" w:cs="calibri"/>
+                <w:sz w:val="22"/>
+                <w:szCs w:val="22"/>
+                <w:color w:val="111111"/>
+              </w:rPr>
+              <w:t xml:space="preserve">MAR</w:t>
+            </w:r>
+          </w:p>
+        </w:tc>
+        <w:tc>
+          <w:tcPr>
+            <w:tcBorders>
+              <w:left w:val="single" w:sz="8" w:space="0" w:color="000000"/>
+              <w:right w:val="single" w:sz="8" w:space="0" w:color="000000"/>
+            </w:tcBorders>
+            <w:shd w:val="clear" w:color="auto" w:fill="FFFFFF"/>
+            <w:tcMar>
+              <w:top w:w="0" w:type="dxa"/>
+              <w:bottom w:w="0" w:type="dxa"/>
+              <w:left w:w="0" w:type="dxa"/>
+              <w:right w:w="0" w:type="dxa"/>
+            </w:tcMar>
+            <w:vAlign w:val="center"/>
+          </w:tcPr>
+          <w:p>
+            <w:pPr>
+              <w:jc w:val="center"/>
+              <w:spacing w:after="40" w:before="40"/>
+              <w:ind w:firstLine="0" w:left="100" w:right="100"/>
+            </w:pPr>
+            <w:r xmlns:w="http://schemas.openxmlformats.org/wordprocessingml/2006/main" xmlns:wp="http://schemas.openxmlformats.org/drawingml/2006/wordprocessingDrawing" xmlns:r="http://schemas.openxmlformats.org/officeDocument/2006/relationships" xmlns:w14="http://schemas.microsoft.com/office/word/2010/wordml">
+              <w:rPr>
+                <w:rFonts w:ascii="calibri" w:hAnsi="calibri" w:eastAsia="calibri" w:cs="calibri"/>
+                <w:sz w:val="22"/>
+                <w:szCs w:val="22"/>
+                <w:color w:val="111111"/>
+              </w:rPr>
+              <w:t xml:space="preserve">10.79</w:t>
+            </w:r>
+          </w:p>
+        </w:tc>
+        <w:tc>
+          <w:tcPr>
+            <w:tcBorders>
+              <w:left w:val="single" w:sz="8" w:space="0" w:color="000000"/>
+            </w:tcBorders>
+            <w:shd w:val="clear" w:color="auto" w:fill="FFFFFF"/>
+            <w:tcMar>
+              <w:top w:w="0" w:type="dxa"/>
+              <w:bottom w:w="0" w:type="dxa"/>
+              <w:left w:w="0" w:type="dxa"/>
+              <w:right w:w="0" w:type="dxa"/>
+            </w:tcMar>
+            <w:vAlign w:val="center"/>
+          </w:tcPr>
+          <w:p>
+            <w:pPr>
+              <w:jc w:val="center"/>
+              <w:spacing w:after="40" w:before="40"/>
+              <w:ind w:firstLine="0" w:left="100" w:right="100"/>
+            </w:pPr>
+            <w:r xmlns:w="http://schemas.openxmlformats.org/wordprocessingml/2006/main" xmlns:wp="http://schemas.openxmlformats.org/drawingml/2006/wordprocessingDrawing" xmlns:r="http://schemas.openxmlformats.org/officeDocument/2006/relationships" xmlns:w14="http://schemas.microsoft.com/office/word/2010/wordml">
+              <w:rPr>
+                <w:rFonts w:ascii="calibri" w:hAnsi="calibri" w:eastAsia="calibri" w:cs="calibri"/>
+                <w:sz w:val="22"/>
+                <w:szCs w:val="22"/>
+                <w:color w:val="111111"/>
+              </w:rPr>
+              <w:t xml:space="preserve">0.15</w:t>
+            </w:r>
+          </w:p>
+        </w:tc>
+        <w:tc>
+          <w:tcPr>
+            <w:tcBorders/>
+            <w:shd w:val="clear" w:color="auto" w:fill="FFFFFF"/>
+            <w:tcMar>
+              <w:top w:w="0" w:type="dxa"/>
+              <w:bottom w:w="0" w:type="dxa"/>
+              <w:left w:w="0" w:type="dxa"/>
+              <w:right w:w="0" w:type="dxa"/>
+            </w:tcMar>
+            <w:vAlign w:val="center"/>
+          </w:tcPr>
+          <w:p>
+            <w:pPr>
+              <w:jc w:val="center"/>
+              <w:spacing w:after="40" w:before="40"/>
+              <w:ind w:firstLine="0" w:left="100" w:right="100"/>
+            </w:pPr>
+            <w:r xmlns:w="http://schemas.openxmlformats.org/wordprocessingml/2006/main" xmlns:wp="http://schemas.openxmlformats.org/drawingml/2006/wordprocessingDrawing" xmlns:r="http://schemas.openxmlformats.org/officeDocument/2006/relationships" xmlns:w14="http://schemas.microsoft.com/office/word/2010/wordml">
+              <w:rPr>
+                <w:rFonts w:ascii="calibri" w:hAnsi="calibri" w:eastAsia="calibri" w:cs="calibri"/>
+                <w:sz w:val="22"/>
+                <w:szCs w:val="22"/>
+                <w:color w:val="111111"/>
+              </w:rPr>
+              <w:t xml:space="preserve">0.34</w:t>
+            </w:r>
+          </w:p>
+        </w:tc>
+      </w:tr>
+      <w:tr>
+        <w:trPr>
+          <w:cantSplit/>
+          <w:trHeight w:val="360"/>
+        </w:trPr>
+        <w:tc>
+          <w:tcPr>
+            <w:tcBorders>
+              <w:right w:val="single" w:sz="8" w:space="0" w:color="000000"/>
+            </w:tcBorders>
+            <w:shd w:val="clear" w:color="auto" w:fill="FFFFFF"/>
+            <w:tcMar>
+              <w:top w:w="0" w:type="dxa"/>
+              <w:bottom w:w="0" w:type="dxa"/>
+              <w:left w:w="0" w:type="dxa"/>
+              <w:right w:w="0" w:type="dxa"/>
+            </w:tcMar>
+            <w:vAlign w:val="center"/>
+          </w:tcPr>
+          <w:p>
+            <w:pPr>
+              <w:jc w:val="center"/>
+              <w:spacing w:after="40" w:before="40"/>
+              <w:ind w:firstLine="0" w:left="100" w:right="100"/>
+            </w:pPr>
+            <w:r xmlns:w="http://schemas.openxmlformats.org/wordprocessingml/2006/main" xmlns:wp="http://schemas.openxmlformats.org/drawingml/2006/wordprocessingDrawing" xmlns:r="http://schemas.openxmlformats.org/officeDocument/2006/relationships" xmlns:w14="http://schemas.microsoft.com/office/word/2010/wordml">
+              <w:rPr>
+                <w:rFonts w:ascii="calibri" w:hAnsi="calibri" w:eastAsia="calibri" w:cs="calibri"/>
+                <w:sz w:val="22"/>
+                <w:szCs w:val="22"/>
+                <w:color w:val="111111"/>
+              </w:rPr>
+              <w:t xml:space="preserve">MCN</w:t>
+            </w:r>
+          </w:p>
+        </w:tc>
+        <w:tc>
+          <w:tcPr>
+            <w:tcBorders>
+              <w:left w:val="single" w:sz="8" w:space="0" w:color="000000"/>
+              <w:right w:val="single" w:sz="8" w:space="0" w:color="000000"/>
+            </w:tcBorders>
+            <w:shd w:val="clear" w:color="auto" w:fill="FFFFFF"/>
+            <w:tcMar>
+              <w:top w:w="0" w:type="dxa"/>
+              <w:bottom w:w="0" w:type="dxa"/>
+              <w:left w:w="0" w:type="dxa"/>
+              <w:right w:w="0" w:type="dxa"/>
+            </w:tcMar>
+            <w:vAlign w:val="center"/>
+          </w:tcPr>
+          <w:p>
+            <w:pPr>
+              <w:jc w:val="center"/>
+              <w:spacing w:after="40" w:before="40"/>
+              <w:ind w:firstLine="0" w:left="100" w:right="100"/>
+            </w:pPr>
+            <w:r xmlns:w="http://schemas.openxmlformats.org/wordprocessingml/2006/main" xmlns:wp="http://schemas.openxmlformats.org/drawingml/2006/wordprocessingDrawing" xmlns:r="http://schemas.openxmlformats.org/officeDocument/2006/relationships" xmlns:w14="http://schemas.microsoft.com/office/word/2010/wordml">
+              <w:rPr>
+                <w:rFonts w:ascii="calibri" w:hAnsi="calibri" w:eastAsia="calibri" w:cs="calibri"/>
+                <w:sz w:val="22"/>
+                <w:szCs w:val="22"/>
+                <w:color w:val="111111"/>
+              </w:rPr>
+              <w:t xml:space="preserve">12.60</w:t>
+            </w:r>
+          </w:p>
+        </w:tc>
+        <w:tc>
+          <w:tcPr>
+            <w:tcBorders>
+              <w:left w:val="single" w:sz="8" w:space="0" w:color="000000"/>
+            </w:tcBorders>
+            <w:shd w:val="clear" w:color="auto" w:fill="FFFFFF"/>
+            <w:tcMar>
+              <w:top w:w="0" w:type="dxa"/>
+              <w:bottom w:w="0" w:type="dxa"/>
+              <w:left w:w="0" w:type="dxa"/>
+              <w:right w:w="0" w:type="dxa"/>
+            </w:tcMar>
+            <w:vAlign w:val="center"/>
+          </w:tcPr>
+          <w:p>
+            <w:pPr>
+              <w:jc w:val="center"/>
+              <w:spacing w:after="40" w:before="40"/>
+              <w:ind w:firstLine="0" w:left="100" w:right="100"/>
+            </w:pPr>
+            <w:r xmlns:w="http://schemas.openxmlformats.org/wordprocessingml/2006/main" xmlns:wp="http://schemas.openxmlformats.org/drawingml/2006/wordprocessingDrawing" xmlns:r="http://schemas.openxmlformats.org/officeDocument/2006/relationships" xmlns:w14="http://schemas.microsoft.com/office/word/2010/wordml">
+              <w:rPr>
+                <w:rFonts w:ascii="calibri" w:hAnsi="calibri" w:eastAsia="calibri" w:cs="calibri"/>
+                <w:sz w:val="22"/>
+                <w:szCs w:val="22"/>
+                <w:color w:val="111111"/>
+              </w:rPr>
+              <w:t xml:space="preserve">0.13</w:t>
+            </w:r>
+          </w:p>
+        </w:tc>
+        <w:tc>
+          <w:tcPr>
+            <w:tcBorders/>
+            <w:shd w:val="clear" w:color="auto" w:fill="FFFFFF"/>
+            <w:tcMar>
+              <w:top w:w="0" w:type="dxa"/>
+              <w:bottom w:w="0" w:type="dxa"/>
+              <w:left w:w="0" w:type="dxa"/>
+              <w:right w:w="0" w:type="dxa"/>
+            </w:tcMar>
+            <w:vAlign w:val="center"/>
+          </w:tcPr>
+          <w:p>
+            <w:pPr>
+              <w:jc w:val="center"/>
+              <w:spacing w:after="40" w:before="40"/>
+              <w:ind w:firstLine="0" w:left="100" w:right="100"/>
+            </w:pPr>
+            <w:r xmlns:w="http://schemas.openxmlformats.org/wordprocessingml/2006/main" xmlns:wp="http://schemas.openxmlformats.org/drawingml/2006/wordprocessingDrawing" xmlns:r="http://schemas.openxmlformats.org/officeDocument/2006/relationships" xmlns:w14="http://schemas.microsoft.com/office/word/2010/wordml">
+              <w:rPr>
+                <w:rFonts w:ascii="calibri" w:hAnsi="calibri" w:eastAsia="calibri" w:cs="calibri"/>
+                <w:sz w:val="22"/>
+                <w:szCs w:val="22"/>
+                <w:color w:val="111111"/>
+              </w:rPr>
+              <w:t xml:space="preserve">3.14</w:t>
+            </w:r>
+          </w:p>
+        </w:tc>
+      </w:tr>
+      <w:tr>
+        <w:trPr>
+          <w:cantSplit/>
+          <w:trHeight w:val="360"/>
+        </w:trPr>
+        <w:tc>
+          <w:tcPr>
+            <w:tcBorders>
+              <w:right w:val="single" w:sz="8" w:space="0" w:color="000000"/>
+            </w:tcBorders>
+            <w:shd w:val="clear" w:color="auto" w:fill="FFFFFF"/>
+            <w:tcMar>
+              <w:top w:w="0" w:type="dxa"/>
+              <w:bottom w:w="0" w:type="dxa"/>
+              <w:left w:w="0" w:type="dxa"/>
+              <w:right w:w="0" w:type="dxa"/>
+            </w:tcMar>
+            <w:vAlign w:val="center"/>
+          </w:tcPr>
+          <w:p>
+            <w:pPr>
+              <w:jc w:val="center"/>
+              <w:spacing w:after="40" w:before="40"/>
+              <w:ind w:firstLine="0" w:left="100" w:right="100"/>
+            </w:pPr>
+            <w:r xmlns:w="http://schemas.openxmlformats.org/wordprocessingml/2006/main" xmlns:wp="http://schemas.openxmlformats.org/drawingml/2006/wordprocessingDrawing" xmlns:r="http://schemas.openxmlformats.org/officeDocument/2006/relationships" xmlns:w14="http://schemas.microsoft.com/office/word/2010/wordml">
+              <w:rPr>
+                <w:rFonts w:ascii="calibri" w:hAnsi="calibri" w:eastAsia="calibri" w:cs="calibri"/>
+                <w:sz w:val="22"/>
+                <w:szCs w:val="22"/>
+                <w:color w:val="111111"/>
+              </w:rPr>
+              <w:t xml:space="preserve">RHO</w:t>
+            </w:r>
+          </w:p>
+        </w:tc>
+        <w:tc>
+          <w:tcPr>
+            <w:tcBorders>
+              <w:left w:val="single" w:sz="8" w:space="0" w:color="000000"/>
+              <w:right w:val="single" w:sz="8" w:space="0" w:color="000000"/>
+            </w:tcBorders>
+            <w:shd w:val="clear" w:color="auto" w:fill="FFFFFF"/>
+            <w:tcMar>
+              <w:top w:w="0" w:type="dxa"/>
+              <w:bottom w:w="0" w:type="dxa"/>
+              <w:left w:w="0" w:type="dxa"/>
+              <w:right w:w="0" w:type="dxa"/>
+            </w:tcMar>
+            <w:vAlign w:val="center"/>
+          </w:tcPr>
+          <w:p>
+            <w:pPr>
+              <w:jc w:val="center"/>
+              <w:spacing w:after="40" w:before="40"/>
+              <w:ind w:firstLine="0" w:left="100" w:right="100"/>
+            </w:pPr>
+            <w:r xmlns:w="http://schemas.openxmlformats.org/wordprocessingml/2006/main" xmlns:wp="http://schemas.openxmlformats.org/drawingml/2006/wordprocessingDrawing" xmlns:r="http://schemas.openxmlformats.org/officeDocument/2006/relationships" xmlns:w14="http://schemas.microsoft.com/office/word/2010/wordml">
+              <w:rPr>
+                <w:rFonts w:ascii="calibri" w:hAnsi="calibri" w:eastAsia="calibri" w:cs="calibri"/>
+                <w:sz w:val="22"/>
+                <w:szCs w:val="22"/>
+                <w:color w:val="111111"/>
+              </w:rPr>
+              <w:t xml:space="preserve">12.91</w:t>
+            </w:r>
+          </w:p>
+        </w:tc>
+        <w:tc>
+          <w:tcPr>
+            <w:tcBorders>
+              <w:left w:val="single" w:sz="8" w:space="0" w:color="000000"/>
+            </w:tcBorders>
+            <w:shd w:val="clear" w:color="auto" w:fill="FFFFFF"/>
+            <w:tcMar>
+              <w:top w:w="0" w:type="dxa"/>
+              <w:bottom w:w="0" w:type="dxa"/>
+              <w:left w:w="0" w:type="dxa"/>
+              <w:right w:w="0" w:type="dxa"/>
+            </w:tcMar>
+            <w:vAlign w:val="center"/>
+          </w:tcPr>
+          <w:p>
+            <w:pPr>
+              <w:jc w:val="center"/>
+              <w:spacing w:after="40" w:before="40"/>
+              <w:ind w:firstLine="0" w:left="100" w:right="100"/>
+            </w:pPr>
+            <w:r xmlns:w="http://schemas.openxmlformats.org/wordprocessingml/2006/main" xmlns:wp="http://schemas.openxmlformats.org/drawingml/2006/wordprocessingDrawing" xmlns:r="http://schemas.openxmlformats.org/officeDocument/2006/relationships" xmlns:w14="http://schemas.microsoft.com/office/word/2010/wordml">
+              <w:rPr>
+                <w:rFonts w:ascii="calibri" w:hAnsi="calibri" w:eastAsia="calibri" w:cs="calibri"/>
+                <w:sz w:val="22"/>
+                <w:szCs w:val="22"/>
+                <w:color w:val="111111"/>
+              </w:rPr>
+              <w:t xml:space="preserve">1.65</w:t>
+            </w:r>
+          </w:p>
+        </w:tc>
+        <w:tc>
+          <w:tcPr>
+            <w:tcBorders/>
+            <w:shd w:val="clear" w:color="auto" w:fill="FFFFFF"/>
+            <w:tcMar>
+              <w:top w:w="0" w:type="dxa"/>
+              <w:bottom w:w="0" w:type="dxa"/>
+              <w:left w:w="0" w:type="dxa"/>
+              <w:right w:w="0" w:type="dxa"/>
+            </w:tcMar>
+            <w:vAlign w:val="center"/>
+          </w:tcPr>
+          <w:p>
+            <w:pPr>
+              <w:jc w:val="center"/>
+              <w:spacing w:after="40" w:before="40"/>
+              <w:ind w:firstLine="0" w:left="100" w:right="100"/>
+            </w:pPr>
+            <w:r xmlns:w="http://schemas.openxmlformats.org/wordprocessingml/2006/main" xmlns:wp="http://schemas.openxmlformats.org/drawingml/2006/wordprocessingDrawing" xmlns:r="http://schemas.openxmlformats.org/officeDocument/2006/relationships" xmlns:w14="http://schemas.microsoft.com/office/word/2010/wordml">
+              <w:rPr>
+                <w:rFonts w:ascii="calibri" w:hAnsi="calibri" w:eastAsia="calibri" w:cs="calibri"/>
+                <w:sz w:val="22"/>
+                <w:szCs w:val="22"/>
+                <w:color w:val="111111"/>
+              </w:rPr>
+              <w:t xml:space="preserve">0.50</w:t>
+            </w:r>
+          </w:p>
+        </w:tc>
+      </w:tr>
+      <w:tr>
+        <w:trPr>
+          <w:cantSplit/>
+          <w:trHeight w:val="360"/>
+        </w:trPr>
+        <w:tc>
+          <w:tcPr>
+            <w:tcBorders>
+              <w:right w:val="single" w:sz="8" w:space="0" w:color="000000"/>
+            </w:tcBorders>
+            <w:shd w:val="clear" w:color="auto" w:fill="FFFFFF"/>
+            <w:tcMar>
+              <w:top w:w="0" w:type="dxa"/>
+              <w:bottom w:w="0" w:type="dxa"/>
+              <w:left w:w="0" w:type="dxa"/>
+              <w:right w:w="0" w:type="dxa"/>
+            </w:tcMar>
+            <w:vAlign w:val="center"/>
+          </w:tcPr>
+          <w:p>
+            <w:pPr>
+              <w:jc w:val="center"/>
+              <w:spacing w:after="40" w:before="40"/>
+              <w:ind w:firstLine="0" w:left="100" w:right="100"/>
+            </w:pPr>
+            <w:r xmlns:w="http://schemas.openxmlformats.org/wordprocessingml/2006/main" xmlns:wp="http://schemas.openxmlformats.org/drawingml/2006/wordprocessingDrawing" xmlns:r="http://schemas.openxmlformats.org/officeDocument/2006/relationships" xmlns:w14="http://schemas.microsoft.com/office/word/2010/wordml">
+              <w:rPr>
+                <w:rFonts w:ascii="calibri" w:hAnsi="calibri" w:eastAsia="calibri" w:cs="calibri"/>
+                <w:sz w:val="22"/>
+                <w:szCs w:val="22"/>
+                <w:color w:val="111111"/>
+              </w:rPr>
+              <w:t xml:space="preserve">WHI</w:t>
+            </w:r>
+          </w:p>
+        </w:tc>
+        <w:tc>
+          <w:tcPr>
+            <w:tcBorders>
+              <w:left w:val="single" w:sz="8" w:space="0" w:color="000000"/>
+              <w:right w:val="single" w:sz="8" w:space="0" w:color="000000"/>
+            </w:tcBorders>
+            <w:shd w:val="clear" w:color="auto" w:fill="FFFFFF"/>
+            <w:tcMar>
+              <w:top w:w="0" w:type="dxa"/>
+              <w:bottom w:w="0" w:type="dxa"/>
+              <w:left w:w="0" w:type="dxa"/>
+              <w:right w:w="0" w:type="dxa"/>
+            </w:tcMar>
+            <w:vAlign w:val="center"/>
+          </w:tcPr>
+          <w:p>
+            <w:pPr>
+              <w:jc w:val="center"/>
+              <w:spacing w:after="40" w:before="40"/>
+              <w:ind w:firstLine="0" w:left="100" w:right="100"/>
+            </w:pPr>
+            <w:r xmlns:w="http://schemas.openxmlformats.org/wordprocessingml/2006/main" xmlns:wp="http://schemas.openxmlformats.org/drawingml/2006/wordprocessingDrawing" xmlns:r="http://schemas.openxmlformats.org/officeDocument/2006/relationships" xmlns:w14="http://schemas.microsoft.com/office/word/2010/wordml">
+              <w:rPr>
+                <w:rFonts w:ascii="calibri" w:hAnsi="calibri" w:eastAsia="calibri" w:cs="calibri"/>
+                <w:sz w:val="22"/>
+                <w:szCs w:val="22"/>
+                <w:color w:val="111111"/>
+              </w:rPr>
+              <w:t xml:space="preserve">5.12</w:t>
+            </w:r>
+          </w:p>
+        </w:tc>
+        <w:tc>
+          <w:tcPr>
+            <w:tcBorders>
+              <w:left w:val="single" w:sz="8" w:space="0" w:color="000000"/>
+            </w:tcBorders>
+            <w:shd w:val="clear" w:color="auto" w:fill="FFFFFF"/>
+            <w:tcMar>
+              <w:top w:w="0" w:type="dxa"/>
+              <w:bottom w:w="0" w:type="dxa"/>
+              <w:left w:w="0" w:type="dxa"/>
+              <w:right w:w="0" w:type="dxa"/>
+            </w:tcMar>
+            <w:vAlign w:val="center"/>
+          </w:tcPr>
+          <w:p>
+            <w:pPr>
+              <w:jc w:val="center"/>
+              <w:spacing w:after="40" w:before="40"/>
+              <w:ind w:firstLine="0" w:left="100" w:right="100"/>
+            </w:pPr>
+            <w:r xmlns:w="http://schemas.openxmlformats.org/wordprocessingml/2006/main" xmlns:wp="http://schemas.openxmlformats.org/drawingml/2006/wordprocessingDrawing" xmlns:r="http://schemas.openxmlformats.org/officeDocument/2006/relationships" xmlns:w14="http://schemas.microsoft.com/office/word/2010/wordml">
+              <w:rPr>
+                <w:rFonts w:ascii="calibri" w:hAnsi="calibri" w:eastAsia="calibri" w:cs="calibri"/>
+                <w:sz w:val="22"/>
+                <w:szCs w:val="22"/>
+                <w:color w:val="111111"/>
+              </w:rPr>
+              <w:t xml:space="preserve">0.00</w:t>
+            </w:r>
+          </w:p>
+        </w:tc>
+        <w:tc>
+          <w:tcPr>
+            <w:tcBorders/>
+            <w:shd w:val="clear" w:color="auto" w:fill="FFFFFF"/>
+            <w:tcMar>
+              <w:top w:w="0" w:type="dxa"/>
+              <w:bottom w:w="0" w:type="dxa"/>
+              <w:left w:w="0" w:type="dxa"/>
+              <w:right w:w="0" w:type="dxa"/>
+            </w:tcMar>
+            <w:vAlign w:val="center"/>
+          </w:tcPr>
+          <w:p>
+            <w:pPr>
+              <w:jc w:val="center"/>
+              <w:spacing w:after="40" w:before="40"/>
+              <w:ind w:firstLine="0" w:left="100" w:right="100"/>
+            </w:pPr>
+            <w:r xmlns:w="http://schemas.openxmlformats.org/wordprocessingml/2006/main" xmlns:wp="http://schemas.openxmlformats.org/drawingml/2006/wordprocessingDrawing" xmlns:r="http://schemas.openxmlformats.org/officeDocument/2006/relationships" xmlns:w14="http://schemas.microsoft.com/office/word/2010/wordml">
+              <w:rPr>
+                <w:rFonts w:ascii="calibri" w:hAnsi="calibri" w:eastAsia="calibri" w:cs="calibri"/>
+                <w:sz w:val="22"/>
+                <w:szCs w:val="22"/>
+                <w:color w:val="111111"/>
+              </w:rPr>
+              <w:t xml:space="preserve">0.01</w:t>
+            </w:r>
+          </w:p>
+        </w:tc>
+      </w:tr>
+      <w:tr>
+        <w:trPr>
+          <w:cantSplit/>
+          <w:trHeight w:val="360"/>
+        </w:trPr>
+        <w:tc>
+          <w:tcPr>
+            <w:tcBorders>
+              <w:bottom w:val="single" w:sz="16" w:space="0" w:color="000000"/>
+              <w:right w:val="single" w:sz="8" w:space="0" w:color="000000"/>
+            </w:tcBorders>
+            <w:shd w:val="clear" w:color="auto" w:fill="FFFFFF"/>
+            <w:tcMar>
+              <w:top w:w="0" w:type="dxa"/>
+              <w:bottom w:w="0" w:type="dxa"/>
+              <w:left w:w="0" w:type="dxa"/>
+              <w:right w:w="0" w:type="dxa"/>
+            </w:tcMar>
+            <w:vAlign w:val="center"/>
+          </w:tcPr>
+          <w:p>
+            <w:pPr>
+              <w:jc w:val="center"/>
+              <w:spacing w:after="40" w:before="40"/>
+              <w:ind w:firstLine="0" w:left="100" w:right="100"/>
+            </w:pPr>
+            <w:r xmlns:w="http://schemas.openxmlformats.org/wordprocessingml/2006/main" xmlns:wp="http://schemas.openxmlformats.org/drawingml/2006/wordprocessingDrawing" xmlns:r="http://schemas.openxmlformats.org/officeDocument/2006/relationships" xmlns:w14="http://schemas.microsoft.com/office/word/2010/wordml">
+              <w:rPr>
+                <w:rFonts w:ascii="calibri" w:hAnsi="calibri" w:eastAsia="calibri" w:cs="calibri"/>
+                <w:sz w:val="22"/>
+                <w:szCs w:val="22"/>
+                <w:color w:val="111111"/>
+              </w:rPr>
+              <w:t xml:space="preserve">WOR</w:t>
+            </w:r>
+          </w:p>
+        </w:tc>
+        <w:tc>
+          <w:tcPr>
+            <w:tcBorders>
+              <w:bottom w:val="single" w:sz="16" w:space="0" w:color="000000"/>
+              <w:left w:val="single" w:sz="8" w:space="0" w:color="000000"/>
+              <w:right w:val="single" w:sz="8" w:space="0" w:color="000000"/>
+            </w:tcBorders>
+            <w:shd w:val="clear" w:color="auto" w:fill="FFFFFF"/>
+            <w:tcMar>
+              <w:top w:w="0" w:type="dxa"/>
+              <w:bottom w:w="0" w:type="dxa"/>
+              <w:left w:w="0" w:type="dxa"/>
+              <w:right w:w="0" w:type="dxa"/>
+            </w:tcMar>
+            <w:vAlign w:val="center"/>
+          </w:tcPr>
+          <w:p>
+            <w:pPr>
+              <w:jc w:val="center"/>
+              <w:spacing w:after="40" w:before="40"/>
+              <w:ind w:firstLine="0" w:left="100" w:right="100"/>
+            </w:pPr>
+            <w:r xmlns:w="http://schemas.openxmlformats.org/wordprocessingml/2006/main" xmlns:wp="http://schemas.openxmlformats.org/drawingml/2006/wordprocessingDrawing" xmlns:r="http://schemas.openxmlformats.org/officeDocument/2006/relationships" xmlns:w14="http://schemas.microsoft.com/office/word/2010/wordml">
+              <w:rPr>
+                <w:rFonts w:ascii="calibri" w:hAnsi="calibri" w:eastAsia="calibri" w:cs="calibri"/>
+                <w:sz w:val="22"/>
+                <w:szCs w:val="22"/>
+                <w:color w:val="111111"/>
+              </w:rPr>
+              <w:t xml:space="preserve">13.39</w:t>
+            </w:r>
+          </w:p>
+        </w:tc>
+        <w:tc>
+          <w:tcPr>
+            <w:tcBorders>
+              <w:bottom w:val="single" w:sz="16" w:space="0" w:color="000000"/>
+              <w:left w:val="single" w:sz="8" w:space="0" w:color="000000"/>
+            </w:tcBorders>
+            <w:shd w:val="clear" w:color="auto" w:fill="FFFFFF"/>
+            <w:tcMar>
+              <w:top w:w="0" w:type="dxa"/>
+              <w:bottom w:w="0" w:type="dxa"/>
+              <w:left w:w="0" w:type="dxa"/>
+              <w:right w:w="0" w:type="dxa"/>
+            </w:tcMar>
+            <w:vAlign w:val="center"/>
+          </w:tcPr>
+          <w:p>
+            <w:pPr>
+              <w:jc w:val="center"/>
+              <w:spacing w:after="40" w:before="40"/>
+              <w:ind w:firstLine="0" w:left="100" w:right="100"/>
+            </w:pPr>
+            <w:r xmlns:w="http://schemas.openxmlformats.org/wordprocessingml/2006/main" xmlns:wp="http://schemas.openxmlformats.org/drawingml/2006/wordprocessingDrawing" xmlns:r="http://schemas.openxmlformats.org/officeDocument/2006/relationships" xmlns:w14="http://schemas.microsoft.com/office/word/2010/wordml">
+              <w:rPr>
+                <w:rFonts w:ascii="calibri" w:hAnsi="calibri" w:eastAsia="calibri" w:cs="calibri"/>
+                <w:sz w:val="22"/>
+                <w:szCs w:val="22"/>
+                <w:color w:val="111111"/>
+              </w:rPr>
+              <w:t xml:space="preserve">0.45</w:t>
+            </w:r>
+          </w:p>
+        </w:tc>
+        <w:tc>
+          <w:tcPr>
+            <w:tcBorders>
+              <w:bottom w:val="single" w:sz="16" w:space="0" w:color="000000"/>
+            </w:tcBorders>
+            <w:shd w:val="clear" w:color="auto" w:fill="FFFFFF"/>
+            <w:tcMar>
+              <w:top w:w="0" w:type="dxa"/>
+              <w:bottom w:w="0" w:type="dxa"/>
+              <w:left w:w="0" w:type="dxa"/>
+              <w:right w:w="0" w:type="dxa"/>
+            </w:tcMar>
+            <w:vAlign w:val="center"/>
+          </w:tcPr>
+          <w:p>
+            <w:pPr>
+              <w:jc w:val="center"/>
+              <w:spacing w:after="40" w:before="40"/>
+              <w:ind w:firstLine="0" w:left="100" w:right="100"/>
+            </w:pPr>
+            <w:r xmlns:w="http://schemas.openxmlformats.org/wordprocessingml/2006/main" xmlns:wp="http://schemas.openxmlformats.org/drawingml/2006/wordprocessingDrawing" xmlns:r="http://schemas.openxmlformats.org/officeDocument/2006/relationships" xmlns:w14="http://schemas.microsoft.com/office/word/2010/wordml">
+              <w:rPr>
+                <w:rFonts w:ascii="calibri" w:hAnsi="calibri" w:eastAsia="calibri" w:cs="calibri"/>
+                <w:sz w:val="22"/>
+                <w:szCs w:val="22"/>
+                <w:color w:val="111111"/>
+              </w:rPr>
+              <w:t xml:space="preserve">0.72</w:t>
             </w:r>
           </w:p>
         </w:tc>

</xml_diff>

<commit_message>
Made a spl only runoff graph I think.
</commit_message>
<xml_diff>
--- a/graphs/graphsandtables2018.docx
+++ b/graphs/graphsandtables2018.docx
@@ -15449,6 +15449,1403 @@
                 <w:color w:val="111111"/>
               </w:rPr>
               <w:t xml:space="preserve">NA</w:t>
+            </w:r>
+          </w:p>
+        </w:tc>
+      </w:tr>
+    </w:tbl>
+    <w:p>
+      <w:pPr>
+        <w:pStyle w:val="BodyText"/>
+      </w:pPr>
+      <w:r>
+        <w:t xml:space="preserve">Runoff table for the Spirit Lake:</w:t>
+      </w:r>
+    </w:p>
+    <w:tbl xmlns:w="http://schemas.openxmlformats.org/wordprocessingml/2006/main" xmlns:r="http://schemas.openxmlformats.org/officeDocument/2006/relationships" xmlns:w14="http://schemas.microsoft.com/office/word/2010/wordml" xmlns:wp="http://schemas.openxmlformats.org/drawingml/2006/wordprocessingDrawing" xmlns:a="http://schemas.openxmlformats.org/drawingml/2006/main" xmlns:pic="http://schemas.openxmlformats.org/drawingml/2006/picture">
+      <w:tblPr>
+        <w:tblLayout w:type="fixed"/>
+        <w:jc w:val="center"/>
+      </w:tblPr>
+      <w:tblGrid>
+        <w:gridCol w:w="1080"/>
+        <w:gridCol w:w="1080"/>
+        <w:gridCol w:w="1080"/>
+        <w:gridCol w:w="1080"/>
+      </w:tblGrid>
+      <w:tr>
+        <w:trPr>
+          <w:cantSplit/>
+          <w:trHeight w:val="360"/>
+          <w:tblHeader/>
+        </w:trPr>
+        <w:tc>
+          <w:tcPr>
+            <w:tcBorders/>
+            <w:shd w:val="clear" w:color="auto" w:fill="FFFFFF"/>
+            <w:tcMar>
+              <w:top w:w="0" w:type="dxa"/>
+              <w:bottom w:w="0" w:type="dxa"/>
+              <w:left w:w="0" w:type="dxa"/>
+              <w:right w:w="0" w:type="dxa"/>
+            </w:tcMar>
+            <w:vAlign w:val="center"/>
+          </w:tcPr>
+          <w:p>
+            <w:pPr>
+              <w:jc w:val="center"/>
+              <w:spacing w:after="0" w:before="0"/>
+              <w:ind w:firstLine="0" w:left="0" w:right="0"/>
+            </w:pPr>
+            <w:r xmlns:w="http://schemas.openxmlformats.org/wordprocessingml/2006/main" xmlns:wp="http://schemas.openxmlformats.org/drawingml/2006/wordprocessingDrawing" xmlns:r="http://schemas.openxmlformats.org/officeDocument/2006/relationships" xmlns:w14="http://schemas.microsoft.com/office/word/2010/wordml">
+              <w:rPr>
+                <w:rFonts w:ascii="Arial" w:hAnsi="Arial" w:eastAsia="Arial" w:cs="Arial"/>
+                <w:b/>
+                <w:sz w:val="20"/>
+                <w:szCs w:val="20"/>
+                <w:color w:val="000000"/>
+              </w:rPr>
+              <w:t xml:space="preserve"/>
+            </w:r>
+          </w:p>
+        </w:tc>
+        <w:tc>
+          <w:tcPr>
+            <w:tcBorders/>
+            <w:shd w:val="clear" w:color="auto" w:fill="FFFFFF"/>
+            <w:tcMar>
+              <w:top w:w="0" w:type="dxa"/>
+              <w:bottom w:w="0" w:type="dxa"/>
+              <w:left w:w="0" w:type="dxa"/>
+              <w:right w:w="0" w:type="dxa"/>
+            </w:tcMar>
+            <w:vAlign w:val="center"/>
+          </w:tcPr>
+          <w:p>
+            <w:pPr>
+              <w:jc w:val="center"/>
+              <w:spacing w:after="0" w:before="0"/>
+              <w:ind w:firstLine="0" w:left="0" w:right="0"/>
+            </w:pPr>
+            <w:r xmlns:w="http://schemas.openxmlformats.org/wordprocessingml/2006/main" xmlns:wp="http://schemas.openxmlformats.org/drawingml/2006/wordprocessingDrawing" xmlns:r="http://schemas.openxmlformats.org/officeDocument/2006/relationships" xmlns:w14="http://schemas.microsoft.com/office/word/2010/wordml">
+              <w:rPr>
+                <w:rFonts w:ascii="Arial" w:hAnsi="Arial" w:eastAsia="Arial" w:cs="Arial"/>
+                <w:b/>
+                <w:sz w:val="20"/>
+                <w:szCs w:val="20"/>
+                <w:color w:val="000000"/>
+              </w:rPr>
+              <w:t xml:space="preserve"/>
+            </w:r>
+          </w:p>
+        </w:tc>
+        <w:tc>
+          <w:tcPr>
+            <w:gridSpan w:val="2"/>
+            <w:tcBorders/>
+            <w:shd w:val="clear" w:color="auto" w:fill="FFFFFF"/>
+            <w:tcMar>
+              <w:top w:w="0" w:type="dxa"/>
+              <w:bottom w:w="0" w:type="dxa"/>
+              <w:left w:w="0" w:type="dxa"/>
+              <w:right w:w="0" w:type="dxa"/>
+            </w:tcMar>
+            <w:vAlign w:val="center"/>
+          </w:tcPr>
+          <w:p>
+            <w:pPr>
+              <w:jc w:val="center"/>
+              <w:spacing w:after="0" w:before="0"/>
+              <w:ind w:firstLine="0" w:left="0" w:right="0"/>
+            </w:pPr>
+            <w:r xmlns:w="http://schemas.openxmlformats.org/wordprocessingml/2006/main" xmlns:wp="http://schemas.openxmlformats.org/drawingml/2006/wordprocessingDrawing" xmlns:r="http://schemas.openxmlformats.org/officeDocument/2006/relationships" xmlns:w14="http://schemas.microsoft.com/office/word/2010/wordml">
+              <w:rPr>
+                <w:rFonts w:ascii="Arial" w:hAnsi="Arial" w:eastAsia="Arial" w:cs="Arial"/>
+                <w:b/>
+                <w:sz w:val="20"/>
+                <w:szCs w:val="20"/>
+                <w:color w:val="000000"/>
+              </w:rPr>
+              <w:t xml:space="preserve">Runoff (in.)</w:t>
+            </w:r>
+          </w:p>
+        </w:tc>
+      </w:tr>
+      <w:tr>
+        <w:trPr>
+          <w:cantSplit/>
+          <w:trHeight w:val="360"/>
+          <w:tblHeader/>
+        </w:trPr>
+        <w:tc>
+          <w:tcPr>
+            <w:tcBorders>
+              <w:bottom w:val="single" w:sz="16" w:space="0" w:color="000000"/>
+            </w:tcBorders>
+            <w:shd w:val="clear" w:color="auto" w:fill="FFFFFF"/>
+            <w:tcMar>
+              <w:top w:w="0" w:type="dxa"/>
+              <w:bottom w:w="0" w:type="dxa"/>
+              <w:left w:w="0" w:type="dxa"/>
+              <w:right w:w="0" w:type="dxa"/>
+            </w:tcMar>
+            <w:vAlign w:val="center"/>
+          </w:tcPr>
+          <w:p>
+            <w:pPr>
+              <w:jc w:val="center"/>
+              <w:spacing w:after="40" w:before="40"/>
+              <w:ind w:firstLine="0" w:left="100" w:right="100"/>
+            </w:pPr>
+            <w:r xmlns:w="http://schemas.openxmlformats.org/wordprocessingml/2006/main" xmlns:wp="http://schemas.openxmlformats.org/drawingml/2006/wordprocessingDrawing" xmlns:r="http://schemas.openxmlformats.org/officeDocument/2006/relationships" xmlns:w14="http://schemas.microsoft.com/office/word/2010/wordml">
+              <w:rPr>
+                <w:rFonts w:ascii="Arial" w:hAnsi="Arial" w:eastAsia="Arial" w:cs="Arial"/>
+                <w:b/>
+                <w:sz w:val="22"/>
+                <w:szCs w:val="22"/>
+                <w:color w:val="111111"/>
+              </w:rPr>
+              <w:t xml:space="preserve">Year</w:t>
+            </w:r>
+          </w:p>
+        </w:tc>
+        <w:tc>
+          <w:tcPr>
+            <w:tcBorders>
+              <w:bottom w:val="single" w:sz="16" w:space="0" w:color="000000"/>
+            </w:tcBorders>
+            <w:shd w:val="clear" w:color="auto" w:fill="FFFFFF"/>
+            <w:tcMar>
+              <w:top w:w="0" w:type="dxa"/>
+              <w:bottom w:w="0" w:type="dxa"/>
+              <w:left w:w="0" w:type="dxa"/>
+              <w:right w:w="0" w:type="dxa"/>
+            </w:tcMar>
+            <w:vAlign w:val="center"/>
+          </w:tcPr>
+          <w:p>
+            <w:pPr>
+              <w:jc w:val="center"/>
+              <w:spacing w:after="40" w:before="40"/>
+              <w:ind w:firstLine="0" w:left="100" w:right="100"/>
+            </w:pPr>
+            <w:r xmlns:w="http://schemas.openxmlformats.org/wordprocessingml/2006/main" xmlns:wp="http://schemas.openxmlformats.org/drawingml/2006/wordprocessingDrawing" xmlns:r="http://schemas.openxmlformats.org/officeDocument/2006/relationships" xmlns:w14="http://schemas.microsoft.com/office/word/2010/wordml">
+              <w:rPr>
+                <w:rFonts w:ascii="Arial" w:hAnsi="Arial" w:eastAsia="Arial" w:cs="Arial"/>
+                <w:b/>
+                <w:sz w:val="22"/>
+                <w:szCs w:val="22"/>
+                <w:color w:val="111111"/>
+              </w:rPr>
+              <w:t xml:space="preserve">Rain (in.)</w:t>
+            </w:r>
+          </w:p>
+        </w:tc>
+        <w:tc>
+          <w:tcPr>
+            <w:tcBorders>
+              <w:bottom w:val="single" w:sz="16" w:space="0" w:color="000000"/>
+            </w:tcBorders>
+            <w:shd w:val="clear" w:color="auto" w:fill="FFFFFF"/>
+            <w:tcMar>
+              <w:top w:w="0" w:type="dxa"/>
+              <w:bottom w:w="0" w:type="dxa"/>
+              <w:left w:w="0" w:type="dxa"/>
+              <w:right w:w="0" w:type="dxa"/>
+            </w:tcMar>
+            <w:vAlign w:val="center"/>
+          </w:tcPr>
+          <w:p>
+            <w:pPr>
+              <w:jc w:val="center"/>
+              <w:spacing w:after="40" w:before="40"/>
+              <w:ind w:firstLine="0" w:left="100" w:right="100"/>
+            </w:pPr>
+            <w:r xmlns:w="http://schemas.openxmlformats.org/wordprocessingml/2006/main" xmlns:wp="http://schemas.openxmlformats.org/drawingml/2006/wordprocessingDrawing" xmlns:r="http://schemas.openxmlformats.org/officeDocument/2006/relationships" xmlns:w14="http://schemas.microsoft.com/office/word/2010/wordml">
+              <w:rPr>
+                <w:rFonts w:ascii="Arial" w:hAnsi="Arial" w:eastAsia="Arial" w:cs="Arial"/>
+                <w:b/>
+                <w:sz w:val="22"/>
+                <w:szCs w:val="22"/>
+                <w:color w:val="111111"/>
+              </w:rPr>
+              <w:t xml:space="preserve">Control</w:t>
+            </w:r>
+          </w:p>
+        </w:tc>
+        <w:tc>
+          <w:tcPr>
+            <w:tcBorders>
+              <w:bottom w:val="single" w:sz="16" w:space="0" w:color="000000"/>
+            </w:tcBorders>
+            <w:shd w:val="clear" w:color="auto" w:fill="FFFFFF"/>
+            <w:tcMar>
+              <w:top w:w="0" w:type="dxa"/>
+              <w:bottom w:w="0" w:type="dxa"/>
+              <w:left w:w="0" w:type="dxa"/>
+              <w:right w:w="0" w:type="dxa"/>
+            </w:tcMar>
+            <w:vAlign w:val="center"/>
+          </w:tcPr>
+          <w:p>
+            <w:pPr>
+              <w:jc w:val="center"/>
+              <w:spacing w:after="40" w:before="40"/>
+              <w:ind w:firstLine="0" w:left="100" w:right="100"/>
+            </w:pPr>
+            <w:r xmlns:w="http://schemas.openxmlformats.org/wordprocessingml/2006/main" xmlns:wp="http://schemas.openxmlformats.org/drawingml/2006/wordprocessingDrawing" xmlns:r="http://schemas.openxmlformats.org/officeDocument/2006/relationships" xmlns:w14="http://schemas.microsoft.com/office/word/2010/wordml">
+              <w:rPr>
+                <w:rFonts w:ascii="Arial" w:hAnsi="Arial" w:eastAsia="Arial" w:cs="Arial"/>
+                <w:b/>
+                <w:sz w:val="22"/>
+                <w:szCs w:val="22"/>
+                <w:color w:val="111111"/>
+              </w:rPr>
+              <w:t xml:space="preserve">Treatment</w:t>
+            </w:r>
+          </w:p>
+        </w:tc>
+      </w:tr>
+      <w:tr>
+        <w:trPr>
+          <w:cantSplit/>
+          <w:trHeight w:val="360"/>
+        </w:trPr>
+        <w:tc>
+          <w:tcPr>
+            <w:tcBorders/>
+            <w:shd w:val="clear" w:color="auto" w:fill="FFFFFF"/>
+            <w:tcMar>
+              <w:top w:w="0" w:type="dxa"/>
+              <w:bottom w:w="0" w:type="dxa"/>
+              <w:left w:w="0" w:type="dxa"/>
+              <w:right w:w="0" w:type="dxa"/>
+            </w:tcMar>
+            <w:vAlign w:val="center"/>
+          </w:tcPr>
+          <w:p>
+            <w:pPr>
+              <w:jc w:val="center"/>
+              <w:spacing w:after="40" w:before="40"/>
+              <w:ind w:firstLine="0" w:left="100" w:right="100"/>
+            </w:pPr>
+            <w:r xmlns:w="http://schemas.openxmlformats.org/wordprocessingml/2006/main" xmlns:wp="http://schemas.openxmlformats.org/drawingml/2006/wordprocessingDrawing" xmlns:r="http://schemas.openxmlformats.org/officeDocument/2006/relationships" xmlns:w14="http://schemas.microsoft.com/office/word/2010/wordml">
+              <w:rPr>
+                <w:rFonts w:ascii="Arial" w:hAnsi="Arial" w:eastAsia="Arial" w:cs="Arial"/>
+                <w:sz w:val="22"/>
+                <w:szCs w:val="22"/>
+                <w:color w:val="111111"/>
+              </w:rPr>
+              <w:t xml:space="preserve">2016</w:t>
+            </w:r>
+          </w:p>
+        </w:tc>
+        <w:tc>
+          <w:tcPr>
+            <w:tcBorders/>
+            <w:shd w:val="clear" w:color="auto" w:fill="FFFFFF"/>
+            <w:tcMar>
+              <w:top w:w="0" w:type="dxa"/>
+              <w:bottom w:w="0" w:type="dxa"/>
+              <w:left w:w="0" w:type="dxa"/>
+              <w:right w:w="0" w:type="dxa"/>
+            </w:tcMar>
+            <w:vAlign w:val="center"/>
+          </w:tcPr>
+          <w:p>
+            <w:pPr>
+              <w:jc w:val="center"/>
+              <w:spacing w:after="40" w:before="40"/>
+              <w:ind w:firstLine="0" w:left="100" w:right="100"/>
+            </w:pPr>
+            <w:r xmlns:w="http://schemas.openxmlformats.org/wordprocessingml/2006/main" xmlns:wp="http://schemas.openxmlformats.org/drawingml/2006/wordprocessingDrawing" xmlns:r="http://schemas.openxmlformats.org/officeDocument/2006/relationships" xmlns:w14="http://schemas.microsoft.com/office/word/2010/wordml">
+              <w:rPr>
+                <w:rFonts w:ascii="Arial" w:hAnsi="Arial" w:eastAsia="Arial" w:cs="Arial"/>
+                <w:sz w:val="22"/>
+                <w:szCs w:val="22"/>
+                <w:color w:val="111111"/>
+              </w:rPr>
+              <w:t xml:space="preserve">10.56</w:t>
+            </w:r>
+          </w:p>
+        </w:tc>
+        <w:tc>
+          <w:tcPr>
+            <w:tcBorders/>
+            <w:shd w:val="clear" w:color="auto" w:fill="FFFFFF"/>
+            <w:tcMar>
+              <w:top w:w="0" w:type="dxa"/>
+              <w:bottom w:w="0" w:type="dxa"/>
+              <w:left w:w="0" w:type="dxa"/>
+              <w:right w:w="0" w:type="dxa"/>
+            </w:tcMar>
+            <w:vAlign w:val="center"/>
+          </w:tcPr>
+          <w:p>
+            <w:pPr>
+              <w:jc w:val="center"/>
+              <w:spacing w:after="40" w:before="40"/>
+              <w:ind w:firstLine="0" w:left="100" w:right="100"/>
+            </w:pPr>
+            <w:r xmlns:w="http://schemas.openxmlformats.org/wordprocessingml/2006/main" xmlns:wp="http://schemas.openxmlformats.org/drawingml/2006/wordprocessingDrawing" xmlns:r="http://schemas.openxmlformats.org/officeDocument/2006/relationships" xmlns:w14="http://schemas.microsoft.com/office/word/2010/wordml">
+              <w:rPr>
+                <w:rFonts w:ascii="Arial" w:hAnsi="Arial" w:eastAsia="Arial" w:cs="Arial"/>
+                <w:sz w:val="22"/>
+                <w:szCs w:val="22"/>
+                <w:color w:val="111111"/>
+              </w:rPr>
+              <w:t xml:space="preserve">0.07</w:t>
+            </w:r>
+          </w:p>
+        </w:tc>
+        <w:tc>
+          <w:tcPr>
+            <w:tcBorders/>
+            <w:shd w:val="clear" w:color="auto" w:fill="FFFFFF"/>
+            <w:tcMar>
+              <w:top w:w="0" w:type="dxa"/>
+              <w:bottom w:w="0" w:type="dxa"/>
+              <w:left w:w="0" w:type="dxa"/>
+              <w:right w:w="0" w:type="dxa"/>
+            </w:tcMar>
+            <w:vAlign w:val="center"/>
+          </w:tcPr>
+          <w:p>
+            <w:pPr>
+              <w:jc w:val="center"/>
+              <w:spacing w:after="40" w:before="40"/>
+              <w:ind w:firstLine="0" w:left="100" w:right="100"/>
+            </w:pPr>
+            <w:r xmlns:w="http://schemas.openxmlformats.org/wordprocessingml/2006/main" xmlns:wp="http://schemas.openxmlformats.org/drawingml/2006/wordprocessingDrawing" xmlns:r="http://schemas.openxmlformats.org/officeDocument/2006/relationships" xmlns:w14="http://schemas.microsoft.com/office/word/2010/wordml">
+              <w:rPr>
+                <w:rFonts w:ascii="Arial" w:hAnsi="Arial" w:eastAsia="Arial" w:cs="Arial"/>
+                <w:sz w:val="22"/>
+                <w:szCs w:val="22"/>
+                <w:color w:val="111111"/>
+              </w:rPr>
+              <w:t xml:space="preserve">0.00</w:t>
+            </w:r>
+          </w:p>
+        </w:tc>
+      </w:tr>
+      <w:tr>
+        <w:trPr>
+          <w:cantSplit/>
+          <w:trHeight w:val="360"/>
+        </w:trPr>
+        <w:tc>
+          <w:tcPr>
+            <w:tcBorders/>
+            <w:shd w:val="clear" w:color="auto" w:fill="FFFFFF"/>
+            <w:tcMar>
+              <w:top w:w="0" w:type="dxa"/>
+              <w:bottom w:w="0" w:type="dxa"/>
+              <w:left w:w="0" w:type="dxa"/>
+              <w:right w:w="0" w:type="dxa"/>
+            </w:tcMar>
+            <w:vAlign w:val="center"/>
+          </w:tcPr>
+          <w:p>
+            <w:pPr>
+              <w:jc w:val="center"/>
+              <w:spacing w:after="40" w:before="40"/>
+              <w:ind w:firstLine="0" w:left="100" w:right="100"/>
+            </w:pPr>
+            <w:r xmlns:w="http://schemas.openxmlformats.org/wordprocessingml/2006/main" xmlns:wp="http://schemas.openxmlformats.org/drawingml/2006/wordprocessingDrawing" xmlns:r="http://schemas.openxmlformats.org/officeDocument/2006/relationships" xmlns:w14="http://schemas.microsoft.com/office/word/2010/wordml">
+              <w:rPr>
+                <w:rFonts w:ascii="Arial" w:hAnsi="Arial" w:eastAsia="Arial" w:cs="Arial"/>
+                <w:sz w:val="22"/>
+                <w:szCs w:val="22"/>
+                <w:color w:val="111111"/>
+              </w:rPr>
+              <w:t xml:space="preserve">2017</w:t>
+            </w:r>
+          </w:p>
+        </w:tc>
+        <w:tc>
+          <w:tcPr>
+            <w:tcBorders/>
+            <w:shd w:val="clear" w:color="auto" w:fill="FFFFFF"/>
+            <w:tcMar>
+              <w:top w:w="0" w:type="dxa"/>
+              <w:bottom w:w="0" w:type="dxa"/>
+              <w:left w:w="0" w:type="dxa"/>
+              <w:right w:w="0" w:type="dxa"/>
+            </w:tcMar>
+            <w:vAlign w:val="center"/>
+          </w:tcPr>
+          <w:p>
+            <w:pPr>
+              <w:jc w:val="center"/>
+              <w:spacing w:after="40" w:before="40"/>
+              <w:ind w:firstLine="0" w:left="100" w:right="100"/>
+            </w:pPr>
+            <w:r xmlns:w="http://schemas.openxmlformats.org/wordprocessingml/2006/main" xmlns:wp="http://schemas.openxmlformats.org/drawingml/2006/wordprocessingDrawing" xmlns:r="http://schemas.openxmlformats.org/officeDocument/2006/relationships" xmlns:w14="http://schemas.microsoft.com/office/word/2010/wordml">
+              <w:rPr>
+                <w:rFonts w:ascii="Arial" w:hAnsi="Arial" w:eastAsia="Arial" w:cs="Arial"/>
+                <w:sz w:val="22"/>
+                <w:szCs w:val="22"/>
+                <w:color w:val="111111"/>
+              </w:rPr>
+              <w:t xml:space="preserve">7.83</w:t>
+            </w:r>
+          </w:p>
+        </w:tc>
+        <w:tc>
+          <w:tcPr>
+            <w:tcBorders/>
+            <w:shd w:val="clear" w:color="auto" w:fill="FFFFFF"/>
+            <w:tcMar>
+              <w:top w:w="0" w:type="dxa"/>
+              <w:bottom w:w="0" w:type="dxa"/>
+              <w:left w:w="0" w:type="dxa"/>
+              <w:right w:w="0" w:type="dxa"/>
+            </w:tcMar>
+            <w:vAlign w:val="center"/>
+          </w:tcPr>
+          <w:p>
+            <w:pPr>
+              <w:jc w:val="center"/>
+              <w:spacing w:after="40" w:before="40"/>
+              <w:ind w:firstLine="0" w:left="100" w:right="100"/>
+            </w:pPr>
+            <w:r xmlns:w="http://schemas.openxmlformats.org/wordprocessingml/2006/main" xmlns:wp="http://schemas.openxmlformats.org/drawingml/2006/wordprocessingDrawing" xmlns:r="http://schemas.openxmlformats.org/officeDocument/2006/relationships" xmlns:w14="http://schemas.microsoft.com/office/word/2010/wordml">
+              <w:rPr>
+                <w:rFonts w:ascii="Arial" w:hAnsi="Arial" w:eastAsia="Arial" w:cs="Arial"/>
+                <w:sz w:val="22"/>
+                <w:szCs w:val="22"/>
+                <w:color w:val="111111"/>
+              </w:rPr>
+              <w:t xml:space="preserve">0.38</w:t>
+            </w:r>
+          </w:p>
+        </w:tc>
+        <w:tc>
+          <w:tcPr>
+            <w:tcBorders/>
+            <w:shd w:val="clear" w:color="auto" w:fill="FFFFFF"/>
+            <w:tcMar>
+              <w:top w:w="0" w:type="dxa"/>
+              <w:bottom w:w="0" w:type="dxa"/>
+              <w:left w:w="0" w:type="dxa"/>
+              <w:right w:w="0" w:type="dxa"/>
+            </w:tcMar>
+            <w:vAlign w:val="center"/>
+          </w:tcPr>
+          <w:p>
+            <w:pPr>
+              <w:jc w:val="center"/>
+              <w:spacing w:after="40" w:before="40"/>
+              <w:ind w:firstLine="0" w:left="100" w:right="100"/>
+            </w:pPr>
+            <w:r xmlns:w="http://schemas.openxmlformats.org/wordprocessingml/2006/main" xmlns:wp="http://schemas.openxmlformats.org/drawingml/2006/wordprocessingDrawing" xmlns:r="http://schemas.openxmlformats.org/officeDocument/2006/relationships" xmlns:w14="http://schemas.microsoft.com/office/word/2010/wordml">
+              <w:rPr>
+                <w:rFonts w:ascii="Arial" w:hAnsi="Arial" w:eastAsia="Arial" w:cs="Arial"/>
+                <w:sz w:val="22"/>
+                <w:szCs w:val="22"/>
+                <w:color w:val="111111"/>
+              </w:rPr>
+              <w:t xml:space="preserve">0.00</w:t>
+            </w:r>
+          </w:p>
+        </w:tc>
+      </w:tr>
+      <w:tr>
+        <w:trPr>
+          <w:cantSplit/>
+          <w:trHeight w:val="360"/>
+        </w:trPr>
+        <w:tc>
+          <w:tcPr>
+            <w:tcBorders>
+              <w:bottom w:val="single" w:sz="16" w:space="0" w:color="000000"/>
+            </w:tcBorders>
+            <w:shd w:val="clear" w:color="auto" w:fill="FFFFFF"/>
+            <w:tcMar>
+              <w:top w:w="0" w:type="dxa"/>
+              <w:bottom w:w="0" w:type="dxa"/>
+              <w:left w:w="0" w:type="dxa"/>
+              <w:right w:w="0" w:type="dxa"/>
+            </w:tcMar>
+            <w:vAlign w:val="center"/>
+          </w:tcPr>
+          <w:p>
+            <w:pPr>
+              <w:jc w:val="center"/>
+              <w:spacing w:after="40" w:before="40"/>
+              <w:ind w:firstLine="0" w:left="100" w:right="100"/>
+            </w:pPr>
+            <w:r xmlns:w="http://schemas.openxmlformats.org/wordprocessingml/2006/main" xmlns:wp="http://schemas.openxmlformats.org/drawingml/2006/wordprocessingDrawing" xmlns:r="http://schemas.openxmlformats.org/officeDocument/2006/relationships" xmlns:w14="http://schemas.microsoft.com/office/word/2010/wordml">
+              <w:rPr>
+                <w:rFonts w:ascii="Arial" w:hAnsi="Arial" w:eastAsia="Arial" w:cs="Arial"/>
+                <w:sz w:val="22"/>
+                <w:szCs w:val="22"/>
+                <w:color w:val="111111"/>
+              </w:rPr>
+              <w:t xml:space="preserve">2018</w:t>
+            </w:r>
+          </w:p>
+        </w:tc>
+        <w:tc>
+          <w:tcPr>
+            <w:tcBorders>
+              <w:bottom w:val="single" w:sz="16" w:space="0" w:color="000000"/>
+            </w:tcBorders>
+            <w:shd w:val="clear" w:color="auto" w:fill="FFFFFF"/>
+            <w:tcMar>
+              <w:top w:w="0" w:type="dxa"/>
+              <w:bottom w:w="0" w:type="dxa"/>
+              <w:left w:w="0" w:type="dxa"/>
+              <w:right w:w="0" w:type="dxa"/>
+            </w:tcMar>
+            <w:vAlign w:val="center"/>
+          </w:tcPr>
+          <w:p>
+            <w:pPr>
+              <w:jc w:val="center"/>
+              <w:spacing w:after="40" w:before="40"/>
+              <w:ind w:firstLine="0" w:left="100" w:right="100"/>
+            </w:pPr>
+            <w:r xmlns:w="http://schemas.openxmlformats.org/wordprocessingml/2006/main" xmlns:wp="http://schemas.openxmlformats.org/drawingml/2006/wordprocessingDrawing" xmlns:r="http://schemas.openxmlformats.org/officeDocument/2006/relationships" xmlns:w14="http://schemas.microsoft.com/office/word/2010/wordml">
+              <w:rPr>
+                <w:rFonts w:ascii="Arial" w:hAnsi="Arial" w:eastAsia="Arial" w:cs="Arial"/>
+                <w:sz w:val="22"/>
+                <w:szCs w:val="22"/>
+                <w:color w:val="111111"/>
+              </w:rPr>
+              <w:t xml:space="preserve">57.22</w:t>
+            </w:r>
+          </w:p>
+        </w:tc>
+        <w:tc>
+          <w:tcPr>
+            <w:tcBorders>
+              <w:bottom w:val="single" w:sz="16" w:space="0" w:color="000000"/>
+            </w:tcBorders>
+            <w:shd w:val="clear" w:color="auto" w:fill="FFFFFF"/>
+            <w:tcMar>
+              <w:top w:w="0" w:type="dxa"/>
+              <w:bottom w:w="0" w:type="dxa"/>
+              <w:left w:w="0" w:type="dxa"/>
+              <w:right w:w="0" w:type="dxa"/>
+            </w:tcMar>
+            <w:vAlign w:val="center"/>
+          </w:tcPr>
+          <w:p>
+            <w:pPr>
+              <w:jc w:val="center"/>
+              <w:spacing w:after="40" w:before="40"/>
+              <w:ind w:firstLine="0" w:left="100" w:right="100"/>
+            </w:pPr>
+            <w:r xmlns:w="http://schemas.openxmlformats.org/wordprocessingml/2006/main" xmlns:wp="http://schemas.openxmlformats.org/drawingml/2006/wordprocessingDrawing" xmlns:r="http://schemas.openxmlformats.org/officeDocument/2006/relationships" xmlns:w14="http://schemas.microsoft.com/office/word/2010/wordml">
+              <w:rPr>
+                <w:rFonts w:ascii="Arial" w:hAnsi="Arial" w:eastAsia="Arial" w:cs="Arial"/>
+                <w:sz w:val="22"/>
+                <w:szCs w:val="22"/>
+                <w:color w:val="111111"/>
+              </w:rPr>
+              <w:t xml:space="preserve">0.87</w:t>
+            </w:r>
+          </w:p>
+        </w:tc>
+        <w:tc>
+          <w:tcPr>
+            <w:tcBorders>
+              <w:bottom w:val="single" w:sz="16" w:space="0" w:color="000000"/>
+            </w:tcBorders>
+            <w:shd w:val="clear" w:color="auto" w:fill="FFFFFF"/>
+            <w:tcMar>
+              <w:top w:w="0" w:type="dxa"/>
+              <w:bottom w:w="0" w:type="dxa"/>
+              <w:left w:w="0" w:type="dxa"/>
+              <w:right w:w="0" w:type="dxa"/>
+            </w:tcMar>
+            <w:vAlign w:val="center"/>
+          </w:tcPr>
+          <w:p>
+            <w:pPr>
+              <w:jc w:val="center"/>
+              <w:spacing w:after="40" w:before="40"/>
+              <w:ind w:firstLine="0" w:left="100" w:right="100"/>
+            </w:pPr>
+            <w:r xmlns:w="http://schemas.openxmlformats.org/wordprocessingml/2006/main" xmlns:wp="http://schemas.openxmlformats.org/drawingml/2006/wordprocessingDrawing" xmlns:r="http://schemas.openxmlformats.org/officeDocument/2006/relationships" xmlns:w14="http://schemas.microsoft.com/office/word/2010/wordml">
+              <w:rPr>
+                <w:rFonts w:ascii="Arial" w:hAnsi="Arial" w:eastAsia="Arial" w:cs="Arial"/>
+                <w:sz w:val="22"/>
+                <w:szCs w:val="22"/>
+                <w:color w:val="111111"/>
+              </w:rPr>
+              <w:t xml:space="preserve">0.78</w:t>
+            </w:r>
+          </w:p>
+        </w:tc>
+      </w:tr>
+    </w:tbl>
+    <w:p>
+      <w:pPr>
+        <w:pStyle w:val="BodyText"/>
+      </w:pPr>
+      <w:r>
+        <w:t xml:space="preserve">Nutrient export table for Spirit Lake:</w:t>
+      </w:r>
+    </w:p>
+    <w:tbl xmlns:w="http://schemas.openxmlformats.org/wordprocessingml/2006/main" xmlns:r="http://schemas.openxmlformats.org/officeDocument/2006/relationships" xmlns:w14="http://schemas.microsoft.com/office/word/2010/wordml" xmlns:wp="http://schemas.openxmlformats.org/drawingml/2006/wordprocessingDrawing" xmlns:a="http://schemas.openxmlformats.org/drawingml/2006/main" xmlns:pic="http://schemas.openxmlformats.org/drawingml/2006/picture">
+      <w:tblPr>
+        <w:tblLayout w:type="fixed"/>
+        <w:jc w:val="center"/>
+      </w:tblPr>
+      <w:tblGrid>
+        <w:gridCol w:w="1080"/>
+        <w:gridCol w:w="1080"/>
+        <w:gridCol w:w="1080"/>
+        <w:gridCol w:w="1080"/>
+        <w:gridCol w:w="1080"/>
+      </w:tblGrid>
+      <w:tr>
+        <w:trPr>
+          <w:cantSplit/>
+          <w:trHeight w:val="360"/>
+          <w:tblHeader/>
+        </w:trPr>
+        <w:tc>
+          <w:tcPr>
+            <w:tcBorders/>
+            <w:shd w:val="clear" w:color="auto" w:fill="FFFFFF"/>
+            <w:tcMar>
+              <w:top w:w="0" w:type="dxa"/>
+              <w:bottom w:w="0" w:type="dxa"/>
+              <w:left w:w="0" w:type="dxa"/>
+              <w:right w:w="0" w:type="dxa"/>
+            </w:tcMar>
+            <w:vAlign w:val="center"/>
+          </w:tcPr>
+          <w:p>
+            <w:pPr>
+              <w:jc w:val="center"/>
+              <w:spacing w:after="0" w:before="0"/>
+              <w:ind w:firstLine="0" w:left="0" w:right="0"/>
+            </w:pPr>
+            <w:r xmlns:w="http://schemas.openxmlformats.org/wordprocessingml/2006/main" xmlns:wp="http://schemas.openxmlformats.org/drawingml/2006/wordprocessingDrawing" xmlns:r="http://schemas.openxmlformats.org/officeDocument/2006/relationships" xmlns:w14="http://schemas.microsoft.com/office/word/2010/wordml">
+              <w:rPr>
+                <w:rFonts w:ascii="Arial" w:hAnsi="Arial" w:eastAsia="Arial" w:cs="Arial"/>
+                <w:b/>
+                <w:sz w:val="20"/>
+                <w:szCs w:val="20"/>
+                <w:color w:val="000000"/>
+              </w:rPr>
+              <w:t xml:space="preserve"/>
+            </w:r>
+          </w:p>
+        </w:tc>
+        <w:tc>
+          <w:tcPr>
+            <w:gridSpan w:val="2"/>
+            <w:tcBorders/>
+            <w:shd w:val="clear" w:color="auto" w:fill="FFFFFF"/>
+            <w:tcMar>
+              <w:top w:w="0" w:type="dxa"/>
+              <w:bottom w:w="0" w:type="dxa"/>
+              <w:left w:w="0" w:type="dxa"/>
+              <w:right w:w="0" w:type="dxa"/>
+            </w:tcMar>
+            <w:vAlign w:val="center"/>
+          </w:tcPr>
+          <w:p>
+            <w:pPr>
+              <w:jc w:val="center"/>
+              <w:spacing w:after="0" w:before="0"/>
+              <w:ind w:firstLine="0" w:left="0" w:right="0"/>
+            </w:pPr>
+            <w:r xmlns:w="http://schemas.openxmlformats.org/wordprocessingml/2006/main" xmlns:wp="http://schemas.openxmlformats.org/drawingml/2006/wordprocessingDrawing" xmlns:r="http://schemas.openxmlformats.org/officeDocument/2006/relationships" xmlns:w14="http://schemas.microsoft.com/office/word/2010/wordml">
+              <w:rPr>
+                <w:rFonts w:ascii="Arial" w:hAnsi="Arial" w:eastAsia="Arial" w:cs="Arial"/>
+                <w:b/>
+                <w:sz w:val="20"/>
+                <w:szCs w:val="20"/>
+                <w:color w:val="000000"/>
+              </w:rPr>
+              <w:t xml:space="preserve">Nitrate (lbs/ac)</w:t>
+            </w:r>
+          </w:p>
+        </w:tc>
+        <w:tc>
+          <w:tcPr>
+            <w:gridSpan w:val="2"/>
+            <w:tcBorders/>
+            <w:shd w:val="clear" w:color="auto" w:fill="FFFFFF"/>
+            <w:tcMar>
+              <w:top w:w="0" w:type="dxa"/>
+              <w:bottom w:w="0" w:type="dxa"/>
+              <w:left w:w="0" w:type="dxa"/>
+              <w:right w:w="0" w:type="dxa"/>
+            </w:tcMar>
+            <w:vAlign w:val="center"/>
+          </w:tcPr>
+          <w:p>
+            <w:pPr>
+              <w:jc w:val="center"/>
+              <w:spacing w:after="0" w:before="0"/>
+              <w:ind w:firstLine="0" w:left="0" w:right="0"/>
+            </w:pPr>
+            <w:r xmlns:w="http://schemas.openxmlformats.org/wordprocessingml/2006/main" xmlns:wp="http://schemas.openxmlformats.org/drawingml/2006/wordprocessingDrawing" xmlns:r="http://schemas.openxmlformats.org/officeDocument/2006/relationships" xmlns:w14="http://schemas.microsoft.com/office/word/2010/wordml">
+              <w:rPr>
+                <w:rFonts w:ascii="Arial" w:hAnsi="Arial" w:eastAsia="Arial" w:cs="Arial"/>
+                <w:b/>
+                <w:sz w:val="20"/>
+                <w:szCs w:val="20"/>
+                <w:color w:val="000000"/>
+              </w:rPr>
+              <w:t xml:space="preserve">Total Suspended Solids (lbs/ac)</w:t>
+            </w:r>
+          </w:p>
+        </w:tc>
+      </w:tr>
+      <w:tr>
+        <w:trPr>
+          <w:cantSplit/>
+          <w:trHeight w:val="360"/>
+          <w:tblHeader/>
+        </w:trPr>
+        <w:tc>
+          <w:tcPr>
+            <w:tcBorders>
+              <w:bottom w:val="single" w:sz="16" w:space="0" w:color="000000"/>
+            </w:tcBorders>
+            <w:shd w:val="clear" w:color="auto" w:fill="FFFFFF"/>
+            <w:tcMar>
+              <w:top w:w="0" w:type="dxa"/>
+              <w:bottom w:w="0" w:type="dxa"/>
+              <w:left w:w="0" w:type="dxa"/>
+              <w:right w:w="0" w:type="dxa"/>
+            </w:tcMar>
+            <w:vAlign w:val="center"/>
+          </w:tcPr>
+          <w:p>
+            <w:pPr>
+              <w:jc w:val="center"/>
+              <w:spacing w:after="40" w:before="40"/>
+              <w:ind w:firstLine="0" w:left="100" w:right="100"/>
+            </w:pPr>
+            <w:r xmlns:w="http://schemas.openxmlformats.org/wordprocessingml/2006/main" xmlns:wp="http://schemas.openxmlformats.org/drawingml/2006/wordprocessingDrawing" xmlns:r="http://schemas.openxmlformats.org/officeDocument/2006/relationships" xmlns:w14="http://schemas.microsoft.com/office/word/2010/wordml">
+              <w:rPr>
+                <w:rFonts w:ascii="Arial" w:hAnsi="Arial" w:eastAsia="Arial" w:cs="Arial"/>
+                <w:b/>
+                <w:sz w:val="22"/>
+                <w:szCs w:val="22"/>
+                <w:color w:val="111111"/>
+              </w:rPr>
+              <w:t xml:space="preserve">Year</w:t>
+            </w:r>
+          </w:p>
+        </w:tc>
+        <w:tc>
+          <w:tcPr>
+            <w:tcBorders>
+              <w:bottom w:val="single" w:sz="16" w:space="0" w:color="000000"/>
+            </w:tcBorders>
+            <w:shd w:val="clear" w:color="auto" w:fill="FFFFFF"/>
+            <w:tcMar>
+              <w:top w:w="0" w:type="dxa"/>
+              <w:bottom w:w="0" w:type="dxa"/>
+              <w:left w:w="0" w:type="dxa"/>
+              <w:right w:w="0" w:type="dxa"/>
+            </w:tcMar>
+            <w:vAlign w:val="center"/>
+          </w:tcPr>
+          <w:p>
+            <w:pPr>
+              <w:jc w:val="center"/>
+              <w:spacing w:after="40" w:before="40"/>
+              <w:ind w:firstLine="0" w:left="100" w:right="100"/>
+            </w:pPr>
+            <w:r xmlns:w="http://schemas.openxmlformats.org/wordprocessingml/2006/main" xmlns:wp="http://schemas.openxmlformats.org/drawingml/2006/wordprocessingDrawing" xmlns:r="http://schemas.openxmlformats.org/officeDocument/2006/relationships" xmlns:w14="http://schemas.microsoft.com/office/word/2010/wordml">
+              <w:rPr>
+                <w:rFonts w:ascii="Arial" w:hAnsi="Arial" w:eastAsia="Arial" w:cs="Arial"/>
+                <w:b/>
+                <w:sz w:val="22"/>
+                <w:szCs w:val="22"/>
+                <w:color w:val="111111"/>
+              </w:rPr>
+              <w:t xml:space="preserve">Control</w:t>
+            </w:r>
+          </w:p>
+        </w:tc>
+        <w:tc>
+          <w:tcPr>
+            <w:tcBorders>
+              <w:bottom w:val="single" w:sz="16" w:space="0" w:color="000000"/>
+            </w:tcBorders>
+            <w:shd w:val="clear" w:color="auto" w:fill="FFFFFF"/>
+            <w:tcMar>
+              <w:top w:w="0" w:type="dxa"/>
+              <w:bottom w:w="0" w:type="dxa"/>
+              <w:left w:w="0" w:type="dxa"/>
+              <w:right w:w="0" w:type="dxa"/>
+            </w:tcMar>
+            <w:vAlign w:val="center"/>
+          </w:tcPr>
+          <w:p>
+            <w:pPr>
+              <w:jc w:val="center"/>
+              <w:spacing w:after="40" w:before="40"/>
+              <w:ind w:firstLine="0" w:left="100" w:right="100"/>
+            </w:pPr>
+            <w:r xmlns:w="http://schemas.openxmlformats.org/wordprocessingml/2006/main" xmlns:wp="http://schemas.openxmlformats.org/drawingml/2006/wordprocessingDrawing" xmlns:r="http://schemas.openxmlformats.org/officeDocument/2006/relationships" xmlns:w14="http://schemas.microsoft.com/office/word/2010/wordml">
+              <w:rPr>
+                <w:rFonts w:ascii="Arial" w:hAnsi="Arial" w:eastAsia="Arial" w:cs="Arial"/>
+                <w:b/>
+                <w:sz w:val="22"/>
+                <w:szCs w:val="22"/>
+                <w:color w:val="111111"/>
+              </w:rPr>
+              <w:t xml:space="preserve">Treatment</w:t>
+            </w:r>
+          </w:p>
+        </w:tc>
+        <w:tc>
+          <w:tcPr>
+            <w:tcBorders>
+              <w:bottom w:val="single" w:sz="16" w:space="0" w:color="000000"/>
+            </w:tcBorders>
+            <w:shd w:val="clear" w:color="auto" w:fill="FFFFFF"/>
+            <w:tcMar>
+              <w:top w:w="0" w:type="dxa"/>
+              <w:bottom w:w="0" w:type="dxa"/>
+              <w:left w:w="0" w:type="dxa"/>
+              <w:right w:w="0" w:type="dxa"/>
+            </w:tcMar>
+            <w:vAlign w:val="center"/>
+          </w:tcPr>
+          <w:p>
+            <w:pPr>
+              <w:jc w:val="center"/>
+              <w:spacing w:after="40" w:before="40"/>
+              <w:ind w:firstLine="0" w:left="100" w:right="100"/>
+            </w:pPr>
+            <w:r xmlns:w="http://schemas.openxmlformats.org/wordprocessingml/2006/main" xmlns:wp="http://schemas.openxmlformats.org/drawingml/2006/wordprocessingDrawing" xmlns:r="http://schemas.openxmlformats.org/officeDocument/2006/relationships" xmlns:w14="http://schemas.microsoft.com/office/word/2010/wordml">
+              <w:rPr>
+                <w:rFonts w:ascii="Arial" w:hAnsi="Arial" w:eastAsia="Arial" w:cs="Arial"/>
+                <w:b/>
+                <w:sz w:val="22"/>
+                <w:szCs w:val="22"/>
+                <w:color w:val="111111"/>
+              </w:rPr>
+              <w:t xml:space="preserve">Control</w:t>
+            </w:r>
+          </w:p>
+        </w:tc>
+        <w:tc>
+          <w:tcPr>
+            <w:tcBorders>
+              <w:bottom w:val="single" w:sz="16" w:space="0" w:color="000000"/>
+            </w:tcBorders>
+            <w:shd w:val="clear" w:color="auto" w:fill="FFFFFF"/>
+            <w:tcMar>
+              <w:top w:w="0" w:type="dxa"/>
+              <w:bottom w:w="0" w:type="dxa"/>
+              <w:left w:w="0" w:type="dxa"/>
+              <w:right w:w="0" w:type="dxa"/>
+            </w:tcMar>
+            <w:vAlign w:val="center"/>
+          </w:tcPr>
+          <w:p>
+            <w:pPr>
+              <w:jc w:val="center"/>
+              <w:spacing w:after="40" w:before="40"/>
+              <w:ind w:firstLine="0" w:left="100" w:right="100"/>
+            </w:pPr>
+            <w:r xmlns:w="http://schemas.openxmlformats.org/wordprocessingml/2006/main" xmlns:wp="http://schemas.openxmlformats.org/drawingml/2006/wordprocessingDrawing" xmlns:r="http://schemas.openxmlformats.org/officeDocument/2006/relationships" xmlns:w14="http://schemas.microsoft.com/office/word/2010/wordml">
+              <w:rPr>
+                <w:rFonts w:ascii="Arial" w:hAnsi="Arial" w:eastAsia="Arial" w:cs="Arial"/>
+                <w:b/>
+                <w:sz w:val="22"/>
+                <w:szCs w:val="22"/>
+                <w:color w:val="111111"/>
+              </w:rPr>
+              <w:t xml:space="preserve">Treatment</w:t>
+            </w:r>
+          </w:p>
+        </w:tc>
+      </w:tr>
+      <w:tr>
+        <w:trPr>
+          <w:cantSplit/>
+          <w:trHeight w:val="360"/>
+        </w:trPr>
+        <w:tc>
+          <w:tcPr>
+            <w:tcBorders>
+              <w:right w:val="single" w:sz="8" w:space="0" w:color="000000"/>
+            </w:tcBorders>
+            <w:shd w:val="clear" w:color="auto" w:fill="FFFFFF"/>
+            <w:tcMar>
+              <w:top w:w="0" w:type="dxa"/>
+              <w:bottom w:w="0" w:type="dxa"/>
+              <w:left w:w="0" w:type="dxa"/>
+              <w:right w:w="0" w:type="dxa"/>
+            </w:tcMar>
+            <w:vAlign w:val="center"/>
+          </w:tcPr>
+          <w:p>
+            <w:pPr>
+              <w:jc w:val="center"/>
+              <w:spacing w:after="40" w:before="40"/>
+              <w:ind w:firstLine="0" w:left="100" w:right="100"/>
+            </w:pPr>
+            <w:r xmlns:w="http://schemas.openxmlformats.org/wordprocessingml/2006/main" xmlns:wp="http://schemas.openxmlformats.org/drawingml/2006/wordprocessingDrawing" xmlns:r="http://schemas.openxmlformats.org/officeDocument/2006/relationships" xmlns:w14="http://schemas.microsoft.com/office/word/2010/wordml">
+              <w:rPr>
+                <w:rFonts w:ascii="Arial" w:hAnsi="Arial" w:eastAsia="Arial" w:cs="Arial"/>
+                <w:sz w:val="22"/>
+                <w:szCs w:val="22"/>
+                <w:color w:val="111111"/>
+              </w:rPr>
+              <w:t xml:space="preserve">2016</w:t>
+            </w:r>
+          </w:p>
+        </w:tc>
+        <w:tc>
+          <w:tcPr>
+            <w:tcBorders>
+              <w:left w:val="single" w:sz="8" w:space="0" w:color="000000"/>
+            </w:tcBorders>
+            <w:shd w:val="clear" w:color="auto" w:fill="FFFFFF"/>
+            <w:tcMar>
+              <w:top w:w="0" w:type="dxa"/>
+              <w:bottom w:w="0" w:type="dxa"/>
+              <w:left w:w="0" w:type="dxa"/>
+              <w:right w:w="0" w:type="dxa"/>
+            </w:tcMar>
+            <w:vAlign w:val="center"/>
+          </w:tcPr>
+          <w:p>
+            <w:pPr>
+              <w:jc w:val="center"/>
+              <w:spacing w:after="40" w:before="40"/>
+              <w:ind w:firstLine="0" w:left="100" w:right="100"/>
+            </w:pPr>
+            <w:r xmlns:w="http://schemas.openxmlformats.org/wordprocessingml/2006/main" xmlns:wp="http://schemas.openxmlformats.org/drawingml/2006/wordprocessingDrawing" xmlns:r="http://schemas.openxmlformats.org/officeDocument/2006/relationships" xmlns:w14="http://schemas.microsoft.com/office/word/2010/wordml">
+              <w:rPr>
+                <w:rFonts w:ascii="Arial" w:hAnsi="Arial" w:eastAsia="Arial" w:cs="Arial"/>
+                <w:sz w:val="22"/>
+                <w:szCs w:val="22"/>
+                <w:color w:val="111111"/>
+              </w:rPr>
+              <w:t xml:space="preserve">0.00</w:t>
+            </w:r>
+          </w:p>
+        </w:tc>
+        <w:tc>
+          <w:tcPr>
+            <w:tcBorders>
+              <w:right w:val="single" w:sz="8" w:space="0" w:color="000000"/>
+            </w:tcBorders>
+            <w:shd w:val="clear" w:color="auto" w:fill="FFFFFF"/>
+            <w:tcMar>
+              <w:top w:w="0" w:type="dxa"/>
+              <w:bottom w:w="0" w:type="dxa"/>
+              <w:left w:w="0" w:type="dxa"/>
+              <w:right w:w="0" w:type="dxa"/>
+            </w:tcMar>
+            <w:vAlign w:val="center"/>
+          </w:tcPr>
+          <w:p>
+            <w:pPr>
+              <w:jc w:val="center"/>
+              <w:spacing w:after="40" w:before="40"/>
+              <w:ind w:firstLine="0" w:left="100" w:right="100"/>
+            </w:pPr>
+            <w:r xmlns:w="http://schemas.openxmlformats.org/wordprocessingml/2006/main" xmlns:wp="http://schemas.openxmlformats.org/drawingml/2006/wordprocessingDrawing" xmlns:r="http://schemas.openxmlformats.org/officeDocument/2006/relationships" xmlns:w14="http://schemas.microsoft.com/office/word/2010/wordml">
+              <w:rPr>
+                <w:rFonts w:ascii="Arial" w:hAnsi="Arial" w:eastAsia="Arial" w:cs="Arial"/>
+                <w:sz w:val="22"/>
+                <w:szCs w:val="22"/>
+                <w:color w:val="111111"/>
+              </w:rPr>
+              <w:t xml:space="preserve">NA</w:t>
+            </w:r>
+          </w:p>
+        </w:tc>
+        <w:tc>
+          <w:tcPr>
+            <w:tcBorders>
+              <w:left w:val="single" w:sz="8" w:space="0" w:color="000000"/>
+            </w:tcBorders>
+            <w:shd w:val="clear" w:color="auto" w:fill="FFFFFF"/>
+            <w:tcMar>
+              <w:top w:w="0" w:type="dxa"/>
+              <w:bottom w:w="0" w:type="dxa"/>
+              <w:left w:w="0" w:type="dxa"/>
+              <w:right w:w="0" w:type="dxa"/>
+            </w:tcMar>
+            <w:vAlign w:val="center"/>
+          </w:tcPr>
+          <w:p>
+            <w:pPr>
+              <w:jc w:val="center"/>
+              <w:spacing w:after="40" w:before="40"/>
+              <w:ind w:firstLine="0" w:left="100" w:right="100"/>
+            </w:pPr>
+            <w:r xmlns:w="http://schemas.openxmlformats.org/wordprocessingml/2006/main" xmlns:wp="http://schemas.openxmlformats.org/drawingml/2006/wordprocessingDrawing" xmlns:r="http://schemas.openxmlformats.org/officeDocument/2006/relationships" xmlns:w14="http://schemas.microsoft.com/office/word/2010/wordml">
+              <w:rPr>
+                <w:rFonts w:ascii="Arial" w:hAnsi="Arial" w:eastAsia="Arial" w:cs="Arial"/>
+                <w:sz w:val="22"/>
+                <w:szCs w:val="22"/>
+                <w:color w:val="111111"/>
+              </w:rPr>
+              <w:t xml:space="preserve">6.49</w:t>
+            </w:r>
+          </w:p>
+        </w:tc>
+        <w:tc>
+          <w:tcPr>
+            <w:tcBorders/>
+            <w:shd w:val="clear" w:color="auto" w:fill="FFFFFF"/>
+            <w:tcMar>
+              <w:top w:w="0" w:type="dxa"/>
+              <w:bottom w:w="0" w:type="dxa"/>
+              <w:left w:w="0" w:type="dxa"/>
+              <w:right w:w="0" w:type="dxa"/>
+            </w:tcMar>
+            <w:vAlign w:val="center"/>
+          </w:tcPr>
+          <w:p>
+            <w:pPr>
+              <w:jc w:val="center"/>
+              <w:spacing w:after="40" w:before="40"/>
+              <w:ind w:firstLine="0" w:left="100" w:right="100"/>
+            </w:pPr>
+            <w:r xmlns:w="http://schemas.openxmlformats.org/wordprocessingml/2006/main" xmlns:wp="http://schemas.openxmlformats.org/drawingml/2006/wordprocessingDrawing" xmlns:r="http://schemas.openxmlformats.org/officeDocument/2006/relationships" xmlns:w14="http://schemas.microsoft.com/office/word/2010/wordml">
+              <w:rPr>
+                <w:rFonts w:ascii="Arial" w:hAnsi="Arial" w:eastAsia="Arial" w:cs="Arial"/>
+                <w:sz w:val="22"/>
+                <w:szCs w:val="22"/>
+                <w:color w:val="111111"/>
+              </w:rPr>
+              <w:t xml:space="preserve">NA</w:t>
+            </w:r>
+          </w:p>
+        </w:tc>
+      </w:tr>
+      <w:tr>
+        <w:trPr>
+          <w:cantSplit/>
+          <w:trHeight w:val="360"/>
+        </w:trPr>
+        <w:tc>
+          <w:tcPr>
+            <w:tcBorders>
+              <w:right w:val="single" w:sz="8" w:space="0" w:color="000000"/>
+            </w:tcBorders>
+            <w:shd w:val="clear" w:color="auto" w:fill="FFFFFF"/>
+            <w:tcMar>
+              <w:top w:w="0" w:type="dxa"/>
+              <w:bottom w:w="0" w:type="dxa"/>
+              <w:left w:w="0" w:type="dxa"/>
+              <w:right w:w="0" w:type="dxa"/>
+            </w:tcMar>
+            <w:vAlign w:val="center"/>
+          </w:tcPr>
+          <w:p>
+            <w:pPr>
+              <w:jc w:val="center"/>
+              <w:spacing w:after="40" w:before="40"/>
+              <w:ind w:firstLine="0" w:left="100" w:right="100"/>
+            </w:pPr>
+            <w:r xmlns:w="http://schemas.openxmlformats.org/wordprocessingml/2006/main" xmlns:wp="http://schemas.openxmlformats.org/drawingml/2006/wordprocessingDrawing" xmlns:r="http://schemas.openxmlformats.org/officeDocument/2006/relationships" xmlns:w14="http://schemas.microsoft.com/office/word/2010/wordml">
+              <w:rPr>
+                <w:rFonts w:ascii="Arial" w:hAnsi="Arial" w:eastAsia="Arial" w:cs="Arial"/>
+                <w:sz w:val="22"/>
+                <w:szCs w:val="22"/>
+                <w:color w:val="111111"/>
+              </w:rPr>
+              <w:t xml:space="preserve">2017</w:t>
+            </w:r>
+          </w:p>
+        </w:tc>
+        <w:tc>
+          <w:tcPr>
+            <w:tcBorders>
+              <w:left w:val="single" w:sz="8" w:space="0" w:color="000000"/>
+            </w:tcBorders>
+            <w:shd w:val="clear" w:color="auto" w:fill="FFFFFF"/>
+            <w:tcMar>
+              <w:top w:w="0" w:type="dxa"/>
+              <w:bottom w:w="0" w:type="dxa"/>
+              <w:left w:w="0" w:type="dxa"/>
+              <w:right w:w="0" w:type="dxa"/>
+            </w:tcMar>
+            <w:vAlign w:val="center"/>
+          </w:tcPr>
+          <w:p>
+            <w:pPr>
+              <w:jc w:val="center"/>
+              <w:spacing w:after="40" w:before="40"/>
+              <w:ind w:firstLine="0" w:left="100" w:right="100"/>
+            </w:pPr>
+            <w:r xmlns:w="http://schemas.openxmlformats.org/wordprocessingml/2006/main" xmlns:wp="http://schemas.openxmlformats.org/drawingml/2006/wordprocessingDrawing" xmlns:r="http://schemas.openxmlformats.org/officeDocument/2006/relationships" xmlns:w14="http://schemas.microsoft.com/office/word/2010/wordml">
+              <w:rPr>
+                <w:rFonts w:ascii="Arial" w:hAnsi="Arial" w:eastAsia="Arial" w:cs="Arial"/>
+                <w:sz w:val="22"/>
+                <w:szCs w:val="22"/>
+                <w:color w:val="111111"/>
+              </w:rPr>
+              <w:t xml:space="preserve">0.01</w:t>
+            </w:r>
+          </w:p>
+        </w:tc>
+        <w:tc>
+          <w:tcPr>
+            <w:tcBorders>
+              <w:right w:val="single" w:sz="8" w:space="0" w:color="000000"/>
+            </w:tcBorders>
+            <w:shd w:val="clear" w:color="auto" w:fill="FFFFFF"/>
+            <w:tcMar>
+              <w:top w:w="0" w:type="dxa"/>
+              <w:bottom w:w="0" w:type="dxa"/>
+              <w:left w:w="0" w:type="dxa"/>
+              <w:right w:w="0" w:type="dxa"/>
+            </w:tcMar>
+            <w:vAlign w:val="center"/>
+          </w:tcPr>
+          <w:p>
+            <w:pPr>
+              <w:jc w:val="center"/>
+              <w:spacing w:after="40" w:before="40"/>
+              <w:ind w:firstLine="0" w:left="100" w:right="100"/>
+            </w:pPr>
+            <w:r xmlns:w="http://schemas.openxmlformats.org/wordprocessingml/2006/main" xmlns:wp="http://schemas.openxmlformats.org/drawingml/2006/wordprocessingDrawing" xmlns:r="http://schemas.openxmlformats.org/officeDocument/2006/relationships" xmlns:w14="http://schemas.microsoft.com/office/word/2010/wordml">
+              <w:rPr>
+                <w:rFonts w:ascii="Arial" w:hAnsi="Arial" w:eastAsia="Arial" w:cs="Arial"/>
+                <w:sz w:val="22"/>
+                <w:szCs w:val="22"/>
+                <w:color w:val="111111"/>
+              </w:rPr>
+              <w:t xml:space="preserve">NA</w:t>
+            </w:r>
+          </w:p>
+        </w:tc>
+        <w:tc>
+          <w:tcPr>
+            <w:tcBorders>
+              <w:left w:val="single" w:sz="8" w:space="0" w:color="000000"/>
+            </w:tcBorders>
+            <w:shd w:val="clear" w:color="auto" w:fill="FFFFFF"/>
+            <w:tcMar>
+              <w:top w:w="0" w:type="dxa"/>
+              <w:bottom w:w="0" w:type="dxa"/>
+              <w:left w:w="0" w:type="dxa"/>
+              <w:right w:w="0" w:type="dxa"/>
+            </w:tcMar>
+            <w:vAlign w:val="center"/>
+          </w:tcPr>
+          <w:p>
+            <w:pPr>
+              <w:jc w:val="center"/>
+              <w:spacing w:after="40" w:before="40"/>
+              <w:ind w:firstLine="0" w:left="100" w:right="100"/>
+            </w:pPr>
+            <w:r xmlns:w="http://schemas.openxmlformats.org/wordprocessingml/2006/main" xmlns:wp="http://schemas.openxmlformats.org/drawingml/2006/wordprocessingDrawing" xmlns:r="http://schemas.openxmlformats.org/officeDocument/2006/relationships" xmlns:w14="http://schemas.microsoft.com/office/word/2010/wordml">
+              <w:rPr>
+                <w:rFonts w:ascii="Arial" w:hAnsi="Arial" w:eastAsia="Arial" w:cs="Arial"/>
+                <w:sz w:val="22"/>
+                <w:szCs w:val="22"/>
+                <w:color w:val="111111"/>
+              </w:rPr>
+              <w:t xml:space="preserve">19.00</w:t>
+            </w:r>
+          </w:p>
+        </w:tc>
+        <w:tc>
+          <w:tcPr>
+            <w:tcBorders/>
+            <w:shd w:val="clear" w:color="auto" w:fill="FFFFFF"/>
+            <w:tcMar>
+              <w:top w:w="0" w:type="dxa"/>
+              <w:bottom w:w="0" w:type="dxa"/>
+              <w:left w:w="0" w:type="dxa"/>
+              <w:right w:w="0" w:type="dxa"/>
+            </w:tcMar>
+            <w:vAlign w:val="center"/>
+          </w:tcPr>
+          <w:p>
+            <w:pPr>
+              <w:jc w:val="center"/>
+              <w:spacing w:after="40" w:before="40"/>
+              <w:ind w:firstLine="0" w:left="100" w:right="100"/>
+            </w:pPr>
+            <w:r xmlns:w="http://schemas.openxmlformats.org/wordprocessingml/2006/main" xmlns:wp="http://schemas.openxmlformats.org/drawingml/2006/wordprocessingDrawing" xmlns:r="http://schemas.openxmlformats.org/officeDocument/2006/relationships" xmlns:w14="http://schemas.microsoft.com/office/word/2010/wordml">
+              <w:rPr>
+                <w:rFonts w:ascii="Arial" w:hAnsi="Arial" w:eastAsia="Arial" w:cs="Arial"/>
+                <w:sz w:val="22"/>
+                <w:szCs w:val="22"/>
+                <w:color w:val="111111"/>
+              </w:rPr>
+              <w:t xml:space="preserve">NA</w:t>
+            </w:r>
+          </w:p>
+        </w:tc>
+      </w:tr>
+      <w:tr>
+        <w:trPr>
+          <w:cantSplit/>
+          <w:trHeight w:val="360"/>
+        </w:trPr>
+        <w:tc>
+          <w:tcPr>
+            <w:tcBorders>
+              <w:bottom w:val="single" w:sz="16" w:space="0" w:color="000000"/>
+              <w:right w:val="single" w:sz="8" w:space="0" w:color="000000"/>
+            </w:tcBorders>
+            <w:shd w:val="clear" w:color="auto" w:fill="FFFFFF"/>
+            <w:tcMar>
+              <w:top w:w="0" w:type="dxa"/>
+              <w:bottom w:w="0" w:type="dxa"/>
+              <w:left w:w="0" w:type="dxa"/>
+              <w:right w:w="0" w:type="dxa"/>
+            </w:tcMar>
+            <w:vAlign w:val="center"/>
+          </w:tcPr>
+          <w:p>
+            <w:pPr>
+              <w:jc w:val="center"/>
+              <w:spacing w:after="40" w:before="40"/>
+              <w:ind w:firstLine="0" w:left="100" w:right="100"/>
+            </w:pPr>
+            <w:r xmlns:w="http://schemas.openxmlformats.org/wordprocessingml/2006/main" xmlns:wp="http://schemas.openxmlformats.org/drawingml/2006/wordprocessingDrawing" xmlns:r="http://schemas.openxmlformats.org/officeDocument/2006/relationships" xmlns:w14="http://schemas.microsoft.com/office/word/2010/wordml">
+              <w:rPr>
+                <w:rFonts w:ascii="Arial" w:hAnsi="Arial" w:eastAsia="Arial" w:cs="Arial"/>
+                <w:sz w:val="22"/>
+                <w:szCs w:val="22"/>
+                <w:color w:val="111111"/>
+              </w:rPr>
+              <w:t xml:space="preserve">2018</w:t>
+            </w:r>
+          </w:p>
+        </w:tc>
+        <w:tc>
+          <w:tcPr>
+            <w:tcBorders>
+              <w:bottom w:val="single" w:sz="16" w:space="0" w:color="000000"/>
+              <w:left w:val="single" w:sz="8" w:space="0" w:color="000000"/>
+            </w:tcBorders>
+            <w:shd w:val="clear" w:color="auto" w:fill="FFFFFF"/>
+            <w:tcMar>
+              <w:top w:w="0" w:type="dxa"/>
+              <w:bottom w:w="0" w:type="dxa"/>
+              <w:left w:w="0" w:type="dxa"/>
+              <w:right w:w="0" w:type="dxa"/>
+            </w:tcMar>
+            <w:vAlign w:val="center"/>
+          </w:tcPr>
+          <w:p>
+            <w:pPr>
+              <w:jc w:val="center"/>
+              <w:spacing w:after="40" w:before="40"/>
+              <w:ind w:firstLine="0" w:left="100" w:right="100"/>
+            </w:pPr>
+            <w:r xmlns:w="http://schemas.openxmlformats.org/wordprocessingml/2006/main" xmlns:wp="http://schemas.openxmlformats.org/drawingml/2006/wordprocessingDrawing" xmlns:r="http://schemas.openxmlformats.org/officeDocument/2006/relationships" xmlns:w14="http://schemas.microsoft.com/office/word/2010/wordml">
+              <w:rPr>
+                <w:rFonts w:ascii="Arial" w:hAnsi="Arial" w:eastAsia="Arial" w:cs="Arial"/>
+                <w:sz w:val="22"/>
+                <w:szCs w:val="22"/>
+                <w:color w:val="111111"/>
+              </w:rPr>
+              <w:t xml:space="preserve">0.52</w:t>
+            </w:r>
+          </w:p>
+        </w:tc>
+        <w:tc>
+          <w:tcPr>
+            <w:tcBorders>
+              <w:bottom w:val="single" w:sz="16" w:space="0" w:color="000000"/>
+              <w:right w:val="single" w:sz="8" w:space="0" w:color="000000"/>
+            </w:tcBorders>
+            <w:shd w:val="clear" w:color="auto" w:fill="FFFFFF"/>
+            <w:tcMar>
+              <w:top w:w="0" w:type="dxa"/>
+              <w:bottom w:w="0" w:type="dxa"/>
+              <w:left w:w="0" w:type="dxa"/>
+              <w:right w:w="0" w:type="dxa"/>
+            </w:tcMar>
+            <w:vAlign w:val="center"/>
+          </w:tcPr>
+          <w:p>
+            <w:pPr>
+              <w:jc w:val="center"/>
+              <w:spacing w:after="40" w:before="40"/>
+              <w:ind w:firstLine="0" w:left="100" w:right="100"/>
+            </w:pPr>
+            <w:r xmlns:w="http://schemas.openxmlformats.org/wordprocessingml/2006/main" xmlns:wp="http://schemas.openxmlformats.org/drawingml/2006/wordprocessingDrawing" xmlns:r="http://schemas.openxmlformats.org/officeDocument/2006/relationships" xmlns:w14="http://schemas.microsoft.com/office/word/2010/wordml">
+              <w:rPr>
+                <w:rFonts w:ascii="Arial" w:hAnsi="Arial" w:eastAsia="Arial" w:cs="Arial"/>
+                <w:sz w:val="22"/>
+                <w:szCs w:val="22"/>
+                <w:color w:val="111111"/>
+              </w:rPr>
+              <w:t xml:space="preserve">0.11</w:t>
+            </w:r>
+          </w:p>
+        </w:tc>
+        <w:tc>
+          <w:tcPr>
+            <w:tcBorders>
+              <w:bottom w:val="single" w:sz="16" w:space="0" w:color="000000"/>
+              <w:left w:val="single" w:sz="8" w:space="0" w:color="000000"/>
+            </w:tcBorders>
+            <w:shd w:val="clear" w:color="auto" w:fill="FFFFFF"/>
+            <w:tcMar>
+              <w:top w:w="0" w:type="dxa"/>
+              <w:bottom w:w="0" w:type="dxa"/>
+              <w:left w:w="0" w:type="dxa"/>
+              <w:right w:w="0" w:type="dxa"/>
+            </w:tcMar>
+            <w:vAlign w:val="center"/>
+          </w:tcPr>
+          <w:p>
+            <w:pPr>
+              <w:jc w:val="center"/>
+              <w:spacing w:after="40" w:before="40"/>
+              <w:ind w:firstLine="0" w:left="100" w:right="100"/>
+            </w:pPr>
+            <w:r xmlns:w="http://schemas.openxmlformats.org/wordprocessingml/2006/main" xmlns:wp="http://schemas.openxmlformats.org/drawingml/2006/wordprocessingDrawing" xmlns:r="http://schemas.openxmlformats.org/officeDocument/2006/relationships" xmlns:w14="http://schemas.microsoft.com/office/word/2010/wordml">
+              <w:rPr>
+                <w:rFonts w:ascii="Arial" w:hAnsi="Arial" w:eastAsia="Arial" w:cs="Arial"/>
+                <w:sz w:val="22"/>
+                <w:szCs w:val="22"/>
+                <w:color w:val="111111"/>
+              </w:rPr>
+              <w:t xml:space="preserve">53.12</w:t>
+            </w:r>
+          </w:p>
+        </w:tc>
+        <w:tc>
+          <w:tcPr>
+            <w:tcBorders>
+              <w:bottom w:val="single" w:sz="16" w:space="0" w:color="000000"/>
+            </w:tcBorders>
+            <w:shd w:val="clear" w:color="auto" w:fill="FFFFFF"/>
+            <w:tcMar>
+              <w:top w:w="0" w:type="dxa"/>
+              <w:bottom w:w="0" w:type="dxa"/>
+              <w:left w:w="0" w:type="dxa"/>
+              <w:right w:w="0" w:type="dxa"/>
+            </w:tcMar>
+            <w:vAlign w:val="center"/>
+          </w:tcPr>
+          <w:p>
+            <w:pPr>
+              <w:jc w:val="center"/>
+              <w:spacing w:after="40" w:before="40"/>
+              <w:ind w:firstLine="0" w:left="100" w:right="100"/>
+            </w:pPr>
+            <w:r xmlns:w="http://schemas.openxmlformats.org/wordprocessingml/2006/main" xmlns:wp="http://schemas.openxmlformats.org/drawingml/2006/wordprocessingDrawing" xmlns:r="http://schemas.openxmlformats.org/officeDocument/2006/relationships" xmlns:w14="http://schemas.microsoft.com/office/word/2010/wordml">
+              <w:rPr>
+                <w:rFonts w:ascii="Arial" w:hAnsi="Arial" w:eastAsia="Arial" w:cs="Arial"/>
+                <w:sz w:val="22"/>
+                <w:szCs w:val="22"/>
+                <w:color w:val="111111"/>
+              </w:rPr>
+              <w:t xml:space="preserve">15.20</w:t>
             </w:r>
           </w:p>
         </w:tc>

</xml_diff>